<commit_message>
Cambiamos a scrartcl la generación de documentación pdf
</commit_message>
<xml_diff>
--- a/doc/out/OrangePi.docx
+++ b/doc/out/OrangePi.docx
@@ -6093,7 +6093,7 @@
     </w:lvl>
   </w:abstractNum>
   <w:abstractNum w:abstractNumId="990">
-    <w:nsid w:val="de0741bc"/>
+    <w:nsid w:val="6a537d65"/>
     <w:multiLevelType w:val="multilevel"/>
     <w:lvl w:ilvl="0">
       <w:numFmt w:val="bullet"/>
@@ -6174,7 +6174,7 @@
     </w:lvl>
   </w:abstractNum>
   <w:abstractNum w:abstractNumId="991">
-    <w:nsid w:val="58a227e8"/>
+    <w:nsid w:val="4f2c8b60"/>
     <w:multiLevelType w:val="multilevel"/>
     <w:lvl w:ilvl="0">
       <w:numFmt w:val="bullet"/>

</xml_diff>

<commit_message>
Añadidos un par de links en referencias
</commit_message>
<xml_diff>
--- a/doc/out/OrangePi.docx
+++ b/doc/out/OrangePi.docx
@@ -1775,10 +1775,44 @@
     </w:p>
     <w:p>
       <w:pPr>
+        <w:pStyle w:val="Compact"/>
+        <w:numPr>
+          <w:numId w:val="1002"/>
+          <w:ilvl w:val="0"/>
+        </w:numPr>
+      </w:pPr>
+      <w:hyperlink r:id="rId38">
+        <w:r>
+          <w:rPr>
+            <w:rStyle w:val="Hyperlink"/>
+          </w:rPr>
+          <w:t xml:space="preserve">GPIO desde el espacio de usurario</w:t>
+        </w:r>
+      </w:hyperlink>
+    </w:p>
+    <w:p>
+      <w:pPr>
+        <w:pStyle w:val="Compact"/>
+        <w:numPr>
+          <w:numId w:val="1002"/>
+          <w:ilvl w:val="0"/>
+        </w:numPr>
+      </w:pPr>
+      <w:hyperlink r:id="rId39">
+        <w:r>
+          <w:rPr>
+            <w:rStyle w:val="Hyperlink"/>
+          </w:rPr>
+          <w:t xml:space="preserve">sunxi-gpio</w:t>
+        </w:r>
+      </w:hyperlink>
+    </w:p>
+    <w:p>
+      <w:pPr>
         <w:pStyle w:val="Heading1"/>
       </w:pPr>
-      <w:bookmarkStart w:id="38" w:name="meta"/>
-      <w:bookmarkEnd w:id="38"/>
+      <w:bookmarkStart w:id="40" w:name="meta"/>
+      <w:bookmarkEnd w:id="40"/>
       <w:r>
         <w:t xml:space="preserve">META</w:t>
       </w:r>
@@ -1799,7 +1833,7 @@
       <w:r>
         <w:t xml:space="preserve"> </w:t>
       </w:r>
-      <w:hyperlink r:id="rId39">
+      <w:hyperlink r:id="rId41">
         <w:r>
           <w:rPr>
             <w:rStyle w:val="Hyperlink"/>
@@ -2066,8 +2100,8 @@
       <w:pPr>
         <w:pStyle w:val="Heading1"/>
       </w:pPr>
-      <w:bookmarkStart w:id="40" w:name="requisitos"/>
-      <w:bookmarkEnd w:id="40"/>
+      <w:bookmarkStart w:id="42" w:name="requisitos"/>
+      <w:bookmarkEnd w:id="42"/>
       <w:r>
         <w:t xml:space="preserve">Requisitos</w:t>
       </w:r>
@@ -2100,7 +2134,7 @@
       <w:r>
         <w:t xml:space="preserve"> </w:t>
       </w:r>
-      <w:hyperlink r:id="rId41">
+      <w:hyperlink r:id="rId43">
         <w:r>
           <w:rPr>
             <w:rStyle w:val="Hyperlink"/>
@@ -2125,8 +2159,8 @@
       <w:pPr>
         <w:pStyle w:val="Heading1"/>
       </w:pPr>
-      <w:bookmarkStart w:id="42" w:name="licencia"/>
-      <w:bookmarkEnd w:id="42"/>
+      <w:bookmarkStart w:id="44" w:name="licencia"/>
+      <w:bookmarkEnd w:id="44"/>
       <w:r>
         <w:t xml:space="preserve">Licencia</w:t>
       </w:r>
@@ -6093,7 +6127,7 @@
     </w:lvl>
   </w:abstractNum>
   <w:abstractNum w:abstractNumId="990">
-    <w:nsid w:val="6a537d65"/>
+    <w:nsid w:val="d6077f7f"/>
     <w:multiLevelType w:val="multilevel"/>
     <w:lvl w:ilvl="0">
       <w:numFmt w:val="bullet"/>
@@ -6174,7 +6208,7 @@
     </w:lvl>
   </w:abstractNum>
   <w:abstractNum w:abstractNumId="991">
-    <w:nsid w:val="4f2c8b60"/>
+    <w:nsid w:val="d6736a29"/>
     <w:multiLevelType w:val="multilevel"/>
     <w:lvl w:ilvl="0">
       <w:numFmt w:val="bullet"/>

</xml_diff>

<commit_message>
Pruebas de LEDs y GPIO desde la linea de comandos. Añadidas algunas referencias.
</commit_message>
<xml_diff>
--- a/doc/out/OrangePi.docx
+++ b/doc/out/OrangePi.docx
@@ -1584,10 +1584,46 @@
       <w:pPr>
         <w:pStyle w:val="Heading1"/>
       </w:pPr>
-      <w:bookmarkStart w:id="28" w:name="referencias"/>
+      <w:bookmarkStart w:id="28" w:name="orange-pi-zero-características-técnicas"/>
       <w:bookmarkEnd w:id="28"/>
       <w:r>
-        <w:t xml:space="preserve">Referencias</w:t>
+        <w:t xml:space="preserve">Orange Pi Zero, características técnicas</w:t>
+      </w:r>
+    </w:p>
+    <w:p>
+      <w:pPr>
+        <w:pStyle w:val="FirstParagraph"/>
+      </w:pPr>
+      <w:r>
+        <w:t xml:space="preserve">La tarjeta de desarrollo Orange Pi Zero viene equipada con un</w:t>
+      </w:r>
+      <w:r>
+        <w:t xml:space="preserve"> </w:t>
+      </w:r>
+      <w:r>
+        <w:t xml:space="preserve">procesador Cortex A7 Allwinner H2+ quad core, con 256 o 512MB RAM,</w:t>
+      </w:r>
+      <w:r>
+        <w:t xml:space="preserve"> </w:t>
+      </w:r>
+      <w:r>
+        <w:t xml:space="preserve">Ethernet, y puertos USB. Disponible en Aliexpress (tienda oficial) por</w:t>
+      </w:r>
+      <w:r>
+        <w:t xml:space="preserve"> </w:t>
+      </w:r>
+      <w:r>
+        <w:t xml:space="preserve">6.99 dolares, mas 3.39 dolares como gastos de envío.</w:t>
+      </w:r>
+    </w:p>
+    <w:p>
+      <w:pPr>
+        <w:pStyle w:val="Heading2"/>
+      </w:pPr>
+      <w:bookmarkStart w:id="29" w:name="especificaciones"/>
+      <w:bookmarkEnd w:id="29"/>
+      <w:r>
+        <w:t xml:space="preserve">Especificaciones</w:t>
       </w:r>
     </w:p>
     <w:p>
@@ -1598,7 +1634,930 @@
           <w:ilvl w:val="0"/>
         </w:numPr>
       </w:pPr>
-      <w:hyperlink r:id="rId29">
+      <w:r>
+        <w:t xml:space="preserve">SoC – Allwinner H2(+) quad core Cortex A7 processor @ 1.2 GHz with</w:t>
+      </w:r>
+      <w:r>
+        <w:t xml:space="preserve"> </w:t>
+      </w:r>
+      <w:r>
+        <w:t xml:space="preserve">Mali-400MP2 GPU @ 600 MHz</w:t>
+      </w:r>
+    </w:p>
+    <w:p>
+      <w:pPr>
+        <w:pStyle w:val="Compact"/>
+        <w:numPr>
+          <w:numId w:val="1002"/>
+          <w:ilvl w:val="0"/>
+        </w:numPr>
+      </w:pPr>
+      <w:r>
+        <w:t xml:space="preserve">System Memory – 256 to 512 MB DDR3-1866 SDRAM</w:t>
+      </w:r>
+    </w:p>
+    <w:p>
+      <w:pPr>
+        <w:pStyle w:val="Compact"/>
+        <w:numPr>
+          <w:numId w:val="1002"/>
+          <w:ilvl w:val="0"/>
+        </w:numPr>
+      </w:pPr>
+      <w:r>
+        <w:t xml:space="preserve">Storage – micro SD card slot</w:t>
+      </w:r>
+    </w:p>
+    <w:p>
+      <w:pPr>
+        <w:pStyle w:val="Compact"/>
+        <w:numPr>
+          <w:numId w:val="1002"/>
+          <w:ilvl w:val="0"/>
+        </w:numPr>
+      </w:pPr>
+      <w:r>
+        <w:t xml:space="preserve">Connectivity – 10/100M Ethernet + 802.11 b/g/n WiFi (Allwinner XR819</w:t>
+      </w:r>
+      <w:r>
+        <w:t xml:space="preserve"> </w:t>
+      </w:r>
+      <w:r>
+        <w:t xml:space="preserve">WiFi module) with u.FL antenna connector and external antenna</w:t>
+      </w:r>
+    </w:p>
+    <w:p>
+      <w:pPr>
+        <w:pStyle w:val="Compact"/>
+        <w:numPr>
+          <w:numId w:val="1002"/>
+          <w:ilvl w:val="0"/>
+        </w:numPr>
+      </w:pPr>
+      <w:r>
+        <w:t xml:space="preserve">USB – 1x USB 2.0 host ports, 1x micro USB OTG port</w:t>
+      </w:r>
+    </w:p>
+    <w:p>
+      <w:pPr>
+        <w:pStyle w:val="Compact"/>
+        <w:numPr>
+          <w:numId w:val="1002"/>
+          <w:ilvl w:val="0"/>
+        </w:numPr>
+      </w:pPr>
+      <w:r>
+        <w:t xml:space="preserve">Expansion headers – Unpopulated 26-pin “Raspberry Pi B+” header +</w:t>
+      </w:r>
+      <w:r>
+        <w:t xml:space="preserve"> </w:t>
+      </w:r>
+      <w:r>
+        <w:t xml:space="preserve">13-pin header with headphone, 2x USB 2.0, TV out, microphone and IR</w:t>
+      </w:r>
+      <w:r>
+        <w:t xml:space="preserve"> </w:t>
+      </w:r>
+      <w:r>
+        <w:t xml:space="preserve">receiver signals</w:t>
+      </w:r>
+    </w:p>
+    <w:p>
+      <w:pPr>
+        <w:pStyle w:val="Compact"/>
+        <w:numPr>
+          <w:numId w:val="1002"/>
+          <w:ilvl w:val="0"/>
+        </w:numPr>
+      </w:pPr>
+      <w:r>
+        <w:t xml:space="preserve">Debugging – Unpopulated 3-pin header for serial console</w:t>
+      </w:r>
+    </w:p>
+    <w:p>
+      <w:pPr>
+        <w:pStyle w:val="Compact"/>
+        <w:numPr>
+          <w:numId w:val="1002"/>
+          <w:ilvl w:val="0"/>
+        </w:numPr>
+      </w:pPr>
+      <w:r>
+        <w:t xml:space="preserve">Misc – 2x LEDs</w:t>
+      </w:r>
+    </w:p>
+    <w:p>
+      <w:pPr>
+        <w:pStyle w:val="Compact"/>
+        <w:numPr>
+          <w:numId w:val="1002"/>
+          <w:ilvl w:val="0"/>
+        </w:numPr>
+      </w:pPr>
+      <w:r>
+        <w:t xml:space="preserve">Power Supply – 5V via micro USB port or optional PoE</w:t>
+      </w:r>
+    </w:p>
+    <w:p>
+      <w:pPr>
+        <w:pStyle w:val="Compact"/>
+        <w:numPr>
+          <w:numId w:val="1002"/>
+          <w:ilvl w:val="0"/>
+        </w:numPr>
+      </w:pPr>
+      <w:r>
+        <w:t xml:space="preserve">Dimensions – 52 x 46 mm</w:t>
+      </w:r>
+    </w:p>
+    <w:p>
+      <w:pPr>
+        <w:pStyle w:val="Compact"/>
+        <w:numPr>
+          <w:numId w:val="1002"/>
+          <w:ilvl w:val="0"/>
+        </w:numPr>
+      </w:pPr>
+      <w:r>
+        <w:t xml:space="preserve">Weight – 26 grams</w:t>
+      </w:r>
+    </w:p>
+    <w:p>
+      <w:pPr>
+        <w:pStyle w:val="Heading2"/>
+      </w:pPr>
+      <w:bookmarkStart w:id="30" w:name="esquema-de-pines"/>
+      <w:bookmarkEnd w:id="30"/>
+      <w:r>
+        <w:t xml:space="preserve">Esquema de pines</w:t>
+      </w:r>
+    </w:p>
+    <w:p>
+      <w:pPr>
+        <w:pStyle w:val="FirstParagraph"/>
+      </w:pPr>
+      <w:r>
+        <w:t xml:space="preserve">Un excelente esquema de pines puede conseguirse</w:t>
+      </w:r>
+      <w:r>
+        <w:t xml:space="preserve"> </w:t>
+      </w:r>
+      <w:r>
+        <w:t xml:space="preserve">en</w:t>
+      </w:r>
+      <w:r>
+        <w:t xml:space="preserve"> </w:t>
+      </w:r>
+      <w:hyperlink r:id="rId31">
+        <w:r>
+          <w:rPr>
+            <w:rStyle w:val="Hyperlink"/>
+          </w:rPr>
+          <w:t xml:space="preserve">OSHLab</w:t>
+        </w:r>
+      </w:hyperlink>
+    </w:p>
+    <w:p>
+      <w:pPr>
+        <w:pStyle w:val="FigureWithCaption"/>
+      </w:pPr>
+      <w:r>
+        <w:drawing>
+          <wp:inline>
+            <wp:extent cx="5334000" cy="2791460"/>
+            <wp:effectExtent b="0" l="0" r="0" t="0"/>
+            <wp:docPr descr="Pineado Orange Pi" id="1" name="Picture"/>
+            <a:graphic>
+              <a:graphicData uri="http://schemas.openxmlformats.org/drawingml/2006/picture">
+                <pic:pic>
+                  <pic:nvPicPr>
+                    <pic:cNvPr descr="src/img/Orange-Pi-Zero-Pinout.jpg" id="0" name="Picture"/>
+                    <pic:cNvPicPr>
+                      <a:picLocks noChangeArrowheads="1" noChangeAspect="1"/>
+                    </pic:cNvPicPr>
+                  </pic:nvPicPr>
+                  <pic:blipFill>
+                    <a:blip r:embed="rId32"/>
+                    <a:stretch>
+                      <a:fillRect/>
+                    </a:stretch>
+                  </pic:blipFill>
+                  <pic:spPr bwMode="auto">
+                    <a:xfrm>
+                      <a:off x="0" y="0"/>
+                      <a:ext cx="5334000" cy="2791460"/>
+                    </a:xfrm>
+                    <a:prstGeom prst="rect">
+                      <a:avLst/>
+                    </a:prstGeom>
+                    <a:noFill/>
+                    <a:ln w="9525">
+                      <a:noFill/>
+                      <a:headEnd/>
+                      <a:tailEnd/>
+                    </a:ln>
+                  </pic:spPr>
+                </pic:pic>
+              </a:graphicData>
+            </a:graphic>
+          </wp:inline>
+        </w:drawing>
+      </w:r>
+    </w:p>
+    <w:p>
+      <w:pPr>
+        <w:pStyle w:val="ImageCaption"/>
+      </w:pPr>
+      <w:r>
+        <w:t xml:space="preserve">Pineado Orange Pi</w:t>
+      </w:r>
+    </w:p>
+    <w:p>
+      <w:pPr>
+        <w:pStyle w:val="Heading2"/>
+      </w:pPr>
+      <w:bookmarkStart w:id="33" w:name="esquemas-eléctricos"/>
+      <w:bookmarkEnd w:id="33"/>
+      <w:r>
+        <w:t xml:space="preserve">Esquemas eléctricos</w:t>
+      </w:r>
+    </w:p>
+    <w:p>
+      <w:pPr>
+        <w:pStyle w:val="FirstParagraph"/>
+      </w:pPr>
+      <w:r>
+        <w:t xml:space="preserve">Pueden bajarse de</w:t>
+      </w:r>
+      <w:r>
+        <w:t xml:space="preserve"> </w:t>
+      </w:r>
+      <w:hyperlink r:id="rId34">
+        <w:r>
+          <w:rPr>
+            <w:rStyle w:val="Hyperlink"/>
+          </w:rPr>
+          <w:t xml:space="preserve">aquí</w:t>
+        </w:r>
+      </w:hyperlink>
+    </w:p>
+    <w:p>
+      <w:pPr>
+        <w:pStyle w:val="Heading1"/>
+      </w:pPr>
+      <w:bookmarkStart w:id="35" w:name="accediendo-al-hardware-desde-linea-de-comandos"/>
+      <w:bookmarkEnd w:id="35"/>
+      <w:r>
+        <w:t xml:space="preserve">Accediendo al hardware desde linea de comandos</w:t>
+      </w:r>
+    </w:p>
+    <w:p>
+      <w:pPr>
+        <w:pStyle w:val="FirstParagraph"/>
+      </w:pPr>
+      <w:r>
+        <w:t xml:space="preserve">La memoria es más que suficiente para correr programas. El Armbian</w:t>
+      </w:r>
+      <w:r>
+        <w:t xml:space="preserve"> </w:t>
+      </w:r>
+      <w:r>
+        <w:t xml:space="preserve">consume únicamente 40Mb en funcionamiento.</w:t>
+      </w:r>
+    </w:p>
+    <w:p>
+      <w:pPr>
+        <w:pStyle w:val="SourceCode"/>
+      </w:pPr>
+      <w:r>
+        <w:rPr>
+          <w:rStyle w:val="VerbatimChar"/>
+        </w:rPr>
+        <w:t xml:space="preserve">root@orangepizero:~# free</w:t>
+      </w:r>
+      <w:r>
+        <w:br w:type="textWrapping"/>
+      </w:r>
+      <w:r>
+        <w:rPr>
+          <w:rStyle w:val="VerbatimChar"/>
+        </w:rPr>
+        <w:t xml:space="preserve">             total       used       free     shared    buffers     cached</w:t>
+      </w:r>
+      <w:r>
+        <w:br w:type="textWrapping"/>
+      </w:r>
+      <w:r>
+        <w:rPr>
+          <w:rStyle w:val="VerbatimChar"/>
+        </w:rPr>
+        <w:t xml:space="preserve">Mem:        247068     122300     124768       4620       7908      69548</w:t>
+      </w:r>
+      <w:r>
+        <w:br w:type="textWrapping"/>
+      </w:r>
+      <w:r>
+        <w:rPr>
+          <w:rStyle w:val="VerbatimChar"/>
+        </w:rPr>
+        <w:t xml:space="preserve">-/+ buffers/cache:      44844     202224</w:t>
+      </w:r>
+      <w:r>
+        <w:br w:type="textWrapping"/>
+      </w:r>
+      <w:r>
+        <w:rPr>
+          <w:rStyle w:val="VerbatimChar"/>
+        </w:rPr>
+        <w:t xml:space="preserve">Swap:       131068          0     131068</w:t>
+      </w:r>
+    </w:p>
+    <w:p>
+      <w:pPr>
+        <w:pStyle w:val="FirstParagraph"/>
+      </w:pPr>
+      <w:r>
+        <w:t xml:space="preserve">Vamos a hacer algunas pruebas con el hardware. En Armbian, como todo</w:t>
+      </w:r>
+      <w:r>
+        <w:t xml:space="preserve"> </w:t>
+      </w:r>
+      <w:r>
+        <w:t xml:space="preserve">Unix que se precie, todo es un fichero.</w:t>
+      </w:r>
+    </w:p>
+    <w:p>
+      <w:pPr>
+        <w:pStyle w:val="BodyText"/>
+      </w:pPr>
+      <w:r>
+        <w:t xml:space="preserve">En el directorio</w:t>
+      </w:r>
+      <w:r>
+        <w:t xml:space="preserve"> </w:t>
+      </w:r>
+      <w:r>
+        <w:rPr>
+          <w:rStyle w:val="VerbatimChar"/>
+        </w:rPr>
+        <w:t xml:space="preserve">/sys/class</w:t>
+      </w:r>
+      <w:r>
+        <w:t xml:space="preserve"> </w:t>
+      </w:r>
+      <w:r>
+        <w:t xml:space="preserve">encontraremos cosas interesantes:</w:t>
+      </w:r>
+    </w:p>
+    <w:p>
+      <w:pPr>
+        <w:pStyle w:val="SourceCode"/>
+      </w:pPr>
+      <w:r>
+        <w:rPr>
+          <w:rStyle w:val="VerbatimChar"/>
+        </w:rPr>
+        <w:t xml:space="preserve">root@orangepizero:~# ls /sys/class</w:t>
+      </w:r>
+      <w:r>
+        <w:br w:type="textWrapping"/>
+      </w:r>
+      <w:r>
+        <w:rPr>
+          <w:rStyle w:val="VerbatimChar"/>
+        </w:rPr>
+        <w:t xml:space="preserve">backlight  cuse     graphics     i2c-dev    mdio_bus  power_supply  script   spidev      thermal     video4linux</w:t>
+      </w:r>
+      <w:r>
+        <w:br w:type="textWrapping"/>
+      </w:r>
+      <w:r>
+        <w:rPr>
+          <w:rStyle w:val="VerbatimChar"/>
+        </w:rPr>
+        <w:t xml:space="preserve">bdi    devfreq  hdmi     ieee80211  mem       ppp       scsi_device  spi_master  tty         vtconsole</w:t>
+      </w:r>
+      <w:r>
+        <w:br w:type="textWrapping"/>
+      </w:r>
+      <w:r>
+        <w:rPr>
+          <w:rStyle w:val="VerbatimChar"/>
+        </w:rPr>
+        <w:t xml:space="preserve">block      disp     hidraw   input      misc      rc        scsi_disk    sunxi_cma_test  udc</w:t>
+      </w:r>
+      <w:r>
+        <w:br w:type="textWrapping"/>
+      </w:r>
+      <w:r>
+        <w:rPr>
+          <w:rStyle w:val="VerbatimChar"/>
+        </w:rPr>
+        <w:t xml:space="preserve">bsg    dma      hwmon    leds       mmc_host  rfkill        scsi_host    sunxi_dump  usb_device</w:t>
+      </w:r>
+      <w:r>
+        <w:br w:type="textWrapping"/>
+      </w:r>
+      <w:r>
+        <w:rPr>
+          <w:rStyle w:val="VerbatimChar"/>
+        </w:rPr>
+        <w:t xml:space="preserve">cedar_dev  gpio     i2c-adapter  lirc       net       rtc       sound    sunxi_info  vc</w:t>
+      </w:r>
+    </w:p>
+    <w:p>
+      <w:pPr>
+        <w:pStyle w:val="Heading2"/>
+      </w:pPr>
+      <w:bookmarkStart w:id="36" w:name="leds"/>
+      <w:bookmarkEnd w:id="36"/>
+      <w:r>
+        <w:t xml:space="preserve">LEDs</w:t>
+      </w:r>
+    </w:p>
+    <w:p>
+      <w:pPr>
+        <w:pStyle w:val="FirstParagraph"/>
+      </w:pPr>
+      <w:r>
+        <w:t xml:space="preserve">Si miramos dentro del directorio</w:t>
+      </w:r>
+      <w:r>
+        <w:t xml:space="preserve"> </w:t>
+      </w:r>
+      <w:r>
+        <w:rPr>
+          <w:rStyle w:val="VerbatimChar"/>
+        </w:rPr>
+        <w:t xml:space="preserve">leds</w:t>
+      </w:r>
+      <w:r>
+        <w:t xml:space="preserve"> </w:t>
+      </w:r>
+      <w:r>
+        <w:t xml:space="preserve">veremos que hay un directorio</w:t>
+      </w:r>
+      <w:r>
+        <w:t xml:space="preserve"> </w:t>
+      </w:r>
+      <w:r>
+        <w:t xml:space="preserve">que representa cada uno de los leds de la placa:</w:t>
+      </w:r>
+    </w:p>
+    <w:p>
+      <w:pPr>
+        <w:pStyle w:val="SourceCode"/>
+      </w:pPr>
+      <w:r>
+        <w:rPr>
+          <w:rStyle w:val="VerbatimChar"/>
+        </w:rPr>
+        <w:t xml:space="preserve">root@orangepizero:~# cd /sys/class/leds/</w:t>
+      </w:r>
+      <w:r>
+        <w:br w:type="textWrapping"/>
+      </w:r>
+      <w:r>
+        <w:rPr>
+          <w:rStyle w:val="VerbatimChar"/>
+        </w:rPr>
+        <w:t xml:space="preserve">root@orangepizero:/sys/class/leds# ls</w:t>
+      </w:r>
+      <w:r>
+        <w:br w:type="textWrapping"/>
+      </w:r>
+      <w:r>
+        <w:rPr>
+          <w:rStyle w:val="VerbatimChar"/>
+        </w:rPr>
+        <w:t xml:space="preserve">green_led  red_led</w:t>
+      </w:r>
+    </w:p>
+    <w:p>
+      <w:pPr>
+        <w:pStyle w:val="FirstParagraph"/>
+      </w:pPr>
+      <w:r>
+        <w:t xml:space="preserve">Podemos ver, por ejemplo, a que evento está asociado cada led ejecutando</w:t>
+      </w:r>
+      <w:r>
+        <w:t xml:space="preserve"> </w:t>
+      </w:r>
+      <w:r>
+        <w:rPr>
+          <w:rStyle w:val="VerbatimChar"/>
+        </w:rPr>
+        <w:t xml:space="preserve">cat green_led/trigger</w:t>
+      </w:r>
+      <w:r>
+        <w:t xml:space="preserve"> </w:t>
+      </w:r>
+      <w:r>
+        <w:t xml:space="preserve">(tiene el valor</w:t>
+      </w:r>
+      <w:r>
+        <w:t xml:space="preserve"> </w:t>
+      </w:r>
+      <w:r>
+        <w:rPr>
+          <w:rStyle w:val="VerbatimChar"/>
+        </w:rPr>
+        <w:t xml:space="preserve">default_on</w:t>
+      </w:r>
+      <w:r>
+        <w:t xml:space="preserve">) o</w:t>
+      </w:r>
+      <w:r>
+        <w:t xml:space="preserve"> </w:t>
+      </w:r>
+      <w:r>
+        <w:rPr>
+          <w:rStyle w:val="VerbatimChar"/>
+        </w:rPr>
+        <w:t xml:space="preserve">cat red_led/trigger</w:t>
+      </w:r>
+      <w:r>
+        <w:t xml:space="preserve"> </w:t>
+      </w:r>
+      <w:r>
+        <w:t xml:space="preserve">(tiene el valor</w:t>
+      </w:r>
+      <w:r>
+        <w:t xml:space="preserve"> </w:t>
+      </w:r>
+      <w:r>
+        <w:rPr>
+          <w:rStyle w:val="VerbatimChar"/>
+        </w:rPr>
+        <w:t xml:space="preserve">none</w:t>
+      </w:r>
+      <w:r>
+        <w:t xml:space="preserve">).</w:t>
+      </w:r>
+    </w:p>
+    <w:p>
+      <w:pPr>
+        <w:pStyle w:val="SourceCode"/>
+      </w:pPr>
+      <w:r>
+        <w:rPr>
+          <w:rStyle w:val="VerbatimChar"/>
+        </w:rPr>
+        <w:t xml:space="preserve">root@orangepizero:/sys/class/leds# cat green_led/trigger </w:t>
+      </w:r>
+      <w:r>
+        <w:br w:type="textWrapping"/>
+      </w:r>
+      <w:r>
+        <w:rPr>
+          <w:rStyle w:val="VerbatimChar"/>
+        </w:rPr>
+        <w:t xml:space="preserve">none mmc0 mmc1 timer heartbeat backlight [default-on] rfkill0 phy1rx phy1tx phy1assoc phy1radio </w:t>
+      </w:r>
+      <w:r>
+        <w:br w:type="textWrapping"/>
+      </w:r>
+      <w:r>
+        <w:rPr>
+          <w:rStyle w:val="VerbatimChar"/>
+        </w:rPr>
+        <w:t xml:space="preserve">root@orangepizero:/sys/class/leds# cat red_led/trigger </w:t>
+      </w:r>
+      <w:r>
+        <w:br w:type="textWrapping"/>
+      </w:r>
+      <w:r>
+        <w:rPr>
+          <w:rStyle w:val="VerbatimChar"/>
+        </w:rPr>
+        <w:t xml:space="preserve">[none] mmc0 mmc1 timer heartbeat backlight default-on rfkill0 phy1rx phy1tx phy1assoc phy1radio </w:t>
+      </w:r>
+    </w:p>
+    <w:p>
+      <w:pPr>
+        <w:pStyle w:val="FirstParagraph"/>
+      </w:pPr>
+      <w:r>
+        <w:t xml:space="preserve">O podemos encender el led rojo ejecutando</w:t>
+      </w:r>
+      <w:r>
+        <w:t xml:space="preserve"> </w:t>
+      </w:r>
+      <w:r>
+        <w:rPr>
+          <w:rStyle w:val="VerbatimChar"/>
+        </w:rPr>
+        <w:t xml:space="preserve">echo 1 &gt; red_led/brightness</w:t>
+      </w:r>
+      <w:r>
+        <w:t xml:space="preserve">, y para apagarlo ya os podéis imaginar que es</w:t>
+      </w:r>
+      <w:r>
+        <w:t xml:space="preserve"> </w:t>
+      </w:r>
+      <w:r>
+        <w:rPr>
+          <w:rStyle w:val="VerbatimChar"/>
+        </w:rPr>
+        <w:t xml:space="preserve">echo 0 &gt; red_led/brightness</w:t>
+      </w:r>
+      <w:r>
+        <w:t xml:space="preserve">.</w:t>
+      </w:r>
+    </w:p>
+    <w:p>
+      <w:pPr>
+        <w:pStyle w:val="Heading2"/>
+      </w:pPr>
+      <w:bookmarkStart w:id="37" w:name="gpio"/>
+      <w:bookmarkEnd w:id="37"/>
+      <w:r>
+        <w:t xml:space="preserve">GPIO</w:t>
+      </w:r>
+    </w:p>
+    <w:p>
+      <w:pPr>
+        <w:pStyle w:val="FirstParagraph"/>
+      </w:pPr>
+      <w:r>
+        <w:t xml:space="preserve">Podemos ver los GPIO disponibles ejecutando:</w:t>
+      </w:r>
+    </w:p>
+    <w:p>
+      <w:pPr>
+        <w:pStyle w:val="SourceCode"/>
+      </w:pPr>
+      <w:r>
+        <w:rPr>
+          <w:rStyle w:val="VerbatimChar"/>
+        </w:rPr>
+        <w:t xml:space="preserve">root@orangepizero:~# cat /sys/kernel/debug/gpio</w:t>
+      </w:r>
+      <w:r>
+        <w:br w:type="textWrapping"/>
+      </w:r>
+      <w:r>
+        <w:rPr>
+          <w:rStyle w:val="VerbatimChar"/>
+        </w:rPr>
+        <w:t xml:space="preserve">GPIOs 0-383, platform/sunxi-pinctrl, sunxi-pinctrl:</w:t>
+      </w:r>
+      <w:r>
+        <w:br w:type="textWrapping"/>
+      </w:r>
+      <w:r>
+        <w:rPr>
+          <w:rStyle w:val="VerbatimChar"/>
+        </w:rPr>
+        <w:t xml:space="preserve"> gpio-10  (?                   ) out hi</w:t>
+      </w:r>
+      <w:r>
+        <w:br w:type="textWrapping"/>
+      </w:r>
+      <w:r>
+        <w:rPr>
+          <w:rStyle w:val="VerbatimChar"/>
+        </w:rPr>
+        <w:t xml:space="preserve"> gpio-17  (red_led             ) out lo</w:t>
+      </w:r>
+      <w:r>
+        <w:br w:type="textWrapping"/>
+      </w:r>
+      <w:r>
+        <w:rPr>
+          <w:rStyle w:val="VerbatimChar"/>
+        </w:rPr>
+        <w:t xml:space="preserve"> gpio-202 (xradio_irq          ) in  lo</w:t>
+      </w:r>
+      <w:r>
+        <w:br w:type="textWrapping"/>
+      </w:r>
+      <w:r>
+        <w:rPr>
+          <w:rStyle w:val="VerbatimChar"/>
+        </w:rPr>
+        <w:t xml:space="preserve"> gpio-354 (?                   ) out hi</w:t>
+      </w:r>
+      <w:r>
+        <w:br w:type="textWrapping"/>
+      </w:r>
+      <w:r>
+        <w:rPr>
+          <w:rStyle w:val="VerbatimChar"/>
+        </w:rPr>
+        <w:t xml:space="preserve"> gpio-362 (green_led           ) out hi</w:t>
+      </w:r>
+    </w:p>
+    <w:p>
+      <w:pPr>
+        <w:pStyle w:val="FirstParagraph"/>
+      </w:pPr>
+      <w:r>
+        <w:t xml:space="preserve">Podemos activar un nuevo puerto GPIO, digamos el 15:</w:t>
+      </w:r>
+    </w:p>
+    <w:p>
+      <w:pPr>
+        <w:pStyle w:val="SourceCode"/>
+      </w:pPr>
+      <w:r>
+        <w:rPr>
+          <w:rStyle w:val="VerbatimChar"/>
+        </w:rPr>
+        <w:t xml:space="preserve">root@orangepizero:~# echo 15 &gt;/sys/class/gpio/export</w:t>
+      </w:r>
+    </w:p>
+    <w:p>
+      <w:pPr>
+        <w:pStyle w:val="FirstParagraph"/>
+      </w:pPr>
+      <w:r>
+        <w:t xml:space="preserve">Ahora veremos el puerto activo:</w:t>
+      </w:r>
+    </w:p>
+    <w:p>
+      <w:pPr>
+        <w:pStyle w:val="SourceCode"/>
+      </w:pPr>
+      <w:r>
+        <w:rPr>
+          <w:rStyle w:val="VerbatimChar"/>
+        </w:rPr>
+        <w:t xml:space="preserve">root@orangepizero:~# cat /sys/kernel/debug/gpio </w:t>
+      </w:r>
+      <w:r>
+        <w:br w:type="textWrapping"/>
+      </w:r>
+      <w:r>
+        <w:rPr>
+          <w:rStyle w:val="VerbatimChar"/>
+        </w:rPr>
+        <w:t xml:space="preserve">GPIOs 0-383, platform/sunxi-pinctrl, sunxi-pinctrl:</w:t>
+      </w:r>
+      <w:r>
+        <w:br w:type="textWrapping"/>
+      </w:r>
+      <w:r>
+        <w:rPr>
+          <w:rStyle w:val="VerbatimChar"/>
+        </w:rPr>
+        <w:t xml:space="preserve"> gpio-10  (?                   ) out hi</w:t>
+      </w:r>
+      <w:r>
+        <w:br w:type="textWrapping"/>
+      </w:r>
+      <w:r>
+        <w:rPr>
+          <w:rStyle w:val="VerbatimChar"/>
+        </w:rPr>
+        <w:t xml:space="preserve"> gpio-15  (sysfs               ) in  lo</w:t>
+      </w:r>
+      <w:r>
+        <w:br w:type="textWrapping"/>
+      </w:r>
+      <w:r>
+        <w:rPr>
+          <w:rStyle w:val="VerbatimChar"/>
+        </w:rPr>
+        <w:t xml:space="preserve"> gpio-17  (red_led             ) out lo</w:t>
+      </w:r>
+      <w:r>
+        <w:br w:type="textWrapping"/>
+      </w:r>
+      <w:r>
+        <w:rPr>
+          <w:rStyle w:val="VerbatimChar"/>
+        </w:rPr>
+        <w:t xml:space="preserve"> gpio-202 (xradio_irq          ) in  lo</w:t>
+      </w:r>
+      <w:r>
+        <w:br w:type="textWrapping"/>
+      </w:r>
+      <w:r>
+        <w:rPr>
+          <w:rStyle w:val="VerbatimChar"/>
+        </w:rPr>
+        <w:t xml:space="preserve"> gpio-354 (?                   ) out hi</w:t>
+      </w:r>
+      <w:r>
+        <w:br w:type="textWrapping"/>
+      </w:r>
+      <w:r>
+        <w:rPr>
+          <w:rStyle w:val="VerbatimChar"/>
+        </w:rPr>
+        <w:t xml:space="preserve"> gpio-362 (green_led           ) out hi</w:t>
+      </w:r>
+    </w:p>
+    <w:p>
+      <w:pPr>
+        <w:pStyle w:val="FirstParagraph"/>
+      </w:pPr>
+      <w:r>
+        <w:t xml:space="preserve">En el directorio</w:t>
+      </w:r>
+      <w:r>
+        <w:t xml:space="preserve"> </w:t>
+      </w:r>
+      <w:r>
+        <w:rPr>
+          <w:rStyle w:val="VerbatimChar"/>
+        </w:rPr>
+        <w:t xml:space="preserve">/sys/class/gpio/gpio15/</w:t>
+      </w:r>
+      <w:r>
+        <w:t xml:space="preserve"> </w:t>
+      </w:r>
+      <w:r>
+        <w:t xml:space="preserve">tendremos los interfaces</w:t>
+      </w:r>
+      <w:r>
+        <w:t xml:space="preserve"> </w:t>
+      </w:r>
+      <w:r>
+        <w:t xml:space="preserve">usuales para puertos gpio definidos en el kernel de linux.</w:t>
+      </w:r>
+    </w:p>
+    <w:p>
+      <w:pPr>
+        <w:pStyle w:val="Heading2"/>
+      </w:pPr>
+      <w:bookmarkStart w:id="38" w:name="referencias"/>
+      <w:bookmarkEnd w:id="38"/>
+      <w:r>
+        <w:t xml:space="preserve">Referencias</w:t>
+      </w:r>
+    </w:p>
+    <w:p>
+      <w:pPr>
+        <w:pStyle w:val="Compact"/>
+        <w:numPr>
+          <w:numId w:val="1003"/>
+          <w:ilvl w:val="0"/>
+        </w:numPr>
+      </w:pPr>
+      <w:hyperlink r:id="rId39">
+        <w:r>
+          <w:rPr>
+            <w:rStyle w:val="Hyperlink"/>
+          </w:rPr>
+          <w:t xml:space="preserve">Probando la Orange Pi Zero</w:t>
+        </w:r>
+      </w:hyperlink>
+    </w:p>
+    <w:p>
+      <w:pPr>
+        <w:pStyle w:val="Compact"/>
+        <w:numPr>
+          <w:numId w:val="1003"/>
+          <w:ilvl w:val="0"/>
+        </w:numPr>
+      </w:pPr>
+      <w:hyperlink r:id="rId40">
+        <w:r>
+          <w:rPr>
+            <w:rStyle w:val="Hyperlink"/>
+          </w:rPr>
+          <w:t xml:space="preserve">GPIO from commandline</w:t>
+        </w:r>
+      </w:hyperlink>
+    </w:p>
+    <w:p>
+      <w:pPr>
+        <w:pStyle w:val="Compact"/>
+        <w:numPr>
+          <w:numId w:val="1003"/>
+          <w:ilvl w:val="0"/>
+        </w:numPr>
+      </w:pPr>
+      <w:hyperlink r:id="rId41">
+        <w:r>
+          <w:rPr>
+            <w:rStyle w:val="Hyperlink"/>
+          </w:rPr>
+          <w:t xml:space="preserve">mas de lo mismo</w:t>
+        </w:r>
+      </w:hyperlink>
+    </w:p>
+    <w:p>
+      <w:pPr>
+        <w:pStyle w:val="Heading1"/>
+      </w:pPr>
+      <w:bookmarkStart w:id="42" w:name="referencias-1"/>
+      <w:bookmarkEnd w:id="42"/>
+      <w:r>
+        <w:t xml:space="preserve">Referencias</w:t>
+      </w:r>
+    </w:p>
+    <w:p>
+      <w:pPr>
+        <w:pStyle w:val="Compact"/>
+        <w:numPr>
+          <w:numId w:val="1004"/>
+          <w:ilvl w:val="0"/>
+        </w:numPr>
+      </w:pPr>
+      <w:hyperlink r:id="rId43">
         <w:r>
           <w:rPr>
             <w:rStyle w:val="Hyperlink"/>
@@ -1611,11 +2570,11 @@
       <w:pPr>
         <w:pStyle w:val="Compact"/>
         <w:numPr>
-          <w:numId w:val="1002"/>
+          <w:numId w:val="1004"/>
           <w:ilvl w:val="0"/>
         </w:numPr>
       </w:pPr>
-      <w:hyperlink r:id="rId30">
+      <w:hyperlink r:id="rId44">
         <w:r>
           <w:rPr>
             <w:rStyle w:val="Hyperlink"/>
@@ -1634,11 +2593,11 @@
       <w:pPr>
         <w:pStyle w:val="Compact"/>
         <w:numPr>
-          <w:numId w:val="1002"/>
+          <w:numId w:val="1004"/>
           <w:ilvl w:val="0"/>
         </w:numPr>
       </w:pPr>
-      <w:hyperlink r:id="rId31">
+      <w:hyperlink r:id="rId45">
         <w:r>
           <w:rPr>
             <w:rStyle w:val="Hyperlink"/>
@@ -1651,11 +2610,11 @@
       <w:pPr>
         <w:pStyle w:val="Compact"/>
         <w:numPr>
-          <w:numId w:val="1002"/>
+          <w:numId w:val="1004"/>
           <w:ilvl w:val="0"/>
         </w:numPr>
       </w:pPr>
-      <w:hyperlink r:id="rId32">
+      <w:hyperlink r:id="rId46">
         <w:r>
           <w:rPr>
             <w:rStyle w:val="Hyperlink"/>
@@ -1668,11 +2627,11 @@
       <w:pPr>
         <w:pStyle w:val="Compact"/>
         <w:numPr>
-          <w:numId w:val="1002"/>
+          <w:numId w:val="1004"/>
           <w:ilvl w:val="0"/>
         </w:numPr>
       </w:pPr>
-      <w:hyperlink r:id="rId33">
+      <w:hyperlink r:id="rId47">
         <w:r>
           <w:rPr>
             <w:rStyle w:val="Hyperlink"/>
@@ -1685,11 +2644,11 @@
       <w:pPr>
         <w:pStyle w:val="Compact"/>
         <w:numPr>
-          <w:numId w:val="1002"/>
+          <w:numId w:val="1004"/>
           <w:ilvl w:val="0"/>
         </w:numPr>
       </w:pPr>
-      <w:hyperlink r:id="rId34">
+      <w:hyperlink r:id="rId48">
         <w:r>
           <w:rPr>
             <w:rStyle w:val="Hyperlink"/>
@@ -1702,11 +2661,11 @@
       <w:pPr>
         <w:pStyle w:val="Compact"/>
         <w:numPr>
-          <w:numId w:val="1002"/>
+          <w:numId w:val="1004"/>
           <w:ilvl w:val="0"/>
         </w:numPr>
       </w:pPr>
-      <w:hyperlink r:id="rId35">
+      <w:hyperlink r:id="rId49">
         <w:r>
           <w:rPr>
             <w:rStyle w:val="Hyperlink"/>
@@ -1719,11 +2678,11 @@
       <w:pPr>
         <w:pStyle w:val="Compact"/>
         <w:numPr>
-          <w:numId w:val="1002"/>
+          <w:numId w:val="1004"/>
           <w:ilvl w:val="0"/>
         </w:numPr>
       </w:pPr>
-      <w:hyperlink r:id="rId36">
+      <w:hyperlink r:id="rId50">
         <w:r>
           <w:rPr>
             <w:rStyle w:val="Hyperlink"/>
@@ -1748,11 +2707,11 @@
       <w:pPr>
         <w:pStyle w:val="Compact"/>
         <w:numPr>
-          <w:numId w:val="1002"/>
+          <w:numId w:val="1004"/>
           <w:ilvl w:val="0"/>
         </w:numPr>
       </w:pPr>
-      <w:hyperlink r:id="rId37">
+      <w:hyperlink r:id="rId51">
         <w:r>
           <w:rPr>
             <w:rStyle w:val="Hyperlink"/>
@@ -1777,16 +2736,16 @@
       <w:pPr>
         <w:pStyle w:val="Compact"/>
         <w:numPr>
-          <w:numId w:val="1002"/>
+          <w:numId w:val="1004"/>
           <w:ilvl w:val="0"/>
         </w:numPr>
       </w:pPr>
-      <w:hyperlink r:id="rId38">
+      <w:hyperlink r:id="rId52">
         <w:r>
           <w:rPr>
             <w:rStyle w:val="Hyperlink"/>
           </w:rPr>
-          <w:t xml:space="preserve">GPIO desde el espacio de usurario</w:t>
+          <w:t xml:space="preserve">GPIO desde el espacio de usuario</w:t>
         </w:r>
       </w:hyperlink>
     </w:p>
@@ -1794,11 +2753,11 @@
       <w:pPr>
         <w:pStyle w:val="Compact"/>
         <w:numPr>
-          <w:numId w:val="1002"/>
+          <w:numId w:val="1004"/>
           <w:ilvl w:val="0"/>
         </w:numPr>
       </w:pPr>
-      <w:hyperlink r:id="rId39">
+      <w:hyperlink r:id="rId53">
         <w:r>
           <w:rPr>
             <w:rStyle w:val="Hyperlink"/>
@@ -1809,10 +2768,27 @@
     </w:p>
     <w:p>
       <w:pPr>
+        <w:pStyle w:val="Compact"/>
+        <w:numPr>
+          <w:numId w:val="1004"/>
+          <w:ilvl w:val="0"/>
+        </w:numPr>
+      </w:pPr>
+      <w:hyperlink r:id="rId54">
+        <w:r>
+          <w:rPr>
+            <w:rStyle w:val="Hyperlink"/>
+          </w:rPr>
+          <w:t xml:space="preserve">orange pi español</w:t>
+        </w:r>
+      </w:hyperlink>
+    </w:p>
+    <w:p>
+      <w:pPr>
         <w:pStyle w:val="Heading1"/>
       </w:pPr>
-      <w:bookmarkStart w:id="40" w:name="meta"/>
-      <w:bookmarkEnd w:id="40"/>
+      <w:bookmarkStart w:id="55" w:name="meta"/>
+      <w:bookmarkEnd w:id="55"/>
       <w:r>
         <w:t xml:space="preserve">META</w:t>
       </w:r>
@@ -1833,7 +2809,7 @@
       <w:r>
         <w:t xml:space="preserve"> </w:t>
       </w:r>
-      <w:hyperlink r:id="rId41">
+      <w:hyperlink r:id="rId56">
         <w:r>
           <w:rPr>
             <w:rStyle w:val="Hyperlink"/>
@@ -2098,10 +3074,10 @@
     </w:p>
     <w:p>
       <w:pPr>
-        <w:pStyle w:val="Heading1"/>
-      </w:pPr>
-      <w:bookmarkStart w:id="42" w:name="requisitos"/>
-      <w:bookmarkEnd w:id="42"/>
+        <w:pStyle w:val="Heading2"/>
+      </w:pPr>
+      <w:bookmarkStart w:id="57" w:name="requisitos"/>
+      <w:bookmarkEnd w:id="57"/>
       <w:r>
         <w:t xml:space="preserve">Requisitos</w:t>
       </w:r>
@@ -2134,7 +3110,7 @@
       <w:r>
         <w:t xml:space="preserve"> </w:t>
       </w:r>
-      <w:hyperlink r:id="rId43">
+      <w:hyperlink r:id="rId58">
         <w:r>
           <w:rPr>
             <w:rStyle w:val="Hyperlink"/>
@@ -2159,8 +3135,8 @@
       <w:pPr>
         <w:pStyle w:val="Heading1"/>
       </w:pPr>
-      <w:bookmarkStart w:id="44" w:name="licencia"/>
-      <w:bookmarkEnd w:id="44"/>
+      <w:bookmarkStart w:id="59" w:name="licencia"/>
+      <w:bookmarkEnd w:id="59"/>
       <w:r>
         <w:t xml:space="preserve">Licencia</w:t>
       </w:r>
@@ -6127,7 +7103,7 @@
     </w:lvl>
   </w:abstractNum>
   <w:abstractNum w:abstractNumId="990">
-    <w:nsid w:val="d6077f7f"/>
+    <w:nsid w:val="a9dfae72"/>
     <w:multiLevelType w:val="multilevel"/>
     <w:lvl w:ilvl="0">
       <w:numFmt w:val="bullet"/>
@@ -6208,7 +7184,7 @@
     </w:lvl>
   </w:abstractNum>
   <w:abstractNum w:abstractNumId="991">
-    <w:nsid w:val="d6736a29"/>
+    <w:nsid w:val="de3eb831"/>
     <w:multiLevelType w:val="multilevel"/>
     <w:lvl w:ilvl="0">
       <w:numFmt w:val="bullet"/>
@@ -6298,6 +7274,12 @@
     <w:abstractNumId w:val="991"/>
   </w:num>
   <w:num w:numId="1002">
+    <w:abstractNumId w:val="991"/>
+  </w:num>
+  <w:num w:numId="1003">
+    <w:abstractNumId w:val="991"/>
+  </w:num>
+  <w:num w:numId="1004">
     <w:abstractNumId w:val="991"/>
   </w:num>
 </w:numbering>

</xml_diff>

<commit_message>
Documentada password por defecto en Armbian
</commit_message>
<xml_diff>
--- a/doc/out/OrangePi.docx
+++ b/doc/out/OrangePi.docx
@@ -923,7 +923,19 @@
         <w:t xml:space="preserve"> </w:t>
       </w:r>
       <w:r>
-        <w:t xml:space="preserve">hacer login con:</w:t>
+        <w:t xml:space="preserve">hacer login con el siguiente comando</w:t>
+      </w:r>
+      <w:r>
+        <w:t xml:space="preserve"> </w:t>
+      </w:r>
+      <w:r>
+        <w:rPr>
+          <w:rStyle w:val="FootnoteReference"/>
+        </w:rPr>
+        <w:footnoteReference w:id="25"/>
+      </w:r>
+      <w:r>
+        <w:t xml:space="preserve">:</w:t>
       </w:r>
     </w:p>
     <w:p>
@@ -965,7 +977,7 @@
                     </pic:cNvPicPr>
                   </pic:nvPicPr>
                   <pic:blipFill>
-                    <a:blip r:embed="rId25"/>
+                    <a:blip r:embed="rId26"/>
                     <a:stretch>
                       <a:fillRect/>
                     </a:stretch>
@@ -1072,8 +1084,8 @@
       <w:pPr>
         <w:pStyle w:val="Heading2"/>
       </w:pPr>
-      <w:bookmarkStart w:id="26" w:name="conexión-wifi"/>
-      <w:bookmarkEnd w:id="26"/>
+      <w:bookmarkStart w:id="27" w:name="conexión-wifi"/>
+      <w:bookmarkEnd w:id="27"/>
       <w:r>
         <w:t xml:space="preserve">Conexión WIFI</w:t>
       </w:r>
@@ -1430,7 +1442,7 @@
                     </pic:cNvPicPr>
                   </pic:nvPicPr>
                   <pic:blipFill>
-                    <a:blip r:embed="rId27"/>
+                    <a:blip r:embed="rId28"/>
                     <a:stretch>
                       <a:fillRect/>
                     </a:stretch>
@@ -1584,8 +1596,8 @@
       <w:pPr>
         <w:pStyle w:val="Heading1"/>
       </w:pPr>
-      <w:bookmarkStart w:id="28" w:name="orange-pi-zero-características-técnicas"/>
-      <w:bookmarkEnd w:id="28"/>
+      <w:bookmarkStart w:id="29" w:name="orange-pi-zero-características-técnicas"/>
+      <w:bookmarkEnd w:id="29"/>
       <w:r>
         <w:t xml:space="preserve">Orange Pi Zero, características técnicas</w:t>
       </w:r>
@@ -1620,8 +1632,8 @@
       <w:pPr>
         <w:pStyle w:val="Heading2"/>
       </w:pPr>
-      <w:bookmarkStart w:id="29" w:name="especificaciones"/>
-      <w:bookmarkEnd w:id="29"/>
+      <w:bookmarkStart w:id="30" w:name="especificaciones"/>
+      <w:bookmarkEnd w:id="30"/>
       <w:r>
         <w:t xml:space="preserve">Especificaciones</w:t>
       </w:r>
@@ -1786,8 +1798,8 @@
       <w:pPr>
         <w:pStyle w:val="Heading2"/>
       </w:pPr>
-      <w:bookmarkStart w:id="30" w:name="esquema-de-pines"/>
-      <w:bookmarkEnd w:id="30"/>
+      <w:bookmarkStart w:id="31" w:name="esquema-de-pines"/>
+      <w:bookmarkEnd w:id="31"/>
       <w:r>
         <w:t xml:space="preserve">Esquema de pines</w:t>
       </w:r>
@@ -1808,7 +1820,7 @@
       <w:r>
         <w:t xml:space="preserve"> </w:t>
       </w:r>
-      <w:hyperlink r:id="rId31">
+      <w:hyperlink r:id="rId32">
         <w:r>
           <w:rPr>
             <w:rStyle w:val="Hyperlink"/>
@@ -1837,7 +1849,7 @@
                     </pic:cNvPicPr>
                   </pic:nvPicPr>
                   <pic:blipFill>
-                    <a:blip r:embed="rId32"/>
+                    <a:blip r:embed="rId33"/>
                     <a:stretch>
                       <a:fillRect/>
                     </a:stretch>
@@ -1876,8 +1888,8 @@
       <w:pPr>
         <w:pStyle w:val="Heading2"/>
       </w:pPr>
-      <w:bookmarkStart w:id="33" w:name="esquemas-eléctricos"/>
-      <w:bookmarkEnd w:id="33"/>
+      <w:bookmarkStart w:id="34" w:name="esquemas-eléctricos"/>
+      <w:bookmarkEnd w:id="34"/>
       <w:r>
         <w:t xml:space="preserve">Esquemas eléctricos</w:t>
       </w:r>
@@ -1892,7 +1904,7 @@
       <w:r>
         <w:t xml:space="preserve"> </w:t>
       </w:r>
-      <w:hyperlink r:id="rId34">
+      <w:hyperlink r:id="rId35">
         <w:r>
           <w:rPr>
             <w:rStyle w:val="Hyperlink"/>
@@ -1905,8 +1917,8 @@
       <w:pPr>
         <w:pStyle w:val="Heading1"/>
       </w:pPr>
-      <w:bookmarkStart w:id="35" w:name="accediendo-al-hardware-desde-linea-de-comandos"/>
-      <w:bookmarkEnd w:id="35"/>
+      <w:bookmarkStart w:id="36" w:name="accediendo-al-hardware-desde-linea-de-comandos"/>
+      <w:bookmarkEnd w:id="36"/>
       <w:r>
         <w:t xml:space="preserve">Accediendo al hardware desde linea de comandos</w:t>
       </w:r>
@@ -2069,8 +2081,8 @@
       <w:pPr>
         <w:pStyle w:val="Heading2"/>
       </w:pPr>
-      <w:bookmarkStart w:id="36" w:name="leds"/>
-      <w:bookmarkEnd w:id="36"/>
+      <w:bookmarkStart w:id="37" w:name="leds"/>
+      <w:bookmarkEnd w:id="37"/>
       <w:r>
         <w:t xml:space="preserve">LEDs</w:t>
       </w:r>
@@ -2269,8 +2281,8 @@
       <w:pPr>
         <w:pStyle w:val="Heading2"/>
       </w:pPr>
-      <w:bookmarkStart w:id="37" w:name="gpio"/>
-      <w:bookmarkEnd w:id="37"/>
+      <w:bookmarkStart w:id="38" w:name="gpio"/>
+      <w:bookmarkEnd w:id="38"/>
       <w:r>
         <w:t xml:space="preserve">GPIO</w:t>
       </w:r>
@@ -2482,8 +2494,8 @@
       <w:pPr>
         <w:pStyle w:val="Heading2"/>
       </w:pPr>
-      <w:bookmarkStart w:id="38" w:name="referencias"/>
-      <w:bookmarkEnd w:id="38"/>
+      <w:bookmarkStart w:id="39" w:name="referencias"/>
+      <w:bookmarkEnd w:id="39"/>
       <w:r>
         <w:t xml:space="preserve">Referencias</w:t>
       </w:r>
@@ -2496,7 +2508,7 @@
           <w:ilvl w:val="0"/>
         </w:numPr>
       </w:pPr>
-      <w:hyperlink r:id="rId39">
+      <w:hyperlink r:id="rId40">
         <w:r>
           <w:rPr>
             <w:rStyle w:val="Hyperlink"/>
@@ -2513,7 +2525,7 @@
           <w:ilvl w:val="0"/>
         </w:numPr>
       </w:pPr>
-      <w:hyperlink r:id="rId40">
+      <w:hyperlink r:id="rId41">
         <w:r>
           <w:rPr>
             <w:rStyle w:val="Hyperlink"/>
@@ -2530,7 +2542,7 @@
           <w:ilvl w:val="0"/>
         </w:numPr>
       </w:pPr>
-      <w:hyperlink r:id="rId41">
+      <w:hyperlink r:id="rId42">
         <w:r>
           <w:rPr>
             <w:rStyle w:val="Hyperlink"/>
@@ -2543,8 +2555,8 @@
       <w:pPr>
         <w:pStyle w:val="Heading1"/>
       </w:pPr>
-      <w:bookmarkStart w:id="42" w:name="referencias-1"/>
-      <w:bookmarkEnd w:id="42"/>
+      <w:bookmarkStart w:id="43" w:name="referencias-1"/>
+      <w:bookmarkEnd w:id="43"/>
       <w:r>
         <w:t xml:space="preserve">Referencias</w:t>
       </w:r>
@@ -2557,7 +2569,7 @@
           <w:ilvl w:val="0"/>
         </w:numPr>
       </w:pPr>
-      <w:hyperlink r:id="rId43">
+      <w:hyperlink r:id="rId44">
         <w:r>
           <w:rPr>
             <w:rStyle w:val="Hyperlink"/>
@@ -2574,7 +2586,7 @@
           <w:ilvl w:val="0"/>
         </w:numPr>
       </w:pPr>
-      <w:hyperlink r:id="rId44">
+      <w:hyperlink r:id="rId45">
         <w:r>
           <w:rPr>
             <w:rStyle w:val="Hyperlink"/>
@@ -2597,7 +2609,7 @@
           <w:ilvl w:val="0"/>
         </w:numPr>
       </w:pPr>
-      <w:hyperlink r:id="rId45">
+      <w:hyperlink r:id="rId46">
         <w:r>
           <w:rPr>
             <w:rStyle w:val="Hyperlink"/>
@@ -2614,7 +2626,7 @@
           <w:ilvl w:val="0"/>
         </w:numPr>
       </w:pPr>
-      <w:hyperlink r:id="rId46">
+      <w:hyperlink r:id="rId47">
         <w:r>
           <w:rPr>
             <w:rStyle w:val="Hyperlink"/>
@@ -2631,7 +2643,7 @@
           <w:ilvl w:val="0"/>
         </w:numPr>
       </w:pPr>
-      <w:hyperlink r:id="rId47">
+      <w:hyperlink r:id="rId48">
         <w:r>
           <w:rPr>
             <w:rStyle w:val="Hyperlink"/>
@@ -2648,7 +2660,7 @@
           <w:ilvl w:val="0"/>
         </w:numPr>
       </w:pPr>
-      <w:hyperlink r:id="rId48">
+      <w:hyperlink r:id="rId49">
         <w:r>
           <w:rPr>
             <w:rStyle w:val="Hyperlink"/>
@@ -2665,7 +2677,7 @@
           <w:ilvl w:val="0"/>
         </w:numPr>
       </w:pPr>
-      <w:hyperlink r:id="rId49">
+      <w:hyperlink r:id="rId50">
         <w:r>
           <w:rPr>
             <w:rStyle w:val="Hyperlink"/>
@@ -2682,7 +2694,7 @@
           <w:ilvl w:val="0"/>
         </w:numPr>
       </w:pPr>
-      <w:hyperlink r:id="rId50">
+      <w:hyperlink r:id="rId51">
         <w:r>
           <w:rPr>
             <w:rStyle w:val="Hyperlink"/>
@@ -2711,7 +2723,7 @@
           <w:ilvl w:val="0"/>
         </w:numPr>
       </w:pPr>
-      <w:hyperlink r:id="rId51">
+      <w:hyperlink r:id="rId52">
         <w:r>
           <w:rPr>
             <w:rStyle w:val="Hyperlink"/>
@@ -2740,7 +2752,7 @@
           <w:ilvl w:val="0"/>
         </w:numPr>
       </w:pPr>
-      <w:hyperlink r:id="rId52">
+      <w:hyperlink r:id="rId53">
         <w:r>
           <w:rPr>
             <w:rStyle w:val="Hyperlink"/>
@@ -2757,7 +2769,7 @@
           <w:ilvl w:val="0"/>
         </w:numPr>
       </w:pPr>
-      <w:hyperlink r:id="rId53">
+      <w:hyperlink r:id="rId54">
         <w:r>
           <w:rPr>
             <w:rStyle w:val="Hyperlink"/>
@@ -2774,7 +2786,7 @@
           <w:ilvl w:val="0"/>
         </w:numPr>
       </w:pPr>
-      <w:hyperlink r:id="rId54">
+      <w:hyperlink r:id="rId55">
         <w:r>
           <w:rPr>
             <w:rStyle w:val="Hyperlink"/>
@@ -2787,8 +2799,8 @@
       <w:pPr>
         <w:pStyle w:val="Heading1"/>
       </w:pPr>
-      <w:bookmarkStart w:id="55" w:name="meta"/>
-      <w:bookmarkEnd w:id="55"/>
+      <w:bookmarkStart w:id="56" w:name="meta"/>
+      <w:bookmarkEnd w:id="56"/>
       <w:r>
         <w:t xml:space="preserve">META</w:t>
       </w:r>
@@ -2809,7 +2821,7 @@
       <w:r>
         <w:t xml:space="preserve"> </w:t>
       </w:r>
-      <w:hyperlink r:id="rId56">
+      <w:hyperlink r:id="rId57">
         <w:r>
           <w:rPr>
             <w:rStyle w:val="Hyperlink"/>
@@ -3076,8 +3088,8 @@
       <w:pPr>
         <w:pStyle w:val="Heading2"/>
       </w:pPr>
-      <w:bookmarkStart w:id="57" w:name="requisitos"/>
-      <w:bookmarkEnd w:id="57"/>
+      <w:bookmarkStart w:id="58" w:name="requisitos"/>
+      <w:bookmarkEnd w:id="58"/>
       <w:r>
         <w:t xml:space="preserve">Requisitos</w:t>
       </w:r>
@@ -3110,7 +3122,7 @@
       <w:r>
         <w:t xml:space="preserve"> </w:t>
       </w:r>
-      <w:hyperlink r:id="rId58">
+      <w:hyperlink r:id="rId59">
         <w:r>
           <w:rPr>
             <w:rStyle w:val="Hyperlink"/>
@@ -3135,8 +3147,8 @@
       <w:pPr>
         <w:pStyle w:val="Heading1"/>
       </w:pPr>
-      <w:bookmarkStart w:id="59" w:name="licencia"/>
-      <w:bookmarkEnd w:id="59"/>
+      <w:bookmarkStart w:id="60" w:name="licencia"/>
+      <w:bookmarkEnd w:id="60"/>
       <w:r>
         <w:t xml:space="preserve">Licencia</w:t>
       </w:r>
@@ -7013,6 +7025,43 @@
     <w:p>
       <w:r>
         <w:separator/>
+      </w:r>
+    </w:p>
+  </w:footnote>
+  <w:footnote w:id="25">
+    <w:p>
+      <w:pPr>
+        <w:pStyle w:val="FootnoteText"/>
+      </w:pPr>
+      <w:r>
+        <w:rPr>
+          <w:rStyle w:val="FootnoteReference"/>
+        </w:rPr>
+        <w:footnoteRef/>
+      </w:r>
+      <w:r>
+        <w:t xml:space="preserve"> </w:t>
+      </w:r>
+      <w:r>
+        <w:t xml:space="preserve">La password por defecto de</w:t>
+      </w:r>
+      <w:r>
+        <w:t xml:space="preserve"> </w:t>
+      </w:r>
+      <w:r>
+        <w:t xml:space="preserve">Armbian es</w:t>
+      </w:r>
+      <w:r>
+        <w:t xml:space="preserve"> </w:t>
+      </w:r>
+      <w:r>
+        <w:rPr>
+          <w:b/>
+        </w:rPr>
+        <w:t xml:space="preserve">1234</w:t>
+      </w:r>
+      <w:r>
+        <w:t xml:space="preserve">, nos pedirá cambiarla en el primer login.</w:t>
       </w:r>
     </w:p>
   </w:footnote>
@@ -7103,7 +7152,7 @@
     </w:lvl>
   </w:abstractNum>
   <w:abstractNum w:abstractNumId="990">
-    <w:nsid w:val="a9dfae72"/>
+    <w:nsid w:val="a860848f"/>
     <w:multiLevelType w:val="multilevel"/>
     <w:lvl w:ilvl="0">
       <w:numFmt w:val="bullet"/>
@@ -7184,7 +7233,7 @@
     </w:lvl>
   </w:abstractNum>
   <w:abstractNum w:abstractNumId="991">
-    <w:nsid w:val="de3eb831"/>
+    <w:nsid w:val="56728071"/>
     <w:multiLevelType w:val="multilevel"/>
     <w:lvl w:ilvl="0">
       <w:numFmt w:val="bullet"/>

</xml_diff>

<commit_message>
Añadida salida para dokuwiki
</commit_message>
<xml_diff>
--- a/doc/out/OrangePi.docx
+++ b/doc/out/OrangePi.docx
@@ -59,6 +59,31 @@
         <w:pStyle w:val="Author"/>
       </w:pPr>
       <w:r>
+        <w:t xml:space="preserve">Luis</w:t>
+      </w:r>
+      <w:r>
+        <w:t xml:space="preserve"> </w:t>
+      </w:r>
+      <w:r>
+        <w:t xml:space="preserve">Llamas</w:t>
+      </w:r>
+      <w:r>
+        <w:t xml:space="preserve"> </w:t>
+      </w:r>
+      <w:hyperlink r:id="rId21">
+        <w:r>
+          <w:rPr>
+            <w:rStyle w:val="Hyperlink"/>
+          </w:rPr>
+          <w:t xml:space="preserve">lfllamas93@gmail.com</w:t>
+        </w:r>
+      </w:hyperlink>
+    </w:p>
+    <w:p>
+      <w:pPr>
+        <w:pStyle w:val="Author"/>
+      </w:pPr>
+      <w:r>
         <w:t xml:space="preserve">Sergio</w:t>
       </w:r>
       <w:r>
@@ -70,7 +95,7 @@
       <w:r>
         <w:t xml:space="preserve"> </w:t>
       </w:r>
-      <w:hyperlink r:id="rId21">
+      <w:hyperlink r:id="rId22">
         <w:r>
           <w:rPr>
             <w:rStyle w:val="Hyperlink"/>
@@ -173,8 +198,8 @@
       <w:pPr>
         <w:pStyle w:val="Heading1"/>
       </w:pPr>
-      <w:bookmarkStart w:id="22" w:name="empezar-rápido-desde-linux"/>
-      <w:bookmarkEnd w:id="22"/>
+      <w:bookmarkStart w:id="23" w:name="empezar-rápido-desde-linux"/>
+      <w:bookmarkEnd w:id="23"/>
       <w:r>
         <w:t xml:space="preserve">Empezar rápido desde linux</w:t>
       </w:r>
@@ -197,8 +222,8 @@
       <w:pPr>
         <w:pStyle w:val="Heading2"/>
       </w:pPr>
-      <w:bookmarkStart w:id="23" w:name="crear-una-sd-arrancable"/>
-      <w:bookmarkEnd w:id="23"/>
+      <w:bookmarkStart w:id="24" w:name="crear-una-sd-arrancable"/>
+      <w:bookmarkEnd w:id="24"/>
       <w:r>
         <w:t xml:space="preserve">Crear una SD arrancable</w:t>
       </w:r>
@@ -730,7 +755,7 @@
       <w:r>
         <w:t xml:space="preserve"> </w:t>
       </w:r>
-      <w:hyperlink r:id="rId24">
+      <w:hyperlink r:id="rId25">
         <w:r>
           <w:rPr>
             <w:rStyle w:val="Hyperlink"/>
@@ -932,7 +957,7 @@
         <w:rPr>
           <w:rStyle w:val="FootnoteReference"/>
         </w:rPr>
-        <w:footnoteReference w:id="25"/>
+        <w:footnoteReference w:id="26"/>
       </w:r>
       <w:r>
         <w:t xml:space="preserve">:</w:t>
@@ -977,7 +1002,7 @@
                     </pic:cNvPicPr>
                   </pic:nvPicPr>
                   <pic:blipFill>
-                    <a:blip r:embed="rId26"/>
+                    <a:blip r:embed="rId27"/>
                     <a:stretch>
                       <a:fillRect/>
                     </a:stretch>
@@ -1084,8 +1109,8 @@
       <w:pPr>
         <w:pStyle w:val="Heading2"/>
       </w:pPr>
-      <w:bookmarkStart w:id="27" w:name="conexión-wifi"/>
-      <w:bookmarkEnd w:id="27"/>
+      <w:bookmarkStart w:id="28" w:name="conexión-wifi"/>
+      <w:bookmarkEnd w:id="28"/>
       <w:r>
         <w:t xml:space="preserve">Conexión WIFI</w:t>
       </w:r>
@@ -1442,7 +1467,7 @@
                     </pic:cNvPicPr>
                   </pic:nvPicPr>
                   <pic:blipFill>
-                    <a:blip r:embed="rId28"/>
+                    <a:blip r:embed="rId29"/>
                     <a:stretch>
                       <a:fillRect/>
                     </a:stretch>
@@ -1596,8 +1621,8 @@
       <w:pPr>
         <w:pStyle w:val="Heading1"/>
       </w:pPr>
-      <w:bookmarkStart w:id="29" w:name="orange-pi-zero-características-técnicas"/>
-      <w:bookmarkEnd w:id="29"/>
+      <w:bookmarkStart w:id="30" w:name="orange-pi-zero-características-técnicas"/>
+      <w:bookmarkEnd w:id="30"/>
       <w:r>
         <w:t xml:space="preserve">Orange Pi Zero, características técnicas</w:t>
       </w:r>
@@ -1632,8 +1657,8 @@
       <w:pPr>
         <w:pStyle w:val="Heading2"/>
       </w:pPr>
-      <w:bookmarkStart w:id="30" w:name="especificaciones"/>
-      <w:bookmarkEnd w:id="30"/>
+      <w:bookmarkStart w:id="31" w:name="especificaciones"/>
+      <w:bookmarkEnd w:id="31"/>
       <w:r>
         <w:t xml:space="preserve">Especificaciones</w:t>
       </w:r>
@@ -1798,8 +1823,8 @@
       <w:pPr>
         <w:pStyle w:val="Heading2"/>
       </w:pPr>
-      <w:bookmarkStart w:id="31" w:name="esquema-de-pines"/>
-      <w:bookmarkEnd w:id="31"/>
+      <w:bookmarkStart w:id="32" w:name="esquema-de-pines"/>
+      <w:bookmarkEnd w:id="32"/>
       <w:r>
         <w:t xml:space="preserve">Esquema de pines</w:t>
       </w:r>
@@ -1820,7 +1845,7 @@
       <w:r>
         <w:t xml:space="preserve"> </w:t>
       </w:r>
-      <w:hyperlink r:id="rId32">
+      <w:hyperlink r:id="rId33">
         <w:r>
           <w:rPr>
             <w:rStyle w:val="Hyperlink"/>
@@ -1849,7 +1874,7 @@
                     </pic:cNvPicPr>
                   </pic:nvPicPr>
                   <pic:blipFill>
-                    <a:blip r:embed="rId33"/>
+                    <a:blip r:embed="rId34"/>
                     <a:stretch>
                       <a:fillRect/>
                     </a:stretch>
@@ -1888,8 +1913,8 @@
       <w:pPr>
         <w:pStyle w:val="Heading2"/>
       </w:pPr>
-      <w:bookmarkStart w:id="34" w:name="esquemas-eléctricos"/>
-      <w:bookmarkEnd w:id="34"/>
+      <w:bookmarkStart w:id="35" w:name="esquemas-eléctricos"/>
+      <w:bookmarkEnd w:id="35"/>
       <w:r>
         <w:t xml:space="preserve">Esquemas eléctricos</w:t>
       </w:r>
@@ -1904,7 +1929,7 @@
       <w:r>
         <w:t xml:space="preserve"> </w:t>
       </w:r>
-      <w:hyperlink r:id="rId35">
+      <w:hyperlink r:id="rId36">
         <w:r>
           <w:rPr>
             <w:rStyle w:val="Hyperlink"/>
@@ -1917,8 +1942,8 @@
       <w:pPr>
         <w:pStyle w:val="Heading1"/>
       </w:pPr>
-      <w:bookmarkStart w:id="36" w:name="accediendo-al-hardware-desde-linea-de-comandos"/>
-      <w:bookmarkEnd w:id="36"/>
+      <w:bookmarkStart w:id="37" w:name="accediendo-al-hardware-desde-linea-de-comandos"/>
+      <w:bookmarkEnd w:id="37"/>
       <w:r>
         <w:t xml:space="preserve">Accediendo al hardware desde linea de comandos</w:t>
       </w:r>
@@ -2081,8 +2106,8 @@
       <w:pPr>
         <w:pStyle w:val="Heading2"/>
       </w:pPr>
-      <w:bookmarkStart w:id="37" w:name="leds"/>
-      <w:bookmarkEnd w:id="37"/>
+      <w:bookmarkStart w:id="38" w:name="leds"/>
+      <w:bookmarkEnd w:id="38"/>
       <w:r>
         <w:t xml:space="preserve">LEDs</w:t>
       </w:r>
@@ -2281,8 +2306,8 @@
       <w:pPr>
         <w:pStyle w:val="Heading2"/>
       </w:pPr>
-      <w:bookmarkStart w:id="38" w:name="gpio"/>
-      <w:bookmarkEnd w:id="38"/>
+      <w:bookmarkStart w:id="39" w:name="gpio"/>
+      <w:bookmarkEnd w:id="39"/>
       <w:r>
         <w:t xml:space="preserve">GPIO</w:t>
       </w:r>
@@ -2492,10 +2517,67 @@
     </w:p>
     <w:p>
       <w:pPr>
+        <w:pStyle w:val="Heading1"/>
+      </w:pPr>
+      <w:bookmarkStart w:id="40" w:name="bibliotecas-útiles"/>
+      <w:bookmarkEnd w:id="40"/>
+      <w:r>
+        <w:t xml:space="preserve">Bibliotecas útiles</w:t>
+      </w:r>
+    </w:p>
+    <w:p>
+      <w:pPr>
+        <w:pStyle w:val="Heading1"/>
+      </w:pPr>
+      <w:bookmarkStart w:id="41" w:name="python"/>
+      <w:bookmarkEnd w:id="41"/>
+      <w:r>
+        <w:t xml:space="preserve">Python</w:t>
+      </w:r>
+    </w:p>
+    <w:p>
+      <w:pPr>
+        <w:pStyle w:val="FirstParagraph"/>
+      </w:pPr>
+      <w:r>
+        <w:t xml:space="preserve">Para probar bibliotecas de Python instalamos:</w:t>
+      </w:r>
+    </w:p>
+    <w:p>
+      <w:pPr>
+        <w:pStyle w:val="SourceCode"/>
+      </w:pPr>
+      <w:r>
+        <w:rPr>
+          <w:rStyle w:val="VerbatimChar"/>
+        </w:rPr>
+        <w:t xml:space="preserve">sudo aptitude install python-pip</w:t>
+      </w:r>
+      <w:r>
+        <w:br w:type="textWrapping"/>
+      </w:r>
+      <w:r>
+        <w:rPr>
+          <w:rStyle w:val="VerbatimChar"/>
+        </w:rPr>
+        <w:t xml:space="preserve">sudo aptitude install python-virtualenv</w:t>
+      </w:r>
+      <w:r>
+        <w:br w:type="textWrapping"/>
+      </w:r>
+      <w:r>
+        <w:rPr>
+          <w:rStyle w:val="VerbatimChar"/>
+        </w:rPr>
+        <w:t xml:space="preserve">sudo aptitude install python-dev</w:t>
+      </w:r>
+    </w:p>
+    <w:p>
+      <w:pPr>
         <w:pStyle w:val="Heading2"/>
       </w:pPr>
-      <w:bookmarkStart w:id="39" w:name="referencias"/>
-      <w:bookmarkEnd w:id="39"/>
+      <w:bookmarkStart w:id="42" w:name="referencias"/>
+      <w:bookmarkEnd w:id="42"/>
       <w:r>
         <w:t xml:space="preserve">Referencias</w:t>
       </w:r>
@@ -2508,7 +2590,7 @@
           <w:ilvl w:val="0"/>
         </w:numPr>
       </w:pPr>
-      <w:hyperlink r:id="rId40">
+      <w:hyperlink r:id="rId43">
         <w:r>
           <w:rPr>
             <w:rStyle w:val="Hyperlink"/>
@@ -2525,7 +2607,7 @@
           <w:ilvl w:val="0"/>
         </w:numPr>
       </w:pPr>
-      <w:hyperlink r:id="rId41">
+      <w:hyperlink r:id="rId44">
         <w:r>
           <w:rPr>
             <w:rStyle w:val="Hyperlink"/>
@@ -2542,7 +2624,7 @@
           <w:ilvl w:val="0"/>
         </w:numPr>
       </w:pPr>
-      <w:hyperlink r:id="rId42">
+      <w:hyperlink r:id="rId45">
         <w:r>
           <w:rPr>
             <w:rStyle w:val="Hyperlink"/>
@@ -2555,8 +2637,8 @@
       <w:pPr>
         <w:pStyle w:val="Heading1"/>
       </w:pPr>
-      <w:bookmarkStart w:id="43" w:name="referencias-1"/>
-      <w:bookmarkEnd w:id="43"/>
+      <w:bookmarkStart w:id="46" w:name="referencias-1"/>
+      <w:bookmarkEnd w:id="46"/>
       <w:r>
         <w:t xml:space="preserve">Referencias</w:t>
       </w:r>
@@ -2569,7 +2651,7 @@
           <w:ilvl w:val="0"/>
         </w:numPr>
       </w:pPr>
-      <w:hyperlink r:id="rId44">
+      <w:hyperlink r:id="rId47">
         <w:r>
           <w:rPr>
             <w:rStyle w:val="Hyperlink"/>
@@ -2586,7 +2668,7 @@
           <w:ilvl w:val="0"/>
         </w:numPr>
       </w:pPr>
-      <w:hyperlink r:id="rId45">
+      <w:hyperlink r:id="rId48">
         <w:r>
           <w:rPr>
             <w:rStyle w:val="Hyperlink"/>
@@ -2609,7 +2691,7 @@
           <w:ilvl w:val="0"/>
         </w:numPr>
       </w:pPr>
-      <w:hyperlink r:id="rId46">
+      <w:hyperlink r:id="rId49">
         <w:r>
           <w:rPr>
             <w:rStyle w:val="Hyperlink"/>
@@ -2626,7 +2708,7 @@
           <w:ilvl w:val="0"/>
         </w:numPr>
       </w:pPr>
-      <w:hyperlink r:id="rId47">
+      <w:hyperlink r:id="rId50">
         <w:r>
           <w:rPr>
             <w:rStyle w:val="Hyperlink"/>
@@ -2643,7 +2725,7 @@
           <w:ilvl w:val="0"/>
         </w:numPr>
       </w:pPr>
-      <w:hyperlink r:id="rId48">
+      <w:hyperlink r:id="rId51">
         <w:r>
           <w:rPr>
             <w:rStyle w:val="Hyperlink"/>
@@ -2660,7 +2742,7 @@
           <w:ilvl w:val="0"/>
         </w:numPr>
       </w:pPr>
-      <w:hyperlink r:id="rId49">
+      <w:hyperlink r:id="rId52">
         <w:r>
           <w:rPr>
             <w:rStyle w:val="Hyperlink"/>
@@ -2677,7 +2759,7 @@
           <w:ilvl w:val="0"/>
         </w:numPr>
       </w:pPr>
-      <w:hyperlink r:id="rId50">
+      <w:hyperlink r:id="rId53">
         <w:r>
           <w:rPr>
             <w:rStyle w:val="Hyperlink"/>
@@ -2694,7 +2776,7 @@
           <w:ilvl w:val="0"/>
         </w:numPr>
       </w:pPr>
-      <w:hyperlink r:id="rId51">
+      <w:hyperlink r:id="rId54">
         <w:r>
           <w:rPr>
             <w:rStyle w:val="Hyperlink"/>
@@ -2723,7 +2805,7 @@
           <w:ilvl w:val="0"/>
         </w:numPr>
       </w:pPr>
-      <w:hyperlink r:id="rId52">
+      <w:hyperlink r:id="rId55">
         <w:r>
           <w:rPr>
             <w:rStyle w:val="Hyperlink"/>
@@ -2752,7 +2834,7 @@
           <w:ilvl w:val="0"/>
         </w:numPr>
       </w:pPr>
-      <w:hyperlink r:id="rId53">
+      <w:hyperlink r:id="rId56">
         <w:r>
           <w:rPr>
             <w:rStyle w:val="Hyperlink"/>
@@ -2769,7 +2851,7 @@
           <w:ilvl w:val="0"/>
         </w:numPr>
       </w:pPr>
-      <w:hyperlink r:id="rId54">
+      <w:hyperlink r:id="rId57">
         <w:r>
           <w:rPr>
             <w:rStyle w:val="Hyperlink"/>
@@ -2786,7 +2868,7 @@
           <w:ilvl w:val="0"/>
         </w:numPr>
       </w:pPr>
-      <w:hyperlink r:id="rId55">
+      <w:hyperlink r:id="rId58">
         <w:r>
           <w:rPr>
             <w:rStyle w:val="Hyperlink"/>
@@ -2797,10 +2879,80 @@
     </w:p>
     <w:p>
       <w:pPr>
+        <w:pStyle w:val="Compact"/>
+        <w:numPr>
+          <w:numId w:val="1004"/>
+          <w:ilvl w:val="0"/>
+        </w:numPr>
+      </w:pPr>
+      <w:hyperlink r:id="rId59">
+        <w:r>
+          <w:rPr>
+            <w:rStyle w:val="Hyperlink"/>
+          </w:rPr>
+          <w:t xml:space="preserve">ArchLinux ARM on Orange Pi</w:t>
+        </w:r>
+      </w:hyperlink>
+    </w:p>
+    <w:p>
+      <w:pPr>
+        <w:pStyle w:val="Compact"/>
+        <w:numPr>
+          <w:numId w:val="1004"/>
+          <w:ilvl w:val="0"/>
+        </w:numPr>
+      </w:pPr>
+      <w:hyperlink r:id="rId60">
+        <w:r>
+          <w:rPr>
+            <w:rStyle w:val="Hyperlink"/>
+          </w:rPr>
+          <w:t xml:space="preserve">Lakka Nightly Builds</w:t>
+        </w:r>
+      </w:hyperlink>
+      <w:r>
+        <w:t xml:space="preserve"> </w:t>
+      </w:r>
+      <w:r>
+        <w:t xml:space="preserve">Lakka is the</w:t>
+      </w:r>
+      <w:r>
+        <w:t xml:space="preserve"> </w:t>
+      </w:r>
+      <w:r>
+        <w:t xml:space="preserve">official Linux distribution of RetroArch and the libretro ecosystem.</w:t>
+      </w:r>
+      <w:r>
+        <w:t xml:space="preserve"> </w:t>
+      </w:r>
+      <w:r>
+        <w:t xml:space="preserve">Each game system is implemented as a libretro core, while the</w:t>
+      </w:r>
+      <w:r>
+        <w:t xml:space="preserve"> </w:t>
+      </w:r>
+      <w:r>
+        <w:t xml:space="preserve">frontend RetroArch takes care of inputs and display. This clear</w:t>
+      </w:r>
+      <w:r>
+        <w:t xml:space="preserve"> </w:t>
+      </w:r>
+      <w:r>
+        <w:t xml:space="preserve">separation ensures modularity and centralized configuration. Also</w:t>
+      </w:r>
+      <w:r>
+        <w:t xml:space="preserve"> </w:t>
+      </w:r>
+      <w:r>
+        <w:t xml:space="preserve">nightly build for H3 is supported</w:t>
+      </w:r>
+    </w:p>
+    <w:p>
+      <w:pPr>
         <w:pStyle w:val="Heading1"/>
       </w:pPr>
-      <w:bookmarkStart w:id="56" w:name="meta"/>
-      <w:bookmarkEnd w:id="56"/>
+      <w:bookmarkStart w:id="61" w:name="meta"/>
+      <w:bookmarkEnd w:id="61"/>
       <w:r>
         <w:t xml:space="preserve">META</w:t>
       </w:r>
@@ -2821,7 +2973,7 @@
       <w:r>
         <w:t xml:space="preserve"> </w:t>
       </w:r>
-      <w:hyperlink r:id="rId57">
+      <w:hyperlink r:id="rId62">
         <w:r>
           <w:rPr>
             <w:rStyle w:val="Hyperlink"/>
@@ -3088,8 +3240,8 @@
       <w:pPr>
         <w:pStyle w:val="Heading2"/>
       </w:pPr>
-      <w:bookmarkStart w:id="58" w:name="requisitos"/>
-      <w:bookmarkEnd w:id="58"/>
+      <w:bookmarkStart w:id="63" w:name="requisitos"/>
+      <w:bookmarkEnd w:id="63"/>
       <w:r>
         <w:t xml:space="preserve">Requisitos</w:t>
       </w:r>
@@ -3122,7 +3274,7 @@
       <w:r>
         <w:t xml:space="preserve"> </w:t>
       </w:r>
-      <w:hyperlink r:id="rId59">
+      <w:hyperlink r:id="rId64">
         <w:r>
           <w:rPr>
             <w:rStyle w:val="Hyperlink"/>
@@ -3147,8 +3299,8 @@
       <w:pPr>
         <w:pStyle w:val="Heading1"/>
       </w:pPr>
-      <w:bookmarkStart w:id="60" w:name="licencia"/>
-      <w:bookmarkEnd w:id="60"/>
+      <w:bookmarkStart w:id="65" w:name="licencia"/>
+      <w:bookmarkEnd w:id="65"/>
       <w:r>
         <w:t xml:space="preserve">Licencia</w:t>
       </w:r>
@@ -7028,7 +7180,7 @@
       </w:r>
     </w:p>
   </w:footnote>
-  <w:footnote w:id="25">
+  <w:footnote w:id="26">
     <w:p>
       <w:pPr>
         <w:pStyle w:val="FootnoteText"/>
@@ -7152,7 +7304,7 @@
     </w:lvl>
   </w:abstractNum>
   <w:abstractNum w:abstractNumId="990">
-    <w:nsid w:val="a860848f"/>
+    <w:nsid w:val="e72d6f9e"/>
     <w:multiLevelType w:val="multilevel"/>
     <w:lvl w:ilvl="0">
       <w:numFmt w:val="bullet"/>
@@ -7233,7 +7385,7 @@
     </w:lvl>
   </w:abstractNum>
   <w:abstractNum w:abstractNumId="991">
-    <w:nsid w:val="56728071"/>
+    <w:nsid w:val="f2263e41"/>
     <w:multiLevelType w:val="multilevel"/>
     <w:lvl w:ilvl="0">
       <w:numFmt w:val="bullet"/>

</xml_diff>

<commit_message>
Algunas pruebas con la biblioteca GPIO de Python
</commit_message>
<xml_diff>
--- a/doc/out/OrangePi.docx
+++ b/doc/out/OrangePi.docx
@@ -2659,10 +2659,193 @@
     </w:p>
     <w:p>
       <w:pPr>
+        <w:pStyle w:val="Heading3"/>
+      </w:pPr>
+      <w:bookmarkStart w:id="43" w:name="orangepi_pc_gpio_pyh3"/>
+      <w:bookmarkEnd w:id="43"/>
+      <w:r>
+        <w:t xml:space="preserve">orangepi_PC_gpio_pyH3</w:t>
+      </w:r>
+    </w:p>
+    <w:p>
+      <w:pPr>
+        <w:pStyle w:val="FirstParagraph"/>
+      </w:pPr>
+      <w:r>
+        <w:t xml:space="preserve">Nos clonamos el repo. Voy a hacer todas las pruebas desde la cuenta de</w:t>
+      </w:r>
+      <w:r>
+        <w:t xml:space="preserve"> </w:t>
+      </w:r>
+      <w:r>
+        <w:rPr>
+          <w:b/>
+        </w:rPr>
+        <w:t xml:space="preserve">root</w:t>
+      </w:r>
+      <w:r>
+        <w:t xml:space="preserve">.</w:t>
+      </w:r>
+    </w:p>
+    <w:p>
+      <w:pPr>
+        <w:pStyle w:val="SourceCode"/>
+      </w:pPr>
+      <w:r>
+        <w:rPr>
+          <w:rStyle w:val="VerbatimChar"/>
+        </w:rPr>
+        <w:t xml:space="preserve">git clone https://github.com/duxingkei33/orangepi_PC_gpio_pyH3</w:t>
+      </w:r>
+    </w:p>
+    <w:p>
+      <w:pPr>
+        <w:pStyle w:val="FirstParagraph"/>
+      </w:pPr>
+      <w:r>
+        <w:t xml:space="preserve">Hay que cambiar el fichero</w:t>
+      </w:r>
+      <w:r>
+        <w:t xml:space="preserve"> </w:t>
+      </w:r>
+      <w:r>
+        <w:rPr>
+          <w:rStyle w:val="VerbatimChar"/>
+        </w:rPr>
+        <w:t xml:space="preserve">orangepi_PC_gpio_pyH3/pyA20/gpio/mapping.h</w:t>
+      </w:r>
+    </w:p>
+    <w:p>
+      <w:pPr>
+        <w:pStyle w:val="BodyText"/>
+      </w:pPr>
+      <w:r>
+        <w:t xml:space="preserve">La definicion de</w:t>
+      </w:r>
+      <w:r>
+        <w:t xml:space="preserve"> </w:t>
+      </w:r>
+      <w:r>
+        <w:rPr>
+          <w:i/>
+        </w:rPr>
+        <w:t xml:space="preserve">STATUS_LED</w:t>
+      </w:r>
+      <w:r>
+        <w:t xml:space="preserve"> </w:t>
+      </w:r>
+      <w:r>
+        <w:t xml:space="preserve">debe quedar en el</w:t>
+      </w:r>
+      <w:r>
+        <w:t xml:space="preserve"> </w:t>
+      </w:r>
+      <w:r>
+        <w:rPr>
+          <w:i/>
+        </w:rPr>
+        <w:t xml:space="preserve">GPA17</w:t>
+      </w:r>
+      <w:r>
+        <w:t xml:space="preserve"> </w:t>
+      </w:r>
+      <w:r>
+        <w:t xml:space="preserve">en lugar de</w:t>
+      </w:r>
+      <w:r>
+        <w:t xml:space="preserve"> </w:t>
+      </w:r>
+      <w:r>
+        <w:rPr>
+          <w:i/>
+        </w:rPr>
+        <w:t xml:space="preserve">GPA15</w:t>
+      </w:r>
+      <w:r>
+        <w:t xml:space="preserve">:</w:t>
+      </w:r>
+    </w:p>
+    <w:p>
+      <w:pPr>
+        <w:pStyle w:val="SourceCode"/>
+      </w:pPr>
+      <w:r>
+        <w:rPr>
+          <w:rStyle w:val="VerbatimChar"/>
+        </w:rPr>
+        <w:t xml:space="preserve">{   "STATUS_LED",  SUNXI_GPA(17),  2   },</w:t>
+      </w:r>
+    </w:p>
+    <w:p>
+      <w:pPr>
+        <w:pStyle w:val="FirstParagraph"/>
+      </w:pPr>
+      <w:r>
+        <w:t xml:space="preserve">Creamos un entorno para pruebas y lo activamos:</w:t>
+      </w:r>
+    </w:p>
+    <w:p>
+      <w:pPr>
+        <w:pStyle w:val="SourceCode"/>
+      </w:pPr>
+      <w:r>
+        <w:rPr>
+          <w:rStyle w:val="VerbatimChar"/>
+        </w:rPr>
+        <w:t xml:space="preserve">virtualenv test_A</w:t>
+      </w:r>
+      <w:r>
+        <w:br w:type="textWrapping"/>
+      </w:r>
+      <w:r>
+        <w:rPr>
+          <w:rStyle w:val="VerbatimChar"/>
+        </w:rPr>
+        <w:t xml:space="preserve">source test_A/bin/activate</w:t>
+      </w:r>
+    </w:p>
+    <w:p>
+      <w:pPr>
+        <w:pStyle w:val="FirstParagraph"/>
+      </w:pPr>
+      <w:r>
+        <w:t xml:space="preserve">Compilamos la biblioteca:</w:t>
+      </w:r>
+    </w:p>
+    <w:p>
+      <w:pPr>
+        <w:pStyle w:val="SourceCode"/>
+      </w:pPr>
+      <w:r>
+        <w:rPr>
+          <w:rStyle w:val="VerbatimChar"/>
+        </w:rPr>
+        <w:t xml:space="preserve">cd orangepi_PC_gpio_pyH3</w:t>
+      </w:r>
+      <w:r>
+        <w:br w:type="textWrapping"/>
+      </w:r>
+      <w:r>
+        <w:rPr>
+          <w:rStyle w:val="VerbatimChar"/>
+        </w:rPr>
+        <w:t xml:space="preserve">python setup.py install</w:t>
+      </w:r>
+    </w:p>
+    <w:p>
+      <w:pPr>
+        <w:pStyle w:val="FirstParagraph"/>
+      </w:pPr>
+      <w:r>
+        <w:t xml:space="preserve">Y ya podemos probar los ficheros de ejemplo.</w:t>
+      </w:r>
+    </w:p>
+    <w:p>
+      <w:pPr>
         <w:pStyle w:val="Heading2"/>
       </w:pPr>
-      <w:bookmarkStart w:id="43" w:name="referencias"/>
-      <w:bookmarkEnd w:id="43"/>
+      <w:bookmarkStart w:id="44" w:name="referencias"/>
+      <w:bookmarkEnd w:id="44"/>
       <w:r>
         <w:t xml:space="preserve">Referencias</w:t>
       </w:r>
@@ -2675,7 +2858,7 @@
           <w:ilvl w:val="0"/>
         </w:numPr>
       </w:pPr>
-      <w:hyperlink r:id="rId44">
+      <w:hyperlink r:id="rId45">
         <w:r>
           <w:rPr>
             <w:rStyle w:val="Hyperlink"/>
@@ -2692,7 +2875,7 @@
           <w:ilvl w:val="0"/>
         </w:numPr>
       </w:pPr>
-      <w:hyperlink r:id="rId45">
+      <w:hyperlink r:id="rId46">
         <w:r>
           <w:rPr>
             <w:rStyle w:val="Hyperlink"/>
@@ -2709,7 +2892,7 @@
           <w:ilvl w:val="0"/>
         </w:numPr>
       </w:pPr>
-      <w:hyperlink r:id="rId46">
+      <w:hyperlink r:id="rId47">
         <w:r>
           <w:rPr>
             <w:rStyle w:val="Hyperlink"/>
@@ -2720,10 +2903,27 @@
     </w:p>
     <w:p>
       <w:pPr>
+        <w:pStyle w:val="Compact"/>
+        <w:numPr>
+          <w:numId w:val="1003"/>
+          <w:ilvl w:val="0"/>
+        </w:numPr>
+      </w:pPr>
+      <w:hyperlink r:id="rId48">
+        <w:r>
+          <w:rPr>
+            <w:rStyle w:val="Hyperlink"/>
+          </w:rPr>
+          <w:t xml:space="preserve">hilo GPIO en foro</w:t>
+        </w:r>
+      </w:hyperlink>
+    </w:p>
+    <w:p>
+      <w:pPr>
         <w:pStyle w:val="Heading1"/>
       </w:pPr>
-      <w:bookmarkStart w:id="47" w:name="monitorizar-temperatura"/>
-      <w:bookmarkEnd w:id="47"/>
+      <w:bookmarkStart w:id="49" w:name="monitorizar-temperatura"/>
+      <w:bookmarkEnd w:id="49"/>
       <w:r>
         <w:t xml:space="preserve">Monitorizar temperatura</w:t>
       </w:r>
@@ -2983,7 +3183,7 @@
                     </pic:cNvPicPr>
                   </pic:nvPicPr>
                   <pic:blipFill>
-                    <a:blip r:embed="rId48"/>
+                    <a:blip r:embed="rId50"/>
                     <a:stretch>
                       <a:fillRect/>
                     </a:stretch>
@@ -3049,8 +3249,8 @@
       <w:pPr>
         <w:pStyle w:val="Heading1"/>
       </w:pPr>
-      <w:bookmarkStart w:id="49" w:name="referencias-1"/>
-      <w:bookmarkEnd w:id="49"/>
+      <w:bookmarkStart w:id="51" w:name="referencias-1"/>
+      <w:bookmarkEnd w:id="51"/>
       <w:r>
         <w:t xml:space="preserve">Referencias</w:t>
       </w:r>
@@ -3063,7 +3263,7 @@
           <w:ilvl w:val="0"/>
         </w:numPr>
       </w:pPr>
-      <w:hyperlink r:id="rId50">
+      <w:hyperlink r:id="rId52">
         <w:r>
           <w:rPr>
             <w:rStyle w:val="Hyperlink"/>
@@ -3080,7 +3280,7 @@
           <w:ilvl w:val="0"/>
         </w:numPr>
       </w:pPr>
-      <w:hyperlink r:id="rId51">
+      <w:hyperlink r:id="rId53">
         <w:r>
           <w:rPr>
             <w:rStyle w:val="Hyperlink"/>
@@ -3103,7 +3303,7 @@
           <w:ilvl w:val="0"/>
         </w:numPr>
       </w:pPr>
-      <w:hyperlink r:id="rId52">
+      <w:hyperlink r:id="rId54">
         <w:r>
           <w:rPr>
             <w:rStyle w:val="Hyperlink"/>
@@ -3120,7 +3320,7 @@
           <w:ilvl w:val="0"/>
         </w:numPr>
       </w:pPr>
-      <w:hyperlink r:id="rId53">
+      <w:hyperlink r:id="rId55">
         <w:r>
           <w:rPr>
             <w:rStyle w:val="Hyperlink"/>
@@ -3137,7 +3337,7 @@
           <w:ilvl w:val="0"/>
         </w:numPr>
       </w:pPr>
-      <w:hyperlink r:id="rId54">
+      <w:hyperlink r:id="rId56">
         <w:r>
           <w:rPr>
             <w:rStyle w:val="Hyperlink"/>
@@ -3154,7 +3354,7 @@
           <w:ilvl w:val="0"/>
         </w:numPr>
       </w:pPr>
-      <w:hyperlink r:id="rId55">
+      <w:hyperlink r:id="rId57">
         <w:r>
           <w:rPr>
             <w:rStyle w:val="Hyperlink"/>
@@ -3171,7 +3371,7 @@
           <w:ilvl w:val="0"/>
         </w:numPr>
       </w:pPr>
-      <w:hyperlink r:id="rId56">
+      <w:hyperlink r:id="rId58">
         <w:r>
           <w:rPr>
             <w:rStyle w:val="Hyperlink"/>
@@ -3188,7 +3388,7 @@
           <w:ilvl w:val="0"/>
         </w:numPr>
       </w:pPr>
-      <w:hyperlink r:id="rId57">
+      <w:hyperlink r:id="rId59">
         <w:r>
           <w:rPr>
             <w:rStyle w:val="Hyperlink"/>
@@ -3217,7 +3417,7 @@
           <w:ilvl w:val="0"/>
         </w:numPr>
       </w:pPr>
-      <w:hyperlink r:id="rId58">
+      <w:hyperlink r:id="rId60">
         <w:r>
           <w:rPr>
             <w:rStyle w:val="Hyperlink"/>
@@ -3246,7 +3446,7 @@
           <w:ilvl w:val="0"/>
         </w:numPr>
       </w:pPr>
-      <w:hyperlink r:id="rId59">
+      <w:hyperlink r:id="rId61">
         <w:r>
           <w:rPr>
             <w:rStyle w:val="Hyperlink"/>
@@ -3263,7 +3463,7 @@
           <w:ilvl w:val="0"/>
         </w:numPr>
       </w:pPr>
-      <w:hyperlink r:id="rId60">
+      <w:hyperlink r:id="rId62">
         <w:r>
           <w:rPr>
             <w:rStyle w:val="Hyperlink"/>
@@ -3280,7 +3480,7 @@
           <w:ilvl w:val="0"/>
         </w:numPr>
       </w:pPr>
-      <w:hyperlink r:id="rId61">
+      <w:hyperlink r:id="rId63">
         <w:r>
           <w:rPr>
             <w:rStyle w:val="Hyperlink"/>
@@ -3297,7 +3497,7 @@
           <w:ilvl w:val="0"/>
         </w:numPr>
       </w:pPr>
-      <w:hyperlink r:id="rId62">
+      <w:hyperlink r:id="rId64">
         <w:r>
           <w:rPr>
             <w:rStyle w:val="Hyperlink"/>
@@ -3314,7 +3514,7 @@
           <w:ilvl w:val="0"/>
         </w:numPr>
       </w:pPr>
-      <w:hyperlink r:id="rId63">
+      <w:hyperlink r:id="rId65">
         <w:r>
           <w:rPr>
             <w:rStyle w:val="Hyperlink"/>
@@ -3363,8 +3563,8 @@
       <w:pPr>
         <w:pStyle w:val="Heading1"/>
       </w:pPr>
-      <w:bookmarkStart w:id="64" w:name="meta"/>
-      <w:bookmarkEnd w:id="64"/>
+      <w:bookmarkStart w:id="66" w:name="meta"/>
+      <w:bookmarkEnd w:id="66"/>
       <w:r>
         <w:t xml:space="preserve">META</w:t>
       </w:r>
@@ -3385,7 +3585,7 @@
       <w:r>
         <w:t xml:space="preserve"> </w:t>
       </w:r>
-      <w:hyperlink r:id="rId65">
+      <w:hyperlink r:id="rId67">
         <w:r>
           <w:rPr>
             <w:rStyle w:val="Hyperlink"/>
@@ -3652,8 +3852,8 @@
       <w:pPr>
         <w:pStyle w:val="Heading2"/>
       </w:pPr>
-      <w:bookmarkStart w:id="66" w:name="requisitos"/>
-      <w:bookmarkEnd w:id="66"/>
+      <w:bookmarkStart w:id="68" w:name="requisitos"/>
+      <w:bookmarkEnd w:id="68"/>
       <w:r>
         <w:t xml:space="preserve">Requisitos</w:t>
       </w:r>
@@ -3686,7 +3886,7 @@
       <w:r>
         <w:t xml:space="preserve"> </w:t>
       </w:r>
-      <w:hyperlink r:id="rId67">
+      <w:hyperlink r:id="rId69">
         <w:r>
           <w:rPr>
             <w:rStyle w:val="Hyperlink"/>
@@ -3711,8 +3911,8 @@
       <w:pPr>
         <w:pStyle w:val="Heading1"/>
       </w:pPr>
-      <w:bookmarkStart w:id="68" w:name="licencia"/>
-      <w:bookmarkEnd w:id="68"/>
+      <w:bookmarkStart w:id="70" w:name="licencia"/>
+      <w:bookmarkEnd w:id="70"/>
       <w:r>
         <w:t xml:space="preserve">Licencia</w:t>
       </w:r>
@@ -7716,7 +7916,7 @@
     </w:lvl>
   </w:abstractNum>
   <w:abstractNum w:abstractNumId="990">
-    <w:nsid w:val="c83756c5"/>
+    <w:nsid w:val="538ffe78"/>
     <w:multiLevelType w:val="multilevel"/>
     <w:lvl w:ilvl="0">
       <w:numFmt w:val="bullet"/>
@@ -7797,7 +7997,7 @@
     </w:lvl>
   </w:abstractNum>
   <w:abstractNum w:abstractNumId="991">
-    <w:nsid w:val="cf063577"/>
+    <w:nsid w:val="32d0c638"/>
     <w:multiLevelType w:val="multilevel"/>
     <w:lvl w:ilvl="0">
       <w:numFmt w:val="bullet"/>

</xml_diff>

<commit_message>
Primeros pasos con librerias de C
</commit_message>
<xml_diff>
--- a/doc/out/OrangePi.docx
+++ b/doc/out/OrangePi.docx
@@ -2842,10 +2842,264 @@
     </w:p>
     <w:p>
       <w:pPr>
+        <w:pStyle w:val="Heading3"/>
+      </w:pPr>
+      <w:bookmarkStart w:id="44" w:name="acceso-desde-c"/>
+      <w:bookmarkEnd w:id="44"/>
+      <w:r>
+        <w:t xml:space="preserve">Acceso desde C</w:t>
+      </w:r>
+    </w:p>
+    <w:p>
+      <w:pPr>
+        <w:pStyle w:val="FirstParagraph"/>
+      </w:pPr>
+      <w:r>
+        <w:t xml:space="preserve">La biblioteca de Python</w:t>
+      </w:r>
+      <w:r>
+        <w:t xml:space="preserve"> </w:t>
+      </w:r>
+      <w:r>
+        <w:rPr>
+          <w:i/>
+        </w:rPr>
+        <w:t xml:space="preserve">orangepi_PC_gpio_pyH3</w:t>
+      </w:r>
+      <w:r>
+        <w:t xml:space="preserve">, en realidad se basa</w:t>
+      </w:r>
+      <w:r>
+        <w:t xml:space="preserve"> </w:t>
+      </w:r>
+      <w:r>
+        <w:t xml:space="preserve">en bibliotecas escritas en C que tenemos disponibles dentro del repo</w:t>
+      </w:r>
+      <w:r>
+        <w:t xml:space="preserve"> </w:t>
+      </w:r>
+      <w:r>
+        <w:t xml:space="preserve">en el directorio</w:t>
+      </w:r>
+      <w:r>
+        <w:t xml:space="preserve"> </w:t>
+      </w:r>
+      <w:r>
+        <w:rPr>
+          <w:i/>
+        </w:rPr>
+        <w:t xml:space="preserve">pyA20</w:t>
+      </w:r>
+    </w:p>
+    <w:p>
+      <w:pPr>
+        <w:pStyle w:val="SourceCode"/>
+      </w:pPr>
+      <w:r>
+        <w:rPr>
+          <w:rStyle w:val="VerbatimChar"/>
+        </w:rPr>
+        <w:t xml:space="preserve">cd pyA20</w:t>
+      </w:r>
+      <w:r>
+        <w:br w:type="textWrapping"/>
+      </w:r>
+      <w:r>
+        <w:rPr>
+          <w:rStyle w:val="VerbatimChar"/>
+        </w:rPr>
+        <w:t xml:space="preserve">ls</w:t>
+      </w:r>
+      <w:r>
+        <w:br w:type="textWrapping"/>
+      </w:r>
+      <w:r>
+        <w:rPr>
+          <w:rStyle w:val="VerbatimChar"/>
+        </w:rPr>
+        <w:t xml:space="preserve">gpio/  i2c/  __init__.py  spi/  utilities/</w:t>
+      </w:r>
+    </w:p>
+    <w:p>
+      <w:pPr>
+        <w:pStyle w:val="FirstParagraph"/>
+      </w:pPr>
+      <w:r>
+        <w:t xml:space="preserve">Nos interesa probar las bibliotecas en los directorios</w:t>
+      </w:r>
+      <w:r>
+        <w:t xml:space="preserve"> </w:t>
+      </w:r>
+      <w:r>
+        <w:rPr>
+          <w:i/>
+        </w:rPr>
+        <w:t xml:space="preserve">gpio</w:t>
+      </w:r>
+      <w:r>
+        <w:t xml:space="preserve"> </w:t>
+      </w:r>
+      <w:r>
+        <w:t xml:space="preserve">e</w:t>
+      </w:r>
+      <w:r>
+        <w:t xml:space="preserve"> </w:t>
+      </w:r>
+      <w:r>
+        <w:rPr>
+          <w:i/>
+        </w:rPr>
+        <w:t xml:space="preserve">i2c</w:t>
+      </w:r>
+      <w:r>
+        <w:t xml:space="preserve">,</w:t>
+      </w:r>
+      <w:r>
+        <w:t xml:space="preserve"> </w:t>
+      </w:r>
+      <w:r>
+        <w:t xml:space="preserve">al menos de momento. Serían</w:t>
+      </w:r>
+      <w:r>
+        <w:t xml:space="preserve"> </w:t>
+      </w:r>
+      <w:r>
+        <w:rPr>
+          <w:i/>
+        </w:rPr>
+        <w:t xml:space="preserve">gpio_lib</w:t>
+      </w:r>
+      <w:r>
+        <w:t xml:space="preserve"> </w:t>
+      </w:r>
+      <w:r>
+        <w:t xml:space="preserve">e</w:t>
+      </w:r>
+      <w:r>
+        <w:t xml:space="preserve"> </w:t>
+      </w:r>
+      <w:r>
+        <w:rPr>
+          <w:i/>
+        </w:rPr>
+        <w:t xml:space="preserve">i2c_lib</w:t>
+      </w:r>
+      <w:r>
+        <w:t xml:space="preserve"> </w:t>
+      </w:r>
+      <w:r>
+        <w:t xml:space="preserve">respectivamente.</w:t>
+      </w:r>
+    </w:p>
+    <w:p>
+      <w:pPr>
+        <w:pStyle w:val="BodyText"/>
+      </w:pPr>
+      <w:r>
+        <w:t xml:space="preserve">Probamos el acceso al</w:t>
+      </w:r>
+      <w:r>
+        <w:t xml:space="preserve"> </w:t>
+      </w:r>
+      <w:r>
+        <w:rPr>
+          <w:i/>
+        </w:rPr>
+        <w:t xml:space="preserve">gpio</w:t>
+      </w:r>
+      <w:r>
+        <w:t xml:space="preserve"> </w:t>
+      </w:r>
+      <w:r>
+        <w:t xml:space="preserve">desde C con un programa sencillo que nos</w:t>
+      </w:r>
+      <w:r>
+        <w:t xml:space="preserve"> </w:t>
+      </w:r>
+      <w:r>
+        <w:t xml:space="preserve">haga encender y apagar el led de la OPI.</w:t>
+      </w:r>
+    </w:p>
+    <w:p>
+      <w:pPr>
+        <w:pStyle w:val="SourceCode"/>
+      </w:pPr>
+      <w:r>
+        <w:rPr>
+          <w:rStyle w:val="VerbatimChar"/>
+        </w:rPr>
+        <w:t xml:space="preserve">sunxi_gpio_init();</w:t>
+      </w:r>
+      <w:r>
+        <w:br w:type="textWrapping"/>
+      </w:r>
+      <w:r>
+        <w:rPr>
+          <w:rStyle w:val="VerbatimChar"/>
+        </w:rPr>
+        <w:t xml:space="preserve">sunxi_gpio_set_cfgpin(SUNXI_GPA(17), SUNXI_GPIO_OUTPUT);</w:t>
+      </w:r>
+      <w:r>
+        <w:br w:type="textWrapping"/>
+      </w:r>
+      <w:r>
+        <w:rPr>
+          <w:rStyle w:val="VerbatimChar"/>
+        </w:rPr>
+        <w:t xml:space="preserve">while(1) {</w:t>
+      </w:r>
+      <w:r>
+        <w:br w:type="textWrapping"/>
+      </w:r>
+      <w:r>
+        <w:rPr>
+          <w:rStyle w:val="VerbatimChar"/>
+        </w:rPr>
+        <w:t xml:space="preserve">    sunxi_gpio_output(SUNXI_GPA(17), 1);</w:t>
+      </w:r>
+      <w:r>
+        <w:br w:type="textWrapping"/>
+      </w:r>
+      <w:r>
+        <w:rPr>
+          <w:rStyle w:val="VerbatimChar"/>
+        </w:rPr>
+        <w:t xml:space="preserve">    sleep(1);</w:t>
+      </w:r>
+      <w:r>
+        <w:br w:type="textWrapping"/>
+      </w:r>
+      <w:r>
+        <w:rPr>
+          <w:rStyle w:val="VerbatimChar"/>
+        </w:rPr>
+        <w:t xml:space="preserve">    sunxi_gpio_output(SUNXI_GPA(17), 0);</w:t>
+      </w:r>
+      <w:r>
+        <w:br w:type="textWrapping"/>
+      </w:r>
+      <w:r>
+        <w:rPr>
+          <w:rStyle w:val="VerbatimChar"/>
+        </w:rPr>
+        <w:t xml:space="preserve">    sleep(1);</w:t>
+      </w:r>
+      <w:r>
+        <w:br w:type="textWrapping"/>
+      </w:r>
+      <w:r>
+        <w:rPr>
+          <w:rStyle w:val="VerbatimChar"/>
+        </w:rPr>
+        <w:t xml:space="preserve">}</w:t>
+      </w:r>
+    </w:p>
+    <w:p>
+      <w:pPr>
         <w:pStyle w:val="Heading2"/>
       </w:pPr>
-      <w:bookmarkStart w:id="44" w:name="referencias"/>
-      <w:bookmarkEnd w:id="44"/>
+      <w:bookmarkStart w:id="45" w:name="referencias"/>
+      <w:bookmarkEnd w:id="45"/>
       <w:r>
         <w:t xml:space="preserve">Referencias</w:t>
       </w:r>
@@ -2858,7 +3112,7 @@
           <w:ilvl w:val="0"/>
         </w:numPr>
       </w:pPr>
-      <w:hyperlink r:id="rId45">
+      <w:hyperlink r:id="rId46">
         <w:r>
           <w:rPr>
             <w:rStyle w:val="Hyperlink"/>
@@ -2875,7 +3129,7 @@
           <w:ilvl w:val="0"/>
         </w:numPr>
       </w:pPr>
-      <w:hyperlink r:id="rId46">
+      <w:hyperlink r:id="rId47">
         <w:r>
           <w:rPr>
             <w:rStyle w:val="Hyperlink"/>
@@ -2892,7 +3146,7 @@
           <w:ilvl w:val="0"/>
         </w:numPr>
       </w:pPr>
-      <w:hyperlink r:id="rId47">
+      <w:hyperlink r:id="rId48">
         <w:r>
           <w:rPr>
             <w:rStyle w:val="Hyperlink"/>
@@ -2909,7 +3163,7 @@
           <w:ilvl w:val="0"/>
         </w:numPr>
       </w:pPr>
-      <w:hyperlink r:id="rId48">
+      <w:hyperlink r:id="rId49">
         <w:r>
           <w:rPr>
             <w:rStyle w:val="Hyperlink"/>
@@ -2926,7 +3180,7 @@
           <w:ilvl w:val="0"/>
         </w:numPr>
       </w:pPr>
-      <w:hyperlink r:id="rId49">
+      <w:hyperlink r:id="rId50">
         <w:r>
           <w:rPr>
             <w:rStyle w:val="Hyperlink"/>
@@ -2943,7 +3197,7 @@
           <w:ilvl w:val="0"/>
         </w:numPr>
       </w:pPr>
-      <w:hyperlink r:id="rId50">
+      <w:hyperlink r:id="rId51">
         <w:r>
           <w:rPr>
             <w:rStyle w:val="Hyperlink"/>
@@ -2960,7 +3214,7 @@
           <w:ilvl w:val="0"/>
         </w:numPr>
       </w:pPr>
-      <w:hyperlink r:id="rId51">
+      <w:hyperlink r:id="rId52">
         <w:r>
           <w:rPr>
             <w:rStyle w:val="Hyperlink"/>
@@ -2977,7 +3231,7 @@
           <w:ilvl w:val="0"/>
         </w:numPr>
       </w:pPr>
-      <w:hyperlink r:id="rId49">
+      <w:hyperlink r:id="rId50">
         <w:r>
           <w:rPr>
             <w:rStyle w:val="Hyperlink"/>
@@ -2994,7 +3248,7 @@
           <w:ilvl w:val="0"/>
         </w:numPr>
       </w:pPr>
-      <w:hyperlink r:id="rId52">
+      <w:hyperlink r:id="rId53">
         <w:r>
           <w:rPr>
             <w:rStyle w:val="Hyperlink"/>
@@ -3011,7 +3265,7 @@
           <w:ilvl w:val="0"/>
         </w:numPr>
       </w:pPr>
-      <w:hyperlink r:id="rId53">
+      <w:hyperlink r:id="rId54">
         <w:r>
           <w:rPr>
             <w:rStyle w:val="Hyperlink"/>
@@ -3028,7 +3282,7 @@
           <w:ilvl w:val="0"/>
         </w:numPr>
       </w:pPr>
-      <w:hyperlink r:id="rId48">
+      <w:hyperlink r:id="rId49">
         <w:r>
           <w:rPr>
             <w:rStyle w:val="Hyperlink"/>
@@ -3041,8 +3295,8 @@
       <w:pPr>
         <w:pStyle w:val="Heading1"/>
       </w:pPr>
-      <w:bookmarkStart w:id="54" w:name="monitorizar-temperatura"/>
-      <w:bookmarkEnd w:id="54"/>
+      <w:bookmarkStart w:id="55" w:name="monitorizar-temperatura"/>
+      <w:bookmarkEnd w:id="55"/>
       <w:r>
         <w:t xml:space="preserve">Monitorizar temperatura</w:t>
       </w:r>
@@ -3302,7 +3556,7 @@
                     </pic:cNvPicPr>
                   </pic:nvPicPr>
                   <pic:blipFill>
-                    <a:blip r:embed="rId55"/>
+                    <a:blip r:embed="rId56"/>
                     <a:stretch>
                       <a:fillRect/>
                     </a:stretch>
@@ -3368,8 +3622,8 @@
       <w:pPr>
         <w:pStyle w:val="Heading1"/>
       </w:pPr>
-      <w:bookmarkStart w:id="56" w:name="referencias-1"/>
-      <w:bookmarkEnd w:id="56"/>
+      <w:bookmarkStart w:id="57" w:name="referencias-1"/>
+      <w:bookmarkEnd w:id="57"/>
       <w:r>
         <w:t xml:space="preserve">Referencias</w:t>
       </w:r>
@@ -3382,7 +3636,7 @@
           <w:ilvl w:val="0"/>
         </w:numPr>
       </w:pPr>
-      <w:hyperlink r:id="rId57">
+      <w:hyperlink r:id="rId58">
         <w:r>
           <w:rPr>
             <w:rStyle w:val="Hyperlink"/>
@@ -3399,7 +3653,7 @@
           <w:ilvl w:val="0"/>
         </w:numPr>
       </w:pPr>
-      <w:hyperlink r:id="rId58">
+      <w:hyperlink r:id="rId59">
         <w:r>
           <w:rPr>
             <w:rStyle w:val="Hyperlink"/>
@@ -3422,7 +3676,7 @@
           <w:ilvl w:val="0"/>
         </w:numPr>
       </w:pPr>
-      <w:hyperlink r:id="rId59">
+      <w:hyperlink r:id="rId60">
         <w:r>
           <w:rPr>
             <w:rStyle w:val="Hyperlink"/>
@@ -3439,7 +3693,7 @@
           <w:ilvl w:val="0"/>
         </w:numPr>
       </w:pPr>
-      <w:hyperlink r:id="rId60">
+      <w:hyperlink r:id="rId61">
         <w:r>
           <w:rPr>
             <w:rStyle w:val="Hyperlink"/>
@@ -3456,7 +3710,7 @@
           <w:ilvl w:val="0"/>
         </w:numPr>
       </w:pPr>
-      <w:hyperlink r:id="rId61">
+      <w:hyperlink r:id="rId62">
         <w:r>
           <w:rPr>
             <w:rStyle w:val="Hyperlink"/>
@@ -3473,7 +3727,7 @@
           <w:ilvl w:val="0"/>
         </w:numPr>
       </w:pPr>
-      <w:hyperlink r:id="rId62">
+      <w:hyperlink r:id="rId63">
         <w:r>
           <w:rPr>
             <w:rStyle w:val="Hyperlink"/>
@@ -3490,7 +3744,7 @@
           <w:ilvl w:val="0"/>
         </w:numPr>
       </w:pPr>
-      <w:hyperlink r:id="rId63">
+      <w:hyperlink r:id="rId64">
         <w:r>
           <w:rPr>
             <w:rStyle w:val="Hyperlink"/>
@@ -3507,7 +3761,7 @@
           <w:ilvl w:val="0"/>
         </w:numPr>
       </w:pPr>
-      <w:hyperlink r:id="rId64">
+      <w:hyperlink r:id="rId65">
         <w:r>
           <w:rPr>
             <w:rStyle w:val="Hyperlink"/>
@@ -3536,7 +3790,7 @@
           <w:ilvl w:val="0"/>
         </w:numPr>
       </w:pPr>
-      <w:hyperlink r:id="rId65">
+      <w:hyperlink r:id="rId66">
         <w:r>
           <w:rPr>
             <w:rStyle w:val="Hyperlink"/>
@@ -3565,7 +3819,7 @@
           <w:ilvl w:val="0"/>
         </w:numPr>
       </w:pPr>
-      <w:hyperlink r:id="rId66">
+      <w:hyperlink r:id="rId67">
         <w:r>
           <w:rPr>
             <w:rStyle w:val="Hyperlink"/>
@@ -3582,7 +3836,7 @@
           <w:ilvl w:val="0"/>
         </w:numPr>
       </w:pPr>
-      <w:hyperlink r:id="rId67">
+      <w:hyperlink r:id="rId68">
         <w:r>
           <w:rPr>
             <w:rStyle w:val="Hyperlink"/>
@@ -3599,7 +3853,7 @@
           <w:ilvl w:val="0"/>
         </w:numPr>
       </w:pPr>
-      <w:hyperlink r:id="rId68">
+      <w:hyperlink r:id="rId69">
         <w:r>
           <w:rPr>
             <w:rStyle w:val="Hyperlink"/>
@@ -3616,7 +3870,7 @@
           <w:ilvl w:val="0"/>
         </w:numPr>
       </w:pPr>
-      <w:hyperlink r:id="rId69">
+      <w:hyperlink r:id="rId70">
         <w:r>
           <w:rPr>
             <w:rStyle w:val="Hyperlink"/>
@@ -3633,7 +3887,7 @@
           <w:ilvl w:val="0"/>
         </w:numPr>
       </w:pPr>
-      <w:hyperlink r:id="rId70">
+      <w:hyperlink r:id="rId71">
         <w:r>
           <w:rPr>
             <w:rStyle w:val="Hyperlink"/>
@@ -3682,8 +3936,8 @@
       <w:pPr>
         <w:pStyle w:val="Heading1"/>
       </w:pPr>
-      <w:bookmarkStart w:id="71" w:name="meta"/>
-      <w:bookmarkEnd w:id="71"/>
+      <w:bookmarkStart w:id="72" w:name="meta"/>
+      <w:bookmarkEnd w:id="72"/>
       <w:r>
         <w:t xml:space="preserve">META</w:t>
       </w:r>
@@ -3704,7 +3958,7 @@
       <w:r>
         <w:t xml:space="preserve"> </w:t>
       </w:r>
-      <w:hyperlink r:id="rId72">
+      <w:hyperlink r:id="rId73">
         <w:r>
           <w:rPr>
             <w:rStyle w:val="Hyperlink"/>
@@ -3971,8 +4225,8 @@
       <w:pPr>
         <w:pStyle w:val="Heading2"/>
       </w:pPr>
-      <w:bookmarkStart w:id="73" w:name="requisitos"/>
-      <w:bookmarkEnd w:id="73"/>
+      <w:bookmarkStart w:id="74" w:name="requisitos"/>
+      <w:bookmarkEnd w:id="74"/>
       <w:r>
         <w:t xml:space="preserve">Requisitos</w:t>
       </w:r>
@@ -4005,7 +4259,7 @@
       <w:r>
         <w:t xml:space="preserve"> </w:t>
       </w:r>
-      <w:hyperlink r:id="rId74">
+      <w:hyperlink r:id="rId75">
         <w:r>
           <w:rPr>
             <w:rStyle w:val="Hyperlink"/>
@@ -4030,8 +4284,8 @@
       <w:pPr>
         <w:pStyle w:val="Heading1"/>
       </w:pPr>
-      <w:bookmarkStart w:id="75" w:name="licencia"/>
-      <w:bookmarkEnd w:id="75"/>
+      <w:bookmarkStart w:id="76" w:name="licencia"/>
+      <w:bookmarkEnd w:id="76"/>
       <w:r>
         <w:t xml:space="preserve">Licencia</w:t>
       </w:r>
@@ -8035,7 +8289,7 @@
     </w:lvl>
   </w:abstractNum>
   <w:abstractNum w:abstractNumId="990">
-    <w:nsid w:val="1812567d"/>
+    <w:nsid w:val="7d49f67d"/>
     <w:multiLevelType w:val="multilevel"/>
     <w:lvl w:ilvl="0">
       <w:numFmt w:val="bullet"/>
@@ -8116,7 +8370,7 @@
     </w:lvl>
   </w:abstractNum>
   <w:abstractNum w:abstractNumId="991">
-    <w:nsid w:val="572cc53c"/>
+    <w:nsid w:val="33cfa23e"/>
     <w:multiLevelType w:val="multilevel"/>
     <w:lvl w:ilvl="0">
       <w:numFmt w:val="bullet"/>

</xml_diff>

<commit_message>
Mas pruebas con bibliotecas WiringOP-Zero y gpio_pyH3_zero
</commit_message>
<xml_diff>
--- a/doc/out/OrangePi.docx
+++ b/doc/out/OrangePi.docx
@@ -1911,6 +1911,108 @@
     </w:p>
     <w:p>
       <w:pPr>
+        <w:pStyle w:val="BodyText"/>
+      </w:pPr>
+      <w:r>
+        <w:t xml:space="preserve">El mapeado de los pines de la Orange (de los micros Allwinner en</w:t>
+      </w:r>
+      <w:r>
+        <w:t xml:space="preserve"> </w:t>
+      </w:r>
+      <w:r>
+        <w:t xml:space="preserve">realidad) en el kernel de Linux viene dado por la formula:</w:t>
+      </w:r>
+    </w:p>
+    <w:p>
+      <w:pPr>
+        <w:pStyle w:val="SourceCode"/>
+      </w:pPr>
+      <w:r>
+        <w:rPr>
+          <w:rStyle w:val="VerbatimChar"/>
+        </w:rPr>
+        <w:t xml:space="preserve">(Position of letter in alphabet - 1) * 32 + Pin number</w:t>
+      </w:r>
+    </w:p>
+    <w:p>
+      <w:pPr>
+        <w:pStyle w:val="FirstParagraph"/>
+      </w:pPr>
+      <w:r>
+        <w:t xml:space="preserve">Para todos los pines PA de nuestra Orange Pi Zero, el número del</w:t>
+      </w:r>
+      <w:r>
+        <w:t xml:space="preserve"> </w:t>
+      </w:r>
+      <w:r>
+        <w:t xml:space="preserve">kernel coincide con el del pin. Pero para los pines</w:t>
+      </w:r>
+      <w:r>
+        <w:t xml:space="preserve"> </w:t>
+      </w:r>
+      <w:r>
+        <w:rPr>
+          <w:i/>
+        </w:rPr>
+        <w:t xml:space="preserve">PG06</w:t>
+      </w:r>
+      <w:r>
+        <w:t xml:space="preserve"> </w:t>
+      </w:r>
+      <w:r>
+        <w:t xml:space="preserve">y</w:t>
+      </w:r>
+      <w:r>
+        <w:t xml:space="preserve"> </w:t>
+      </w:r>
+      <w:r>
+        <w:rPr>
+          <w:i/>
+        </w:rPr>
+        <w:t xml:space="preserve">PG07</w:t>
+      </w:r>
+      <w:r>
+        <w:t xml:space="preserve"> </w:t>
+      </w:r>
+      <w:r>
+        <w:t xml:space="preserve">se</w:t>
+      </w:r>
+      <w:r>
+        <w:t xml:space="preserve"> </w:t>
+      </w:r>
+      <w:r>
+        <w:t xml:space="preserve">corresponden con los códigos</w:t>
+      </w:r>
+      <w:r>
+        <w:t xml:space="preserve"> </w:t>
+      </w:r>
+      <w:r>
+        <w:rPr>
+          <w:i/>
+        </w:rPr>
+        <w:t xml:space="preserve">198</w:t>
+      </w:r>
+      <w:r>
+        <w:t xml:space="preserve"> </w:t>
+      </w:r>
+      <w:r>
+        <w:t xml:space="preserve">y</w:t>
+      </w:r>
+      <w:r>
+        <w:t xml:space="preserve"> </w:t>
+      </w:r>
+      <w:r>
+        <w:rPr>
+          <w:i/>
+        </w:rPr>
+        <w:t xml:space="preserve">199</w:t>
+      </w:r>
+      <w:r>
+        <w:t xml:space="preserve">.</w:t>
+      </w:r>
+    </w:p>
+    <w:p>
+      <w:pPr>
         <w:pStyle w:val="Heading2"/>
       </w:pPr>
       <w:bookmarkStart w:id="35" w:name="esquemas-eléctricos"/>
@@ -2587,7 +2689,22 @@
         <w:pStyle w:val="FirstParagraph"/>
       </w:pPr>
       <w:r>
-        <w:t xml:space="preserve">El caso es que el virtualenv no me funciona después de ejecutar estos</w:t>
+        <w:t xml:space="preserve">El caso es que el</w:t>
+      </w:r>
+      <w:r>
+        <w:t xml:space="preserve"> </w:t>
+      </w:r>
+      <w:r>
+        <w:rPr>
+          <w:i/>
+        </w:rPr>
+        <w:t xml:space="preserve">virtualenv</w:t>
+      </w:r>
+      <w:r>
+        <w:t xml:space="preserve"> </w:t>
+      </w:r>
+      <w:r>
+        <w:t xml:space="preserve">no me funciona después de ejecutar estos</w:t>
       </w:r>
       <w:r>
         <w:t xml:space="preserve"> </w:t>
@@ -2672,7 +2789,49 @@
         <w:pStyle w:val="FirstParagraph"/>
       </w:pPr>
       <w:r>
-        <w:t xml:space="preserve">Nos clonamos el repo. Voy a hacer todas las pruebas desde la cuenta de</w:t>
+        <w:t xml:space="preserve">Tenemos dos repos disponibles:</w:t>
+      </w:r>
+    </w:p>
+    <w:p>
+      <w:pPr>
+        <w:pStyle w:val="BodyText"/>
+      </w:pPr>
+      <w:r>
+        <w:t xml:space="preserve">El repositorio original con las librerías</w:t>
+      </w:r>
+      <w:r>
+        <w:t xml:space="preserve"> </w:t>
+      </w:r>
+      <w:r>
+        <w:rPr>
+          <w:i/>
+        </w:rPr>
+        <w:t xml:space="preserve">gpio</w:t>
+      </w:r>
+      <w:r>
+        <w:t xml:space="preserve"> </w:t>
+      </w:r>
+      <w:r>
+        <w:t xml:space="preserve">para H3:</w:t>
+      </w:r>
+    </w:p>
+    <w:p>
+      <w:pPr>
+        <w:pStyle w:val="SourceCode"/>
+      </w:pPr>
+      <w:r>
+        <w:rPr>
+          <w:rStyle w:val="VerbatimChar"/>
+        </w:rPr>
+        <w:t xml:space="preserve">git clone https://github.com/duxingkei33/orangepi_PC_gpio_pyH3</w:t>
+      </w:r>
+    </w:p>
+    <w:p>
+      <w:pPr>
+        <w:pStyle w:val="FirstParagraph"/>
+      </w:pPr>
+      <w:r>
+        <w:t xml:space="preserve">Y un fork del repositorio original</w:t>
       </w:r>
       <w:r>
         <w:t xml:space="preserve"> </w:t>
@@ -2681,6 +2840,133 @@
         <w:rPr>
           <w:b/>
         </w:rPr>
+        <w:t xml:space="preserve">ya adaptado</w:t>
+      </w:r>
+      <w:r>
+        <w:t xml:space="preserve"> </w:t>
+      </w:r>
+      <w:r>
+        <w:t xml:space="preserve">a la Orange Pi Zero</w:t>
+      </w:r>
+      <w:r>
+        <w:t xml:space="preserve"> </w:t>
+      </w:r>
+      <w:r>
+        <w:t xml:space="preserve">(que es el que usaremos):</w:t>
+      </w:r>
+    </w:p>
+    <w:p>
+      <w:pPr>
+        <w:pStyle w:val="SourceCode"/>
+      </w:pPr>
+      <w:r>
+        <w:rPr>
+          <w:rStyle w:val="VerbatimChar"/>
+        </w:rPr>
+        <w:t xml:space="preserve">git clone https://github.com/nvl1109/orangepi_PC_gpio_pyH3</w:t>
+      </w:r>
+    </w:p>
+    <w:p>
+      <w:pPr>
+        <w:pStyle w:val="FirstParagraph"/>
+      </w:pPr>
+      <w:r>
+        <w:rPr>
+          <w:b/>
+        </w:rPr>
+        <w:t xml:space="preserve">IMPORTANTE:</w:t>
+      </w:r>
+      <w:r>
+        <w:t xml:space="preserve"> </w:t>
+      </w:r>
+      <w:r>
+        <w:t xml:space="preserve">Si usamos el repositorio original tenemos que revisar el fichero</w:t>
+      </w:r>
+      <w:r>
+        <w:t xml:space="preserve"> </w:t>
+      </w:r>
+      <w:r>
+        <w:rPr>
+          <w:rStyle w:val="VerbatimChar"/>
+        </w:rPr>
+        <w:t xml:space="preserve">orangepi_PC_gpio_pyH3/pyA20/gpio/mapping.h</w:t>
+      </w:r>
+    </w:p>
+    <w:p>
+      <w:pPr>
+        <w:pStyle w:val="BodyText"/>
+      </w:pPr>
+      <w:r>
+        <w:t xml:space="preserve">Por ejemplo: la definicion de</w:t>
+      </w:r>
+      <w:r>
+        <w:t xml:space="preserve"> </w:t>
+      </w:r>
+      <w:r>
+        <w:rPr>
+          <w:i/>
+        </w:rPr>
+        <w:t xml:space="preserve">STATUS_LED</w:t>
+      </w:r>
+      <w:r>
+        <w:t xml:space="preserve"> </w:t>
+      </w:r>
+      <w:r>
+        <w:t xml:space="preserve">debe quedar en el</w:t>
+      </w:r>
+      <w:r>
+        <w:t xml:space="preserve"> </w:t>
+      </w:r>
+      <w:r>
+        <w:rPr>
+          <w:i/>
+        </w:rPr>
+        <w:t xml:space="preserve">GPA17</w:t>
+      </w:r>
+      <w:r>
+        <w:t xml:space="preserve"> </w:t>
+      </w:r>
+      <w:r>
+        <w:t xml:space="preserve">en lugar de</w:t>
+      </w:r>
+      <w:r>
+        <w:t xml:space="preserve"> </w:t>
+      </w:r>
+      <w:r>
+        <w:rPr>
+          <w:i/>
+        </w:rPr>
+        <w:t xml:space="preserve">GPA15</w:t>
+      </w:r>
+      <w:r>
+        <w:t xml:space="preserve">:</w:t>
+      </w:r>
+    </w:p>
+    <w:p>
+      <w:pPr>
+        <w:pStyle w:val="SourceCode"/>
+      </w:pPr>
+      <w:r>
+        <w:rPr>
+          <w:rStyle w:val="VerbatimChar"/>
+        </w:rPr>
+        <w:t xml:space="preserve">{   "STATUS_LED",  SUNXI_GPA(17),  2   },</w:t>
+      </w:r>
+    </w:p>
+    <w:p>
+      <w:pPr>
+        <w:pStyle w:val="FirstParagraph"/>
+      </w:pPr>
+      <w:r>
+        <w:t xml:space="preserve">Nos clonamos el repo. Vamos a hacer todas las pruebas desde la cuenta de</w:t>
+      </w:r>
+      <w:r>
+        <w:t xml:space="preserve"> </w:t>
+      </w:r>
+      <w:r>
+        <w:rPr>
+          <w:b/>
+        </w:rPr>
         <w:t xml:space="preserve">root</w:t>
       </w:r>
       <w:r>
@@ -2689,13 +2975,30 @@
     </w:p>
     <w:p>
       <w:pPr>
+        <w:pStyle w:val="BodyText"/>
+      </w:pPr>
+      <w:r>
+        <w:t xml:space="preserve">Creamos un entorno para pruebas y lo activamos:</w:t>
+      </w:r>
+    </w:p>
+    <w:p>
+      <w:pPr>
         <w:pStyle w:val="SourceCode"/>
       </w:pPr>
       <w:r>
         <w:rPr>
           <w:rStyle w:val="VerbatimChar"/>
         </w:rPr>
-        <w:t xml:space="preserve">git clone https://github.com/duxingkei33/orangepi_PC_gpio_pyH3</w:t>
+        <w:t xml:space="preserve">virtualenv test_pyH3_zero</w:t>
+      </w:r>
+      <w:r>
+        <w:br w:type="textWrapping"/>
+      </w:r>
+      <w:r>
+        <w:rPr>
+          <w:rStyle w:val="VerbatimChar"/>
+        </w:rPr>
+        <w:t xml:space="preserve">source test_pyH3_zero/bin/activate</w:t>
       </w:r>
     </w:p>
     <w:p>
@@ -2703,24 +3006,63 @@
         <w:pStyle w:val="FirstParagraph"/>
       </w:pPr>
       <w:r>
-        <w:t xml:space="preserve">Hay que cambiar el fichero</w:t>
-      </w:r>
-      <w:r>
-        <w:t xml:space="preserve"> </w:t>
-      </w:r>
-      <w:r>
-        <w:rPr>
-          <w:rStyle w:val="VerbatimChar"/>
-        </w:rPr>
-        <w:t xml:space="preserve">orangepi_PC_gpio_pyH3/pyA20/gpio/mapping.h</w:t>
-      </w:r>
-    </w:p>
-    <w:p>
-      <w:pPr>
-        <w:pStyle w:val="BodyText"/>
-      </w:pPr>
-      <w:r>
-        <w:t xml:space="preserve">La definicion de</w:t>
+        <w:t xml:space="preserve">Compilamos la biblioteca:</w:t>
+      </w:r>
+    </w:p>
+    <w:p>
+      <w:pPr>
+        <w:pStyle w:val="SourceCode"/>
+      </w:pPr>
+      <w:r>
+        <w:rPr>
+          <w:rStyle w:val="VerbatimChar"/>
+        </w:rPr>
+        <w:t xml:space="preserve">cd orangepi_PC_gpio_pyH3</w:t>
+      </w:r>
+      <w:r>
+        <w:br w:type="textWrapping"/>
+      </w:r>
+      <w:r>
+        <w:rPr>
+          <w:rStyle w:val="VerbatimChar"/>
+        </w:rPr>
+        <w:t xml:space="preserve">python setup.py install</w:t>
+      </w:r>
+    </w:p>
+    <w:p>
+      <w:pPr>
+        <w:pStyle w:val="FirstParagraph"/>
+      </w:pPr>
+      <w:r>
+        <w:t xml:space="preserve">Y ya podemos probar los ficheros de ejemplo:</w:t>
+      </w:r>
+    </w:p>
+    <w:p>
+      <w:pPr>
+        <w:pStyle w:val="SourceCode"/>
+      </w:pPr>
+      <w:r>
+        <w:rPr>
+          <w:rStyle w:val="VerbatimChar"/>
+        </w:rPr>
+        <w:t xml:space="preserve">examples/blink_led.py</w:t>
+      </w:r>
+      <w:r>
+        <w:br w:type="textWrapping"/>
+      </w:r>
+      <w:r>
+        <w:rPr>
+          <w:rStyle w:val="VerbatimChar"/>
+        </w:rPr>
+        <w:t xml:space="preserve">examples/blink_POWER_STATUS_PL10.py</w:t>
+      </w:r>
+    </w:p>
+    <w:p>
+      <w:pPr>
+        <w:pStyle w:val="FirstParagraph"/>
+      </w:pPr>
+      <w:r>
+        <w:t xml:space="preserve">El resto de ejemplos no van a funcionar, están escritos para la</w:t>
       </w:r>
       <w:r>
         <w:t xml:space="preserve"> </w:t>
@@ -2729,120 +3071,12 @@
         <w:rPr>
           <w:i/>
         </w:rPr>
-        <w:t xml:space="preserve">STATUS_LED</w:t>
-      </w:r>
-      <w:r>
-        <w:t xml:space="preserve"> </w:t>
-      </w:r>
-      <w:r>
-        <w:t xml:space="preserve">debe quedar en el</w:t>
-      </w:r>
-      <w:r>
-        <w:t xml:space="preserve"> </w:t>
-      </w:r>
-      <w:r>
-        <w:rPr>
-          <w:i/>
-        </w:rPr>
-        <w:t xml:space="preserve">GPA17</w:t>
-      </w:r>
-      <w:r>
-        <w:t xml:space="preserve"> </w:t>
-      </w:r>
-      <w:r>
-        <w:t xml:space="preserve">en lugar de</w:t>
-      </w:r>
-      <w:r>
-        <w:t xml:space="preserve"> </w:t>
-      </w:r>
-      <w:r>
-        <w:rPr>
-          <w:i/>
-        </w:rPr>
-        <w:t xml:space="preserve">GPA15</w:t>
-      </w:r>
-      <w:r>
-        <w:t xml:space="preserve">:</w:t>
-      </w:r>
-    </w:p>
-    <w:p>
-      <w:pPr>
-        <w:pStyle w:val="SourceCode"/>
-      </w:pPr>
-      <w:r>
-        <w:rPr>
-          <w:rStyle w:val="VerbatimChar"/>
-        </w:rPr>
-        <w:t xml:space="preserve">{   "STATUS_LED",  SUNXI_GPA(17),  2   },</w:t>
-      </w:r>
-    </w:p>
-    <w:p>
-      <w:pPr>
-        <w:pStyle w:val="FirstParagraph"/>
-      </w:pPr>
-      <w:r>
-        <w:t xml:space="preserve">Creamos un entorno para pruebas y lo activamos:</w:t>
-      </w:r>
-    </w:p>
-    <w:p>
-      <w:pPr>
-        <w:pStyle w:val="SourceCode"/>
-      </w:pPr>
-      <w:r>
-        <w:rPr>
-          <w:rStyle w:val="VerbatimChar"/>
-        </w:rPr>
-        <w:t xml:space="preserve">virtualenv test_A</w:t>
-      </w:r>
-      <w:r>
-        <w:br w:type="textWrapping"/>
-      </w:r>
-      <w:r>
-        <w:rPr>
-          <w:rStyle w:val="VerbatimChar"/>
-        </w:rPr>
-        <w:t xml:space="preserve">source test_A/bin/activate</w:t>
-      </w:r>
-    </w:p>
-    <w:p>
-      <w:pPr>
-        <w:pStyle w:val="FirstParagraph"/>
-      </w:pPr>
-      <w:r>
-        <w:t xml:space="preserve">Compilamos la biblioteca:</w:t>
-      </w:r>
-    </w:p>
-    <w:p>
-      <w:pPr>
-        <w:pStyle w:val="SourceCode"/>
-      </w:pPr>
-      <w:r>
-        <w:rPr>
-          <w:rStyle w:val="VerbatimChar"/>
-        </w:rPr>
-        <w:t xml:space="preserve">cd orangepi_PC_gpio_pyH3</w:t>
-      </w:r>
-      <w:r>
-        <w:br w:type="textWrapping"/>
-      </w:r>
-      <w:r>
-        <w:rPr>
-          <w:rStyle w:val="VerbatimChar"/>
-        </w:rPr>
-        <w:t xml:space="preserve">python setup.py install</w:t>
-      </w:r>
-    </w:p>
-    <w:p>
-      <w:pPr>
-        <w:pStyle w:val="FirstParagraph"/>
-      </w:pPr>
-      <w:r>
-        <w:t xml:space="preserve">Y ya podemos probar los ficheros de ejemplo.</w:t>
-      </w:r>
-    </w:p>
-    <w:p>
-      <w:pPr>
-        <w:pStyle w:val="Heading3"/>
+        <w:t xml:space="preserve">A20-OLinuXino-MICRO</w:t>
+      </w:r>
+    </w:p>
+    <w:p>
+      <w:pPr>
+        <w:pStyle w:val="Heading2"/>
       </w:pPr>
       <w:bookmarkStart w:id="44" w:name="acceso-desde-c"/>
       <w:bookmarkEnd w:id="44"/>
@@ -2852,6 +3086,16 @@
     </w:p>
     <w:p>
       <w:pPr>
+        <w:pStyle w:val="Heading3"/>
+      </w:pPr>
+      <w:bookmarkStart w:id="45" w:name="pya20"/>
+      <w:bookmarkEnd w:id="45"/>
+      <w:r>
+        <w:t xml:space="preserve">pyA20</w:t>
+      </w:r>
+    </w:p>
+    <w:p>
+      <w:pPr>
         <w:pStyle w:val="FirstParagraph"/>
       </w:pPr>
       <w:r>
@@ -3028,6 +3272,15 @@
         <w:rPr>
           <w:rStyle w:val="VerbatimChar"/>
         </w:rPr>
+        <w:t xml:space="preserve">#include &lt;gpio_lib.h&gt;</w:t>
+      </w:r>
+      <w:r>
+        <w:br w:type="textWrapping"/>
+      </w:r>
+      <w:r>
+        <w:rPr>
+          <w:rStyle w:val="VerbatimChar"/>
+        </w:rPr>
         <w:t xml:space="preserve">sunxi_gpio_init();</w:t>
       </w:r>
       <w:r>
@@ -3096,10 +3349,697 @@
     </w:p>
     <w:p>
       <w:pPr>
+        <w:pStyle w:val="Heading3"/>
+      </w:pPr>
+      <w:bookmarkStart w:id="46" w:name="wiringop-zero"/>
+      <w:bookmarkEnd w:id="46"/>
+      <w:r>
+        <w:t xml:space="preserve">WiringOP-Zero</w:t>
+      </w:r>
+    </w:p>
+    <w:p>
+      <w:pPr>
+        <w:pStyle w:val="FirstParagraph"/>
+      </w:pPr>
+      <w:r>
+        <w:t xml:space="preserve">Esta biblioteca imita a la</w:t>
+      </w:r>
+      <w:r>
+        <w:t xml:space="preserve"> </w:t>
+      </w:r>
+      <w:r>
+        <w:rPr>
+          <w:i/>
+        </w:rPr>
+        <w:t xml:space="preserve">WiringPI</w:t>
+      </w:r>
+      <w:r>
+        <w:t xml:space="preserve"> </w:t>
+      </w:r>
+      <w:r>
+        <w:t xml:space="preserve">que se usa con</w:t>
+      </w:r>
+      <w:r>
+        <w:t xml:space="preserve"> </w:t>
+      </w:r>
+      <w:r>
+        <w:rPr>
+          <w:i/>
+        </w:rPr>
+        <w:t xml:space="preserve">Raspberry Pi</w:t>
+      </w:r>
+      <w:r>
+        <w:t xml:space="preserve">.</w:t>
+      </w:r>
+    </w:p>
+    <w:p>
+      <w:pPr>
+        <w:pStyle w:val="BodyText"/>
+      </w:pPr>
+      <w:r>
+        <w:t xml:space="preserve">Tenemos un fork que viene preparado para la Orange Pi Zero disponible</w:t>
+      </w:r>
+      <w:r>
+        <w:t xml:space="preserve"> </w:t>
+      </w:r>
+      <w:r>
+        <w:t xml:space="preserve">aquí:</w:t>
+      </w:r>
+    </w:p>
+    <w:p>
+      <w:pPr>
+        <w:pStyle w:val="SourceCode"/>
+      </w:pPr>
+      <w:r>
+        <w:rPr>
+          <w:rStyle w:val="VerbatimChar"/>
+        </w:rPr>
+        <w:t xml:space="preserve">https://github.com/xpertsavenue/WiringOP-Zero</w:t>
+      </w:r>
+    </w:p>
+    <w:p>
+      <w:pPr>
+        <w:pStyle w:val="FirstParagraph"/>
+      </w:pPr>
+      <w:r>
+        <w:t xml:space="preserve">GPIO funciona completamente y al parecer aun no han testeado el i2c</w:t>
+      </w:r>
+      <w:r>
+        <w:t xml:space="preserve"> </w:t>
+      </w:r>
+      <w:r>
+        <w:t xml:space="preserve">(tiene mala pinta)</w:t>
+      </w:r>
+    </w:p>
+    <w:p>
+      <w:pPr>
+        <w:pStyle w:val="BodyText"/>
+      </w:pPr>
+      <w:r>
+        <w:t xml:space="preserve">Para compilarla seguimos las instrucciones:</w:t>
+      </w:r>
+    </w:p>
+    <w:p>
+      <w:pPr>
+        <w:pStyle w:val="SourceCode"/>
+      </w:pPr>
+      <w:r>
+        <w:rPr>
+          <w:rStyle w:val="VerbatimChar"/>
+        </w:rPr>
+        <w:t xml:space="preserve">git clone https://github.com/xpertsavenue/WiringOP-Zero</w:t>
+      </w:r>
+      <w:r>
+        <w:br w:type="textWrapping"/>
+      </w:r>
+      <w:r>
+        <w:rPr>
+          <w:rStyle w:val="VerbatimChar"/>
+        </w:rPr>
+        <w:t xml:space="preserve">cd WiringOP-Zero</w:t>
+      </w:r>
+      <w:r>
+        <w:br w:type="textWrapping"/>
+      </w:r>
+      <w:r>
+        <w:rPr>
+          <w:rStyle w:val="VerbatimChar"/>
+        </w:rPr>
+        <w:t xml:space="preserve">chmod +x ./build</w:t>
+      </w:r>
+      <w:r>
+        <w:br w:type="textWrapping"/>
+      </w:r>
+      <w:r>
+        <w:rPr>
+          <w:rStyle w:val="VerbatimChar"/>
+        </w:rPr>
+        <w:t xml:space="preserve">sudo ./build</w:t>
+      </w:r>
+    </w:p>
+    <w:p>
+      <w:pPr>
+        <w:pStyle w:val="FirstParagraph"/>
+      </w:pPr>
+      <w:r>
+        <w:t xml:space="preserve">Podemos comprobar que todo se ha instalado correctamente:</w:t>
+      </w:r>
+    </w:p>
+    <w:p>
+      <w:pPr>
+        <w:pStyle w:val="SourceCode"/>
+      </w:pPr>
+      <w:r>
+        <w:rPr>
+          <w:rStyle w:val="VerbatimChar"/>
+        </w:rPr>
+        <w:t xml:space="preserve">gpio readall</w:t>
+      </w:r>
+      <w:r>
+        <w:br w:type="textWrapping"/>
+      </w:r>
+      <w:r>
+        <w:rPr>
+          <w:rStyle w:val="VerbatimChar"/>
+        </w:rPr>
+        <w:t xml:space="preserve"> +-----+-----+----------+------+--Orange Pi Zero--+---+------+---------+-----+--+</w:t>
+      </w:r>
+      <w:r>
+        <w:br w:type="textWrapping"/>
+      </w:r>
+      <w:r>
+        <w:rPr>
+          <w:rStyle w:val="VerbatimChar"/>
+        </w:rPr>
+        <w:t xml:space="preserve"> | H2+ | wPi |   Name   | Mode | V | Physical | V | Mode | Name     | wPi | H2+ |</w:t>
+      </w:r>
+      <w:r>
+        <w:br w:type="textWrapping"/>
+      </w:r>
+      <w:r>
+        <w:rPr>
+          <w:rStyle w:val="VerbatimChar"/>
+        </w:rPr>
+        <w:t xml:space="preserve"> +-----+-----+----------+------+---+----++----+---+------+----------+-----+-----+</w:t>
+      </w:r>
+      <w:r>
+        <w:br w:type="textWrapping"/>
+      </w:r>
+      <w:r>
+        <w:rPr>
+          <w:rStyle w:val="VerbatimChar"/>
+        </w:rPr>
+        <w:t xml:space="preserve"> |     |     |     3.3v |      |   |  1 || 2  |   |      | 5v       |     |     |</w:t>
+      </w:r>
+      <w:r>
+        <w:br w:type="textWrapping"/>
+      </w:r>
+      <w:r>
+        <w:rPr>
+          <w:rStyle w:val="VerbatimChar"/>
+        </w:rPr>
+        <w:t xml:space="preserve"> |  12 |   8 |    SDA.0 | ALT5 | 0 |  3 || 4  |   |      | 5V       |     |     |</w:t>
+      </w:r>
+      <w:r>
+        <w:br w:type="textWrapping"/>
+      </w:r>
+      <w:r>
+        <w:rPr>
+          <w:rStyle w:val="VerbatimChar"/>
+        </w:rPr>
+        <w:t xml:space="preserve"> |  11 |   9 |    SCL.0 | ALT5 | 0 |  5 || 6  |   |      | 0v       |     |     |</w:t>
+      </w:r>
+      <w:r>
+        <w:br w:type="textWrapping"/>
+      </w:r>
+      <w:r>
+        <w:rPr>
+          <w:rStyle w:val="VerbatimChar"/>
+        </w:rPr>
+        <w:t xml:space="preserve"> |   6 |   7 |   GPIO.7 | ALT3 | 0 |  7 || 8  | 1 | OUT  | TxD3     | 15  | 198 |</w:t>
+      </w:r>
+      <w:r>
+        <w:br w:type="textWrapping"/>
+      </w:r>
+      <w:r>
+        <w:rPr>
+          <w:rStyle w:val="VerbatimChar"/>
+        </w:rPr>
+        <w:t xml:space="preserve"> |     |     |       0v |      |   |  9 || 10 | 0 | ALT5 | RxD3     | 16  | 199 |</w:t>
+      </w:r>
+      <w:r>
+        <w:br w:type="textWrapping"/>
+      </w:r>
+      <w:r>
+        <w:rPr>
+          <w:rStyle w:val="VerbatimChar"/>
+        </w:rPr>
+        <w:t xml:space="preserve"> |   1 |   0 |     RxD2 | ALT5 | 0 | 11 || 12 | 0 | ALT3 | GPIO.1   | 1   | 7   |</w:t>
+      </w:r>
+      <w:r>
+        <w:br w:type="textWrapping"/>
+      </w:r>
+      <w:r>
+        <w:rPr>
+          <w:rStyle w:val="VerbatimChar"/>
+        </w:rPr>
+        <w:t xml:space="preserve"> |   0 |   2 |     TxD2 | ALT5 | 0 | 13 || 14 |   |      | 0v       |     |     |</w:t>
+      </w:r>
+      <w:r>
+        <w:br w:type="textWrapping"/>
+      </w:r>
+      <w:r>
+        <w:rPr>
+          <w:rStyle w:val="VerbatimChar"/>
+        </w:rPr>
+        <w:t xml:space="preserve"> |   3 |   3 |     CTS2 | ALT3 | 0 | 15 || 16 | 0 | ALT4 | GPIO.4   | 4   | 19  |</w:t>
+      </w:r>
+      <w:r>
+        <w:br w:type="textWrapping"/>
+      </w:r>
+      <w:r>
+        <w:rPr>
+          <w:rStyle w:val="VerbatimChar"/>
+        </w:rPr>
+        <w:t xml:space="preserve"> |     |     |     3.3v |      |   | 17 || 18 | 0 | ALT4 | GPIO.5   | 5   | 18  |</w:t>
+      </w:r>
+      <w:r>
+        <w:br w:type="textWrapping"/>
+      </w:r>
+      <w:r>
+        <w:rPr>
+          <w:rStyle w:val="VerbatimChar"/>
+        </w:rPr>
+        <w:t xml:space="preserve"> |  15 |  12 |     MOSI | ALT5 | 0 | 19 || 20 |   |      | 0v       |     |     |</w:t>
+      </w:r>
+      <w:r>
+        <w:br w:type="textWrapping"/>
+      </w:r>
+      <w:r>
+        <w:rPr>
+          <w:rStyle w:val="VerbatimChar"/>
+        </w:rPr>
+        <w:t xml:space="preserve"> |  16 |  13 |     MISO | ALT5 | 0 | 21 || 22 | 0 | ALT3 | RTS2     | 6   | 2   |</w:t>
+      </w:r>
+      <w:r>
+        <w:br w:type="textWrapping"/>
+      </w:r>
+      <w:r>
+        <w:rPr>
+          <w:rStyle w:val="VerbatimChar"/>
+        </w:rPr>
+        <w:t xml:space="preserve"> |  14 |  14 |     SCLK | ALT5 | 0 | 23 || 24 | 0 | ALT5 | CE0      | 10  | 13  |</w:t>
+      </w:r>
+      <w:r>
+        <w:br w:type="textWrapping"/>
+      </w:r>
+      <w:r>
+        <w:rPr>
+          <w:rStyle w:val="VerbatimChar"/>
+        </w:rPr>
+        <w:t xml:space="preserve"> |     |     |       0v |      |   | 25 || 26 | 0 | ALT3 | GPIO.11  | 11  | 10  |</w:t>
+      </w:r>
+      <w:r>
+        <w:br w:type="textWrapping"/>
+      </w:r>
+      <w:r>
+        <w:rPr>
+          <w:rStyle w:val="VerbatimChar"/>
+        </w:rPr>
+        <w:t xml:space="preserve"> +-----+-----+----------+------+---+---LEDs---+---+------+----------+-----+-----+</w:t>
+      </w:r>
+      <w:r>
+        <w:br w:type="textWrapping"/>
+      </w:r>
+      <w:r>
+        <w:rPr>
+          <w:rStyle w:val="VerbatimChar"/>
+        </w:rPr>
+        <w:t xml:space="preserve"> |  17 |  30 | STAT-LED |  OUT | 1 | 27 || 28 |   |      | PWR-LED  |     |     |</w:t>
+      </w:r>
+      <w:r>
+        <w:br w:type="textWrapping"/>
+      </w:r>
+      <w:r>
+        <w:rPr>
+          <w:rStyle w:val="VerbatimChar"/>
+        </w:rPr>
+        <w:t xml:space="preserve"> +-----+-----+----------+------+---+-----+----+---+------+----------+-----+-----+</w:t>
+      </w:r>
+      <w:r>
+        <w:br w:type="textWrapping"/>
+      </w:r>
+      <w:r>
+        <w:rPr>
+          <w:rStyle w:val="VerbatimChar"/>
+        </w:rPr>
+        <w:t xml:space="preserve"> | H2+ | wPi |   Name   | Mode | V | Physical | V | Mode | Name     | wPi | H2+ |</w:t>
+      </w:r>
+      <w:r>
+        <w:br w:type="textWrapping"/>
+      </w:r>
+      <w:r>
+        <w:rPr>
+          <w:rStyle w:val="VerbatimChar"/>
+        </w:rPr>
+        <w:t xml:space="preserve"> +-----+-----+----------+------+--Orange Pi Zero--+---+------+---------+-----+--+</w:t>
+      </w:r>
+    </w:p>
+    <w:p>
+      <w:pPr>
+        <w:pStyle w:val="Heading3"/>
+      </w:pPr>
+      <w:bookmarkStart w:id="47" w:name="wiringpi-python-op"/>
+      <w:bookmarkEnd w:id="47"/>
+      <w:r>
+        <w:t xml:space="preserve">WiringPI-Python-OP</w:t>
+      </w:r>
+    </w:p>
+    <w:p>
+      <w:pPr>
+        <w:pStyle w:val="FirstParagraph"/>
+      </w:pPr>
+      <w:r>
+        <w:t xml:space="preserve">Una receta para compilar WiringPI-Python-OP</w:t>
+      </w:r>
+    </w:p>
+    <w:p>
+      <w:pPr>
+        <w:pStyle w:val="BodyText"/>
+      </w:pPr>
+      <w:r>
+        <w:t xml:space="preserve">Edited by nopnop2002 at 2017-3-18 22:51</w:t>
+      </w:r>
+    </w:p>
+    <w:p>
+      <w:pPr>
+        <w:pStyle w:val="BodyText"/>
+      </w:pPr>
+      <w:r>
+        <w:t xml:space="preserve">diyer replied at 2017-3-6 06:03</w:t>
+      </w:r>
+      <w:r>
+        <w:t xml:space="preserve"> </w:t>
+      </w:r>
+      <w:r>
+        <w:t xml:space="preserve">can someone explain how to map wiringPO on zero plaese?</w:t>
+      </w:r>
+    </w:p>
+    <w:p>
+      <w:pPr>
+        <w:pStyle w:val="BodyText"/>
+      </w:pPr>
+      <w:r>
+        <w:t xml:space="preserve">You can update WiringPi-Python-OP to WiringPi-Python-OP-ZERO.</w:t>
+      </w:r>
+    </w:p>
+    <w:p>
+      <w:pPr>
+        <w:pStyle w:val="BodyText"/>
+      </w:pPr>
+      <w:r>
+        <w:t xml:space="preserve">1.Download [WiringOP libary for the Orange Pi Zero] from here.</w:t>
+      </w:r>
+    </w:p>
+    <w:p>
+      <w:pPr>
+        <w:pStyle w:val="BodyText"/>
+      </w:pPr>
+      <w:r>
+        <w:t xml:space="preserve">https://github.com/xpertsavenue/WiringOP-Zero</w:t>
+      </w:r>
+    </w:p>
+    <w:p>
+      <w:pPr>
+        <w:pStyle w:val="BodyText"/>
+      </w:pPr>
+      <w:r>
+        <w:t xml:space="preserve">2.Download</w:t>
+      </w:r>
+      <w:r>
+        <w:t xml:space="preserve"> </w:t>
+      </w:r>
+      <w:hyperlink w:anchor="wiringpi-python-op">
+        <w:r>
+          <w:rPr>
+            <w:rStyle w:val="Hyperlink"/>
+          </w:rPr>
+          <w:t xml:space="preserve">WiringPi-Python-OP</w:t>
+        </w:r>
+      </w:hyperlink>
+      <w:r>
+        <w:t xml:space="preserve"> </w:t>
+      </w:r>
+      <w:r>
+        <w:t xml:space="preserve">from here.(But not Install)</w:t>
+      </w:r>
+    </w:p>
+    <w:p>
+      <w:pPr>
+        <w:pStyle w:val="BodyText"/>
+      </w:pPr>
+      <w:r>
+        <w:t xml:space="preserve">https://github.com/lanefu/WiringPi-Python-OP</w:t>
+      </w:r>
+    </w:p>
+    <w:p>
+      <w:pPr>
+        <w:pStyle w:val="BodyText"/>
+      </w:pPr>
+      <w:r>
+        <w:t xml:space="preserve">3.Replace base library</w:t>
+      </w:r>
+    </w:p>
+    <w:p>
+      <w:pPr>
+        <w:pStyle w:val="BodyText"/>
+      </w:pPr>
+      <w:r>
+        <w:t xml:space="preserve">cd WiringPi-Python-OP</w:t>
+      </w:r>
+      <w:r>
+        <w:t xml:space="preserve"> </w:t>
+      </w:r>
+      <w:r>
+        <w:t xml:space="preserve">rm -R WiringPi</w:t>
+      </w:r>
+      <w:r>
+        <w:t xml:space="preserve"> </w:t>
+      </w:r>
+      <w:r>
+        <w:t xml:space="preserve">cp -R $HOME/WiringOP-Zero ./</w:t>
+      </w:r>
+      <w:r>
+        <w:t xml:space="preserve"> </w:t>
+      </w:r>
+      <w:r>
+        <w:t xml:space="preserve">mv WiringOP-Zero WiringPi</w:t>
+      </w:r>
+    </w:p>
+    <w:p>
+      <w:pPr>
+        <w:pStyle w:val="BodyText"/>
+      </w:pPr>
+      <w:r>
+        <w:t xml:space="preserve">4.Build WiringPi-Python-OP-ZERO library</w:t>
+      </w:r>
+    </w:p>
+    <w:p>
+      <w:pPr>
+        <w:pStyle w:val="BodyText"/>
+      </w:pPr>
+      <w:r>
+        <w:t xml:space="preserve">sudo apt-get install python-dev python-setuptools swig</w:t>
+      </w:r>
+      <w:r>
+        <w:t xml:space="preserve"> </w:t>
+      </w:r>
+      <w:r>
+        <w:t xml:space="preserve">swig2.0 -python wiringpi.i</w:t>
+      </w:r>
+      <w:r>
+        <w:t xml:space="preserve"> </w:t>
+      </w:r>
+      <w:r>
+        <w:t xml:space="preserve">sudo python setup.py install</w:t>
+      </w:r>
+      <w:r>
+        <w:t xml:space="preserve"> </w:t>
+      </w:r>
+      <w:r>
+        <w:t xml:space="preserve">cd tests</w:t>
+      </w:r>
+      <w:r>
+        <w:t xml:space="preserve"> </w:t>
+      </w:r>
+      <w:r>
+        <w:t xml:space="preserve">sudo python test.py</w:t>
+      </w:r>
+    </w:p>
+    <w:p>
+      <w:pPr>
+        <w:pStyle w:val="BodyText"/>
+      </w:pPr>
+      <w:r>
+        <w:t xml:space="preserve">WiringPi-Python-OP-ZERO have there pin.</w:t>
+      </w:r>
+      <w:r>
+        <w:t xml:space="preserve"> </w:t>
+      </w:r>
+      <w:r>
+        <w:t xml:space="preserve">PysPin PinInLib</w:t>
+      </w:r>
+      <w:r>
+        <w:t xml:space="preserve"> </w:t>
+      </w:r>
+      <w:r>
+        <w:t xml:space="preserve">1(3.3V)</w:t>
+      </w:r>
+      <w:r>
+        <w:t xml:space="preserve"> </w:t>
+      </w:r>
+      <w:r>
+        <w:t xml:space="preserve">2(5V)</w:t>
+      </w:r>
+      <w:r>
+        <w:t xml:space="preserve"> </w:t>
+      </w:r>
+      <w:r>
+        <w:t xml:space="preserve">3 8</w:t>
+      </w:r>
+      <w:r>
+        <w:t xml:space="preserve"> </w:t>
+      </w:r>
+      <w:r>
+        <w:t xml:space="preserve">4(5V)</w:t>
+      </w:r>
+      <w:r>
+        <w:t xml:space="preserve"> </w:t>
+      </w:r>
+      <w:r>
+        <w:t xml:space="preserve">5 9</w:t>
+      </w:r>
+      <w:r>
+        <w:t xml:space="preserve"> </w:t>
+      </w:r>
+      <w:r>
+        <w:t xml:space="preserve">6(GND)</w:t>
+      </w:r>
+      <w:r>
+        <w:t xml:space="preserve"> </w:t>
+      </w:r>
+      <w:r>
+        <w:t xml:space="preserve">7 7</w:t>
+      </w:r>
+      <w:r>
+        <w:t xml:space="preserve"> </w:t>
+      </w:r>
+      <w:r>
+        <w:t xml:space="preserve">8 15</w:t>
+      </w:r>
+      <w:r>
+        <w:t xml:space="preserve"> </w:t>
+      </w:r>
+      <w:r>
+        <w:t xml:space="preserve">9(GND)</w:t>
+      </w:r>
+      <w:r>
+        <w:t xml:space="preserve"> </w:t>
+      </w:r>
+      <w:r>
+        <w:t xml:space="preserve">10 16</w:t>
+      </w:r>
+      <w:r>
+        <w:t xml:space="preserve"> </w:t>
+      </w:r>
+      <w:r>
+        <w:t xml:space="preserve">11 0</w:t>
+      </w:r>
+      <w:r>
+        <w:t xml:space="preserve"> </w:t>
+      </w:r>
+      <w:r>
+        <w:t xml:space="preserve">12 1</w:t>
+      </w:r>
+      <w:r>
+        <w:t xml:space="preserve"> </w:t>
+      </w:r>
+      <w:r>
+        <w:t xml:space="preserve">13 2</w:t>
+      </w:r>
+      <w:r>
+        <w:t xml:space="preserve"> </w:t>
+      </w:r>
+      <w:r>
+        <w:t xml:space="preserve">14(GND)</w:t>
+      </w:r>
+      <w:r>
+        <w:t xml:space="preserve"> </w:t>
+      </w:r>
+      <w:r>
+        <w:t xml:space="preserve">15 3</w:t>
+      </w:r>
+      <w:r>
+        <w:t xml:space="preserve"> </w:t>
+      </w:r>
+      <w:r>
+        <w:t xml:space="preserve">16 4</w:t>
+      </w:r>
+      <w:r>
+        <w:t xml:space="preserve"> </w:t>
+      </w:r>
+      <w:r>
+        <w:t xml:space="preserve">17(3.3V)</w:t>
+      </w:r>
+      <w:r>
+        <w:t xml:space="preserve"> </w:t>
+      </w:r>
+      <w:r>
+        <w:t xml:space="preserve">18 5</w:t>
+      </w:r>
+      <w:r>
+        <w:t xml:space="preserve"> </w:t>
+      </w:r>
+      <w:r>
+        <w:t xml:space="preserve">19 12</w:t>
+      </w:r>
+      <w:r>
+        <w:t xml:space="preserve"> </w:t>
+      </w:r>
+      <w:r>
+        <w:t xml:space="preserve">20(GND)</w:t>
+      </w:r>
+      <w:r>
+        <w:t xml:space="preserve"> </w:t>
+      </w:r>
+      <w:r>
+        <w:t xml:space="preserve">21 13</w:t>
+      </w:r>
+      <w:r>
+        <w:t xml:space="preserve"> </w:t>
+      </w:r>
+      <w:r>
+        <w:t xml:space="preserve">22 6</w:t>
+      </w:r>
+      <w:r>
+        <w:t xml:space="preserve"> </w:t>
+      </w:r>
+      <w:r>
+        <w:t xml:space="preserve">23 14</w:t>
+      </w:r>
+      <w:r>
+        <w:t xml:space="preserve"> </w:t>
+      </w:r>
+      <w:r>
+        <w:t xml:space="preserve">24 10</w:t>
+      </w:r>
+      <w:r>
+        <w:t xml:space="preserve"> </w:t>
+      </w:r>
+      <w:r>
+        <w:t xml:space="preserve">25(GND)</w:t>
+      </w:r>
+      <w:r>
+        <w:t xml:space="preserve"> </w:t>
+      </w:r>
+      <w:r>
+        <w:t xml:space="preserve">26 11</w:t>
+      </w:r>
+    </w:p>
+    <w:p>
+      <w:pPr>
+        <w:pStyle w:val="BodyText"/>
+      </w:pPr>
+      <w:r>
+        <w:t xml:space="preserve">This is same as RPI TYPE A or B</w:t>
+      </w:r>
+    </w:p>
+    <w:p>
+      <w:pPr>
         <w:pStyle w:val="Heading2"/>
       </w:pPr>
-      <w:bookmarkStart w:id="45" w:name="referencias"/>
-      <w:bookmarkEnd w:id="45"/>
+      <w:bookmarkStart w:id="48" w:name="referencias"/>
+      <w:bookmarkEnd w:id="48"/>
       <w:r>
         <w:t xml:space="preserve">Referencias</w:t>
       </w:r>
@@ -3112,7 +4052,7 @@
           <w:ilvl w:val="0"/>
         </w:numPr>
       </w:pPr>
-      <w:hyperlink r:id="rId46">
+      <w:hyperlink r:id="rId49">
         <w:r>
           <w:rPr>
             <w:rStyle w:val="Hyperlink"/>
@@ -3129,7 +4069,7 @@
           <w:ilvl w:val="0"/>
         </w:numPr>
       </w:pPr>
-      <w:hyperlink r:id="rId47">
+      <w:hyperlink r:id="rId50">
         <w:r>
           <w:rPr>
             <w:rStyle w:val="Hyperlink"/>
@@ -3146,7 +4086,7 @@
           <w:ilvl w:val="0"/>
         </w:numPr>
       </w:pPr>
-      <w:hyperlink r:id="rId48">
+      <w:hyperlink r:id="rId51">
         <w:r>
           <w:rPr>
             <w:rStyle w:val="Hyperlink"/>
@@ -3163,7 +4103,7 @@
           <w:ilvl w:val="0"/>
         </w:numPr>
       </w:pPr>
-      <w:hyperlink r:id="rId49">
+      <w:hyperlink r:id="rId52">
         <w:r>
           <w:rPr>
             <w:rStyle w:val="Hyperlink"/>
@@ -3180,7 +4120,7 @@
           <w:ilvl w:val="0"/>
         </w:numPr>
       </w:pPr>
-      <w:hyperlink r:id="rId50">
+      <w:hyperlink r:id="rId53">
         <w:r>
           <w:rPr>
             <w:rStyle w:val="Hyperlink"/>
@@ -3197,7 +4137,7 @@
           <w:ilvl w:val="0"/>
         </w:numPr>
       </w:pPr>
-      <w:hyperlink r:id="rId51">
+      <w:hyperlink r:id="rId54">
         <w:r>
           <w:rPr>
             <w:rStyle w:val="Hyperlink"/>
@@ -3214,7 +4154,7 @@
           <w:ilvl w:val="0"/>
         </w:numPr>
       </w:pPr>
-      <w:hyperlink r:id="rId52">
+      <w:hyperlink r:id="rId55">
         <w:r>
           <w:rPr>
             <w:rStyle w:val="Hyperlink"/>
@@ -3231,7 +4171,7 @@
           <w:ilvl w:val="0"/>
         </w:numPr>
       </w:pPr>
-      <w:hyperlink r:id="rId50">
+      <w:hyperlink r:id="rId53">
         <w:r>
           <w:rPr>
             <w:rStyle w:val="Hyperlink"/>
@@ -3248,7 +4188,7 @@
           <w:ilvl w:val="0"/>
         </w:numPr>
       </w:pPr>
-      <w:hyperlink r:id="rId53">
+      <w:hyperlink r:id="rId56">
         <w:r>
           <w:rPr>
             <w:rStyle w:val="Hyperlink"/>
@@ -3265,7 +4205,7 @@
           <w:ilvl w:val="0"/>
         </w:numPr>
       </w:pPr>
-      <w:hyperlink r:id="rId54">
+      <w:hyperlink r:id="rId57">
         <w:r>
           <w:rPr>
             <w:rStyle w:val="Hyperlink"/>
@@ -3282,7 +4222,7 @@
           <w:ilvl w:val="0"/>
         </w:numPr>
       </w:pPr>
-      <w:hyperlink r:id="rId49">
+      <w:hyperlink r:id="rId52">
         <w:r>
           <w:rPr>
             <w:rStyle w:val="Hyperlink"/>
@@ -3295,8 +4235,8 @@
       <w:pPr>
         <w:pStyle w:val="Heading1"/>
       </w:pPr>
-      <w:bookmarkStart w:id="55" w:name="monitorizar-temperatura"/>
-      <w:bookmarkEnd w:id="55"/>
+      <w:bookmarkStart w:id="58" w:name="monitorizar-temperatura"/>
+      <w:bookmarkEnd w:id="58"/>
       <w:r>
         <w:t xml:space="preserve">Monitorizar temperatura</w:t>
       </w:r>
@@ -3556,7 +4496,7 @@
                     </pic:cNvPicPr>
                   </pic:nvPicPr>
                   <pic:blipFill>
-                    <a:blip r:embed="rId56"/>
+                    <a:blip r:embed="rId59"/>
                     <a:stretch>
                       <a:fillRect/>
                     </a:stretch>
@@ -3622,8 +4562,8 @@
       <w:pPr>
         <w:pStyle w:val="Heading1"/>
       </w:pPr>
-      <w:bookmarkStart w:id="57" w:name="referencias-1"/>
-      <w:bookmarkEnd w:id="57"/>
+      <w:bookmarkStart w:id="60" w:name="referencias-1"/>
+      <w:bookmarkEnd w:id="60"/>
       <w:r>
         <w:t xml:space="preserve">Referencias</w:t>
       </w:r>
@@ -3636,7 +4576,7 @@
           <w:ilvl w:val="0"/>
         </w:numPr>
       </w:pPr>
-      <w:hyperlink r:id="rId58">
+      <w:hyperlink r:id="rId61">
         <w:r>
           <w:rPr>
             <w:rStyle w:val="Hyperlink"/>
@@ -3653,7 +4593,7 @@
           <w:ilvl w:val="0"/>
         </w:numPr>
       </w:pPr>
-      <w:hyperlink r:id="rId59">
+      <w:hyperlink r:id="rId62">
         <w:r>
           <w:rPr>
             <w:rStyle w:val="Hyperlink"/>
@@ -3676,7 +4616,7 @@
           <w:ilvl w:val="0"/>
         </w:numPr>
       </w:pPr>
-      <w:hyperlink r:id="rId60">
+      <w:hyperlink r:id="rId63">
         <w:r>
           <w:rPr>
             <w:rStyle w:val="Hyperlink"/>
@@ -3693,7 +4633,7 @@
           <w:ilvl w:val="0"/>
         </w:numPr>
       </w:pPr>
-      <w:hyperlink r:id="rId61">
+      <w:hyperlink r:id="rId64">
         <w:r>
           <w:rPr>
             <w:rStyle w:val="Hyperlink"/>
@@ -3710,7 +4650,7 @@
           <w:ilvl w:val="0"/>
         </w:numPr>
       </w:pPr>
-      <w:hyperlink r:id="rId62">
+      <w:hyperlink r:id="rId65">
         <w:r>
           <w:rPr>
             <w:rStyle w:val="Hyperlink"/>
@@ -3727,7 +4667,7 @@
           <w:ilvl w:val="0"/>
         </w:numPr>
       </w:pPr>
-      <w:hyperlink r:id="rId63">
+      <w:hyperlink r:id="rId66">
         <w:r>
           <w:rPr>
             <w:rStyle w:val="Hyperlink"/>
@@ -3744,7 +4684,7 @@
           <w:ilvl w:val="0"/>
         </w:numPr>
       </w:pPr>
-      <w:hyperlink r:id="rId64">
+      <w:hyperlink r:id="rId67">
         <w:r>
           <w:rPr>
             <w:rStyle w:val="Hyperlink"/>
@@ -3761,7 +4701,7 @@
           <w:ilvl w:val="0"/>
         </w:numPr>
       </w:pPr>
-      <w:hyperlink r:id="rId65">
+      <w:hyperlink r:id="rId68">
         <w:r>
           <w:rPr>
             <w:rStyle w:val="Hyperlink"/>
@@ -3790,7 +4730,7 @@
           <w:ilvl w:val="0"/>
         </w:numPr>
       </w:pPr>
-      <w:hyperlink r:id="rId66">
+      <w:hyperlink r:id="rId69">
         <w:r>
           <w:rPr>
             <w:rStyle w:val="Hyperlink"/>
@@ -3819,7 +4759,7 @@
           <w:ilvl w:val="0"/>
         </w:numPr>
       </w:pPr>
-      <w:hyperlink r:id="rId67">
+      <w:hyperlink r:id="rId70">
         <w:r>
           <w:rPr>
             <w:rStyle w:val="Hyperlink"/>
@@ -3836,7 +4776,7 @@
           <w:ilvl w:val="0"/>
         </w:numPr>
       </w:pPr>
-      <w:hyperlink r:id="rId68">
+      <w:hyperlink r:id="rId71">
         <w:r>
           <w:rPr>
             <w:rStyle w:val="Hyperlink"/>
@@ -3853,7 +4793,7 @@
           <w:ilvl w:val="0"/>
         </w:numPr>
       </w:pPr>
-      <w:hyperlink r:id="rId69">
+      <w:hyperlink r:id="rId72">
         <w:r>
           <w:rPr>
             <w:rStyle w:val="Hyperlink"/>
@@ -3870,7 +4810,7 @@
           <w:ilvl w:val="0"/>
         </w:numPr>
       </w:pPr>
-      <w:hyperlink r:id="rId70">
+      <w:hyperlink r:id="rId73">
         <w:r>
           <w:rPr>
             <w:rStyle w:val="Hyperlink"/>
@@ -3887,7 +4827,7 @@
           <w:ilvl w:val="0"/>
         </w:numPr>
       </w:pPr>
-      <w:hyperlink r:id="rId71">
+      <w:hyperlink r:id="rId74">
         <w:r>
           <w:rPr>
             <w:rStyle w:val="Hyperlink"/>
@@ -3936,8 +4876,8 @@
       <w:pPr>
         <w:pStyle w:val="Heading1"/>
       </w:pPr>
-      <w:bookmarkStart w:id="72" w:name="meta"/>
-      <w:bookmarkEnd w:id="72"/>
+      <w:bookmarkStart w:id="75" w:name="meta"/>
+      <w:bookmarkEnd w:id="75"/>
       <w:r>
         <w:t xml:space="preserve">META</w:t>
       </w:r>
@@ -3958,7 +4898,7 @@
       <w:r>
         <w:t xml:space="preserve"> </w:t>
       </w:r>
-      <w:hyperlink r:id="rId73">
+      <w:hyperlink r:id="rId76">
         <w:r>
           <w:rPr>
             <w:rStyle w:val="Hyperlink"/>
@@ -4225,8 +5165,8 @@
       <w:pPr>
         <w:pStyle w:val="Heading2"/>
       </w:pPr>
-      <w:bookmarkStart w:id="74" w:name="requisitos"/>
-      <w:bookmarkEnd w:id="74"/>
+      <w:bookmarkStart w:id="77" w:name="requisitos"/>
+      <w:bookmarkEnd w:id="77"/>
       <w:r>
         <w:t xml:space="preserve">Requisitos</w:t>
       </w:r>
@@ -4259,7 +5199,7 @@
       <w:r>
         <w:t xml:space="preserve"> </w:t>
       </w:r>
-      <w:hyperlink r:id="rId75">
+      <w:hyperlink r:id="rId78">
         <w:r>
           <w:rPr>
             <w:rStyle w:val="Hyperlink"/>
@@ -4284,8 +5224,8 @@
       <w:pPr>
         <w:pStyle w:val="Heading1"/>
       </w:pPr>
-      <w:bookmarkStart w:id="76" w:name="licencia"/>
-      <w:bookmarkEnd w:id="76"/>
+      <w:bookmarkStart w:id="79" w:name="licencia"/>
+      <w:bookmarkEnd w:id="79"/>
       <w:r>
         <w:t xml:space="preserve">Licencia</w:t>
       </w:r>
@@ -8289,7 +9229,7 @@
     </w:lvl>
   </w:abstractNum>
   <w:abstractNum w:abstractNumId="990">
-    <w:nsid w:val="59501248"/>
+    <w:nsid w:val="ed163827"/>
     <w:multiLevelType w:val="multilevel"/>
     <w:lvl w:ilvl="0">
       <w:numFmt w:val="bullet"/>
@@ -8370,7 +9310,7 @@
     </w:lvl>
   </w:abstractNum>
   <w:abstractNum w:abstractNumId="991">
-    <w:nsid w:val="731b0321"/>
+    <w:nsid w:val="c28818eb"/>
     <w:multiLevelType w:val="multilevel"/>
     <w:lvl w:ilvl="0">
       <w:numFmt w:val="bullet"/>

</xml_diff>

<commit_message>
Adds refreshed output files
</commit_message>
<xml_diff>
--- a/doc/out/OrangePi.docx
+++ b/doc/out/OrangePi.docx
@@ -164,6 +164,7 @@
     </w:p>
     <w:p>
       <w:pPr>
+        <w:pStyle w:val="Compact"/>
         <w:pStyle w:val="Abstract"/>
       </w:pPr>
       <w:r>
@@ -199,10 +200,10 @@
         <w:pStyle w:val="Heading1"/>
       </w:pPr>
       <w:bookmarkStart w:id="23" w:name="empezar-rápido-desde-linux"/>
+      <w:r>
+        <w:t xml:space="preserve">Empezar rápido desde linux</w:t>
+      </w:r>
       <w:bookmarkEnd w:id="23"/>
-      <w:r>
-        <w:t xml:space="preserve">Empezar rápido desde linux</w:t>
-      </w:r>
     </w:p>
     <w:p>
       <w:pPr>
@@ -223,10 +224,10 @@
         <w:pStyle w:val="Heading2"/>
       </w:pPr>
       <w:bookmarkStart w:id="24" w:name="crear-una-sd-arrancable"/>
+      <w:r>
+        <w:t xml:space="preserve">Crear una SD arrancable</w:t>
+      </w:r>
       <w:bookmarkEnd w:id="24"/>
-      <w:r>
-        <w:t xml:space="preserve">Crear una SD arrancable</w:t>
-      </w:r>
     </w:p>
     <w:p>
       <w:pPr>
@@ -984,14 +985,14 @@
     </w:p>
     <w:p>
       <w:pPr>
-        <w:pStyle w:val="FigureWithCaption"/>
+        <w:pStyle w:val="CaptionedFigure"/>
       </w:pPr>
       <w:r>
         <w:drawing>
           <wp:inline>
             <wp:extent cx="5334000" cy="3218584"/>
             <wp:effectExtent b="0" l="0" r="0" t="0"/>
-            <wp:docPr descr="Primer login en Orange Pi" id="1" name="Picture"/>
+            <wp:docPr descr="Primer login en Orange Pi" title="" id="1" name="Picture"/>
             <a:graphic>
               <a:graphicData uri="http://schemas.openxmlformats.org/drawingml/2006/picture">
                 <pic:pic>
@@ -1110,10 +1111,10 @@
         <w:pStyle w:val="Heading2"/>
       </w:pPr>
       <w:bookmarkStart w:id="28" w:name="conexión-wifi"/>
+      <w:r>
+        <w:t xml:space="preserve">Conexión WIFI</w:t>
+      </w:r>
       <w:bookmarkEnd w:id="28"/>
-      <w:r>
-        <w:t xml:space="preserve">Conexión WIFI</w:t>
-      </w:r>
     </w:p>
     <w:p>
       <w:pPr>
@@ -1146,12 +1147,6 @@
         <w:br w:type="textWrapping"/>
       </w:r>
       <w:r>
-        <w:rPr>
-          <w:rStyle w:val="VerbatimChar"/>
-        </w:rPr>
-        <w:t xml:space="preserve"/>
-      </w:r>
-      <w:r>
         <w:br w:type="textWrapping"/>
       </w:r>
       <w:r>
@@ -1164,12 +1159,6 @@
         <w:br w:type="textWrapping"/>
       </w:r>
       <w:r>
-        <w:rPr>
-          <w:rStyle w:val="VerbatimChar"/>
-        </w:rPr>
-        <w:t xml:space="preserve"/>
-      </w:r>
-      <w:r>
         <w:br w:type="textWrapping"/>
       </w:r>
       <w:r>
@@ -1218,12 +1207,6 @@
         <w:br w:type="textWrapping"/>
       </w:r>
       <w:r>
-        <w:rPr>
-          <w:rStyle w:val="VerbatimChar"/>
-        </w:rPr>
-        <w:t xml:space="preserve"/>
-      </w:r>
-      <w:r>
         <w:br w:type="textWrapping"/>
       </w:r>
       <w:r>
@@ -1449,14 +1432,14 @@
     </w:p>
     <w:p>
       <w:pPr>
-        <w:pStyle w:val="FigureWithCaption"/>
+        <w:pStyle w:val="CaptionedFigure"/>
       </w:pPr>
       <w:r>
         <w:drawing>
           <wp:inline>
             <wp:extent cx="5334000" cy="3922989"/>
             <wp:effectExtent b="0" l="0" r="0" t="0"/>
-            <wp:docPr descr="Configuración WIFI" id="1" name="Picture"/>
+            <wp:docPr descr="Configuración WIFI" title="" id="1" name="Picture"/>
             <a:graphic>
               <a:graphicData uri="http://schemas.openxmlformats.org/drawingml/2006/picture">
                 <pic:pic>
@@ -1539,12 +1522,6 @@
         <w:br w:type="textWrapping"/>
       </w:r>
       <w:r>
-        <w:rPr>
-          <w:rStyle w:val="VerbatimChar"/>
-        </w:rPr>
-        <w:t xml:space="preserve"/>
-      </w:r>
-      <w:r>
         <w:br w:type="textWrapping"/>
       </w:r>
       <w:r>
@@ -1622,10 +1599,10 @@
         <w:pStyle w:val="Heading1"/>
       </w:pPr>
       <w:bookmarkStart w:id="30" w:name="orange-pi-zero-características-técnicas"/>
+      <w:r>
+        <w:t xml:space="preserve">Orange Pi Zero, características técnicas</w:t>
+      </w:r>
       <w:bookmarkEnd w:id="30"/>
-      <w:r>
-        <w:t xml:space="preserve">Orange Pi Zero, características técnicas</w:t>
-      </w:r>
     </w:p>
     <w:p>
       <w:pPr>
@@ -1658,10 +1635,10 @@
         <w:pStyle w:val="Heading2"/>
       </w:pPr>
       <w:bookmarkStart w:id="31" w:name="especificaciones"/>
+      <w:r>
+        <w:t xml:space="preserve">Especificaciones</w:t>
+      </w:r>
       <w:bookmarkEnd w:id="31"/>
-      <w:r>
-        <w:t xml:space="preserve">Especificaciones</w:t>
-      </w:r>
     </w:p>
     <w:p>
       <w:pPr>
@@ -1744,7 +1721,25 @@
         </w:numPr>
       </w:pPr>
       <w:r>
-        <w:t xml:space="preserve">Expansion headers – Unpopulated 26-pin “Raspberry Pi B+” header +</w:t>
+        <w:t xml:space="preserve">Expansion headers – Unpopulated 26-pin</w:t>
+      </w:r>
+      <w:r>
+        <w:t xml:space="preserve"> </w:t>
+      </w:r>
+      <w:r>
+        <w:t xml:space="preserve">“</w:t>
+      </w:r>
+      <w:r>
+        <w:t xml:space="preserve">Raspberry Pi B+</w:t>
+      </w:r>
+      <w:r>
+        <w:t xml:space="preserve">”</w:t>
+      </w:r>
+      <w:r>
+        <w:t xml:space="preserve"> </w:t>
+      </w:r>
+      <w:r>
+        <w:t xml:space="preserve">header +</w:t>
       </w:r>
       <w:r>
         <w:t xml:space="preserve"> </w:t>
@@ -1824,10 +1819,10 @@
         <w:pStyle w:val="Heading2"/>
       </w:pPr>
       <w:bookmarkStart w:id="32" w:name="esquema-de-pines"/>
+      <w:r>
+        <w:t xml:space="preserve">Esquema de pines</w:t>
+      </w:r>
       <w:bookmarkEnd w:id="32"/>
-      <w:r>
-        <w:t xml:space="preserve">Esquema de pines</w:t>
-      </w:r>
     </w:p>
     <w:p>
       <w:pPr>
@@ -1856,14 +1851,14 @@
     </w:p>
     <w:p>
       <w:pPr>
-        <w:pStyle w:val="FigureWithCaption"/>
+        <w:pStyle w:val="CaptionedFigure"/>
       </w:pPr>
       <w:r>
         <w:drawing>
           <wp:inline>
             <wp:extent cx="5334000" cy="2791460"/>
             <wp:effectExtent b="0" l="0" r="0" t="0"/>
-            <wp:docPr descr="Pineado Orange Pi" id="1" name="Picture"/>
+            <wp:docPr descr="Pineado Orange Pi" title="" id="1" name="Picture"/>
             <a:graphic>
               <a:graphicData uri="http://schemas.openxmlformats.org/drawingml/2006/picture">
                 <pic:pic>
@@ -2016,10 +2011,10 @@
         <w:pStyle w:val="Heading2"/>
       </w:pPr>
       <w:bookmarkStart w:id="35" w:name="esquemas-eléctricos"/>
+      <w:r>
+        <w:t xml:space="preserve">Esquemas eléctricos</w:t>
+      </w:r>
       <w:bookmarkEnd w:id="35"/>
-      <w:r>
-        <w:t xml:space="preserve">Esquemas eléctricos</w:t>
-      </w:r>
     </w:p>
     <w:p>
       <w:pPr>
@@ -2045,10 +2040,10 @@
         <w:pStyle w:val="Heading1"/>
       </w:pPr>
       <w:bookmarkStart w:id="37" w:name="accediendo-al-hardware-desde-linea-de-comandos"/>
+      <w:r>
+        <w:t xml:space="preserve">Accediendo al hardware desde linea de comandos</w:t>
+      </w:r>
       <w:bookmarkEnd w:id="37"/>
-      <w:r>
-        <w:t xml:space="preserve">Accediendo al hardware desde linea de comandos</w:t>
-      </w:r>
     </w:p>
     <w:p>
       <w:pPr>
@@ -2209,10 +2204,10 @@
         <w:pStyle w:val="Heading2"/>
       </w:pPr>
       <w:bookmarkStart w:id="38" w:name="leds"/>
+      <w:r>
+        <w:t xml:space="preserve">LEDs</w:t>
+      </w:r>
       <w:bookmarkEnd w:id="38"/>
-      <w:r>
-        <w:t xml:space="preserve">LEDs</w:t>
-      </w:r>
     </w:p>
     <w:p>
       <w:pPr>
@@ -2409,10 +2404,10 @@
         <w:pStyle w:val="Heading2"/>
       </w:pPr>
       <w:bookmarkStart w:id="39" w:name="gpio"/>
+      <w:r>
+        <w:t xml:space="preserve">GPIO</w:t>
+      </w:r>
       <w:bookmarkEnd w:id="39"/>
-      <w:r>
-        <w:t xml:space="preserve">GPIO</w:t>
-      </w:r>
     </w:p>
     <w:p>
       <w:pPr>
@@ -2622,30 +2617,30 @@
         <w:pStyle w:val="Heading1"/>
       </w:pPr>
       <w:bookmarkStart w:id="40" w:name="bibliotecas-útiles"/>
+      <w:r>
+        <w:t xml:space="preserve">Bibliotecas útiles</w:t>
+      </w:r>
       <w:bookmarkEnd w:id="40"/>
-      <w:r>
-        <w:t xml:space="preserve">Bibliotecas útiles</w:t>
-      </w:r>
     </w:p>
     <w:p>
       <w:pPr>
         <w:pStyle w:val="Heading2"/>
       </w:pPr>
       <w:bookmarkStart w:id="41" w:name="python"/>
+      <w:r>
+        <w:t xml:space="preserve">Python</w:t>
+      </w:r>
       <w:bookmarkEnd w:id="41"/>
-      <w:r>
-        <w:t xml:space="preserve">Python</w:t>
-      </w:r>
     </w:p>
     <w:p>
       <w:pPr>
         <w:pStyle w:val="Heading3"/>
       </w:pPr>
       <w:bookmarkStart w:id="42" w:name="instalación-de-virtualenv"/>
+      <w:r>
+        <w:t xml:space="preserve">Instalación de virtualenv</w:t>
+      </w:r>
       <w:bookmarkEnd w:id="42"/>
-      <w:r>
-        <w:t xml:space="preserve">Instalación de virtualenv</w:t>
-      </w:r>
     </w:p>
     <w:p>
       <w:pPr>
@@ -2779,17 +2774,460 @@
         <w:pStyle w:val="Heading3"/>
       </w:pPr>
       <w:bookmarkStart w:id="43" w:name="orangepi_pc_gpio_pyh3"/>
+      <w:r>
+        <w:t xml:space="preserve">orangepi_PC_gpio_pyH3</w:t>
+      </w:r>
       <w:bookmarkEnd w:id="43"/>
-      <w:r>
+    </w:p>
+    <w:p>
+      <w:pPr>
+        <w:pStyle w:val="FirstParagraph"/>
+      </w:pPr>
+      <w:r>
+        <w:t xml:space="preserve">Tenemos dos repos disponibles:</w:t>
+      </w:r>
+    </w:p>
+    <w:p>
+      <w:pPr>
+        <w:pStyle w:val="BodyText"/>
+      </w:pPr>
+      <w:r>
+        <w:t xml:space="preserve">El repositorio original con las librerías</w:t>
+      </w:r>
+      <w:r>
+        <w:t xml:space="preserve"> </w:t>
+      </w:r>
+      <w:r>
+        <w:rPr>
+          <w:i/>
+        </w:rPr>
+        <w:t xml:space="preserve">gpio</w:t>
+      </w:r>
+      <w:r>
+        <w:t xml:space="preserve"> </w:t>
+      </w:r>
+      <w:r>
+        <w:t xml:space="preserve">para H3:</w:t>
+      </w:r>
+    </w:p>
+    <w:p>
+      <w:pPr>
+        <w:pStyle w:val="SourceCode"/>
+      </w:pPr>
+      <w:r>
+        <w:rPr>
+          <w:rStyle w:val="VerbatimChar"/>
+        </w:rPr>
+        <w:t xml:space="preserve">git clone https://github.com/duxingkei33/orangepi_PC_gpio_pyH3</w:t>
+      </w:r>
+    </w:p>
+    <w:p>
+      <w:pPr>
+        <w:pStyle w:val="FirstParagraph"/>
+      </w:pPr>
+      <w:r>
+        <w:t xml:space="preserve">Y un fork del repositorio original</w:t>
+      </w:r>
+      <w:r>
+        <w:t xml:space="preserve"> </w:t>
+      </w:r>
+      <w:r>
+        <w:rPr>
+          <w:b/>
+        </w:rPr>
+        <w:t xml:space="preserve">ya adaptado</w:t>
+      </w:r>
+      <w:r>
+        <w:t xml:space="preserve"> </w:t>
+      </w:r>
+      <w:r>
+        <w:t xml:space="preserve">a la Orange Pi Zero</w:t>
+      </w:r>
+      <w:r>
+        <w:t xml:space="preserve"> </w:t>
+      </w:r>
+      <w:r>
+        <w:t xml:space="preserve">(que es el que usaremos):</w:t>
+      </w:r>
+    </w:p>
+    <w:p>
+      <w:pPr>
+        <w:pStyle w:val="SourceCode"/>
+      </w:pPr>
+      <w:r>
+        <w:rPr>
+          <w:rStyle w:val="VerbatimChar"/>
+        </w:rPr>
+        <w:t xml:space="preserve">git clone https://github.com/nvl1109/orangepi_PC_gpio_pyH3</w:t>
+      </w:r>
+    </w:p>
+    <w:p>
+      <w:pPr>
+        <w:pStyle w:val="FirstParagraph"/>
+      </w:pPr>
+      <w:r>
+        <w:rPr>
+          <w:b/>
+        </w:rPr>
+        <w:t xml:space="preserve">IMPORTANTE:</w:t>
+      </w:r>
+      <w:r>
+        <w:t xml:space="preserve"> </w:t>
+      </w:r>
+      <w:r>
+        <w:t xml:space="preserve">Si usamos el repositorio original tenemos que revisar el fichero</w:t>
+      </w:r>
+      <w:r>
+        <w:t xml:space="preserve"> </w:t>
+      </w:r>
+      <w:r>
+        <w:rPr>
+          <w:rStyle w:val="VerbatimChar"/>
+        </w:rPr>
+        <w:t xml:space="preserve">orangepi_PC_gpio_pyH3/pyA20/gpio/mapping.h</w:t>
+      </w:r>
+    </w:p>
+    <w:p>
+      <w:pPr>
+        <w:pStyle w:val="BodyText"/>
+      </w:pPr>
+      <w:r>
+        <w:t xml:space="preserve">Por ejemplo: la definicion de</w:t>
+      </w:r>
+      <w:r>
+        <w:t xml:space="preserve"> </w:t>
+      </w:r>
+      <w:r>
+        <w:rPr>
+          <w:i/>
+        </w:rPr>
+        <w:t xml:space="preserve">STATUS_LED</w:t>
+      </w:r>
+      <w:r>
+        <w:t xml:space="preserve"> </w:t>
+      </w:r>
+      <w:r>
+        <w:t xml:space="preserve">debe quedar en el</w:t>
+      </w:r>
+      <w:r>
+        <w:t xml:space="preserve"> </w:t>
+      </w:r>
+      <w:r>
+        <w:rPr>
+          <w:i/>
+        </w:rPr>
+        <w:t xml:space="preserve">GPA17</w:t>
+      </w:r>
+      <w:r>
+        <w:t xml:space="preserve"> </w:t>
+      </w:r>
+      <w:r>
+        <w:t xml:space="preserve">en lugar de</w:t>
+      </w:r>
+      <w:r>
+        <w:t xml:space="preserve"> </w:t>
+      </w:r>
+      <w:r>
+        <w:rPr>
+          <w:i/>
+        </w:rPr>
+        <w:t xml:space="preserve">GPA15</w:t>
+      </w:r>
+      <w:r>
+        <w:t xml:space="preserve">:</w:t>
+      </w:r>
+    </w:p>
+    <w:p>
+      <w:pPr>
+        <w:pStyle w:val="SourceCode"/>
+      </w:pPr>
+      <w:r>
+        <w:rPr>
+          <w:rStyle w:val="VerbatimChar"/>
+        </w:rPr>
+        <w:t xml:space="preserve">{   "STATUS_LED",  SUNXI_GPA(17),  2   },</w:t>
+      </w:r>
+    </w:p>
+    <w:p>
+      <w:pPr>
+        <w:pStyle w:val="FirstParagraph"/>
+      </w:pPr>
+      <w:r>
+        <w:t xml:space="preserve">Nos clonamos el repo. Vamos a hacer todas las pruebas desde la cuenta de</w:t>
+      </w:r>
+      <w:r>
+        <w:t xml:space="preserve"> </w:t>
+      </w:r>
+      <w:r>
+        <w:rPr>
+          <w:b/>
+        </w:rPr>
+        <w:t xml:space="preserve">root</w:t>
+      </w:r>
+      <w:r>
+        <w:t xml:space="preserve">.</w:t>
+      </w:r>
+    </w:p>
+    <w:p>
+      <w:pPr>
+        <w:pStyle w:val="BodyText"/>
+      </w:pPr>
+      <w:r>
+        <w:t xml:space="preserve">Creamos un entorno para pruebas y lo activamos:</w:t>
+      </w:r>
+    </w:p>
+    <w:p>
+      <w:pPr>
+        <w:pStyle w:val="SourceCode"/>
+      </w:pPr>
+      <w:r>
+        <w:rPr>
+          <w:rStyle w:val="VerbatimChar"/>
+        </w:rPr>
+        <w:t xml:space="preserve">virtualenv test_pyH3_zero</w:t>
+      </w:r>
+      <w:r>
+        <w:br w:type="textWrapping"/>
+      </w:r>
+      <w:r>
+        <w:rPr>
+          <w:rStyle w:val="VerbatimChar"/>
+        </w:rPr>
+        <w:t xml:space="preserve">source test_pyH3_zero/bin/activate</w:t>
+      </w:r>
+    </w:p>
+    <w:p>
+      <w:pPr>
+        <w:pStyle w:val="FirstParagraph"/>
+      </w:pPr>
+      <w:r>
+        <w:t xml:space="preserve">Compilamos la biblioteca:</w:t>
+      </w:r>
+    </w:p>
+    <w:p>
+      <w:pPr>
+        <w:pStyle w:val="SourceCode"/>
+      </w:pPr>
+      <w:r>
+        <w:rPr>
+          <w:rStyle w:val="VerbatimChar"/>
+        </w:rPr>
+        <w:t xml:space="preserve">cd orangepi_PC_gpio_pyH3</w:t>
+      </w:r>
+      <w:r>
+        <w:br w:type="textWrapping"/>
+      </w:r>
+      <w:r>
+        <w:rPr>
+          <w:rStyle w:val="VerbatimChar"/>
+        </w:rPr>
+        <w:t xml:space="preserve">python setup.py install</w:t>
+      </w:r>
+    </w:p>
+    <w:p>
+      <w:pPr>
+        <w:pStyle w:val="FirstParagraph"/>
+      </w:pPr>
+      <w:r>
+        <w:t xml:space="preserve">Y ya podemos probar los ficheros de ejemplo:</w:t>
+      </w:r>
+    </w:p>
+    <w:p>
+      <w:pPr>
+        <w:pStyle w:val="SourceCode"/>
+      </w:pPr>
+      <w:r>
+        <w:rPr>
+          <w:rStyle w:val="VerbatimChar"/>
+        </w:rPr>
+        <w:t xml:space="preserve">examples/blink_led.py</w:t>
+      </w:r>
+      <w:r>
+        <w:br w:type="textWrapping"/>
+      </w:r>
+      <w:r>
+        <w:rPr>
+          <w:rStyle w:val="VerbatimChar"/>
+        </w:rPr>
+        <w:t xml:space="preserve">examples/blink_POWER_STATUS_PL10.py</w:t>
+      </w:r>
+    </w:p>
+    <w:p>
+      <w:pPr>
+        <w:pStyle w:val="FirstParagraph"/>
+      </w:pPr>
+      <w:r>
+        <w:t xml:space="preserve">El resto de ejemplos no van a funcionar, están escritos para la</w:t>
+      </w:r>
+      <w:r>
+        <w:t xml:space="preserve"> </w:t>
+      </w:r>
+      <w:r>
+        <w:rPr>
+          <w:i/>
+        </w:rPr>
+        <w:t xml:space="preserve">A20-OLinuXino-MICRO</w:t>
+      </w:r>
+    </w:p>
+    <w:p>
+      <w:pPr>
+        <w:pStyle w:val="Heading2"/>
+      </w:pPr>
+      <w:bookmarkStart w:id="44" w:name="acceso-desde-c"/>
+      <w:r>
+        <w:t xml:space="preserve">Acceso desde C</w:t>
+      </w:r>
+      <w:bookmarkEnd w:id="44"/>
+    </w:p>
+    <w:p>
+      <w:pPr>
+        <w:pStyle w:val="Heading3"/>
+      </w:pPr>
+      <w:bookmarkStart w:id="45" w:name="pya20"/>
+      <w:r>
+        <w:t xml:space="preserve">pyA20</w:t>
+      </w:r>
+      <w:bookmarkEnd w:id="45"/>
+    </w:p>
+    <w:p>
+      <w:pPr>
+        <w:pStyle w:val="FirstParagraph"/>
+      </w:pPr>
+      <w:r>
+        <w:t xml:space="preserve">La biblioteca de Python</w:t>
+      </w:r>
+      <w:r>
+        <w:t xml:space="preserve"> </w:t>
+      </w:r>
+      <w:r>
+        <w:rPr>
+          <w:i/>
+        </w:rPr>
         <w:t xml:space="preserve">orangepi_PC_gpio_pyH3</w:t>
       </w:r>
+      <w:r>
+        <w:t xml:space="preserve">, en realidad se basa</w:t>
+      </w:r>
+      <w:r>
+        <w:t xml:space="preserve"> </w:t>
+      </w:r>
+      <w:r>
+        <w:t xml:space="preserve">en bibliotecas escritas en C que tenemos disponibles dentro del repo</w:t>
+      </w:r>
+      <w:r>
+        <w:t xml:space="preserve"> </w:t>
+      </w:r>
+      <w:r>
+        <w:t xml:space="preserve">en el directorio</w:t>
+      </w:r>
+      <w:r>
+        <w:t xml:space="preserve"> </w:t>
+      </w:r>
+      <w:r>
+        <w:rPr>
+          <w:i/>
+        </w:rPr>
+        <w:t xml:space="preserve">pyA20</w:t>
+      </w:r>
+    </w:p>
+    <w:p>
+      <w:pPr>
+        <w:pStyle w:val="SourceCode"/>
+      </w:pPr>
+      <w:r>
+        <w:rPr>
+          <w:rStyle w:val="VerbatimChar"/>
+        </w:rPr>
+        <w:t xml:space="preserve">cd pyA20</w:t>
+      </w:r>
+      <w:r>
+        <w:br w:type="textWrapping"/>
+      </w:r>
+      <w:r>
+        <w:rPr>
+          <w:rStyle w:val="VerbatimChar"/>
+        </w:rPr>
+        <w:t xml:space="preserve">ls</w:t>
+      </w:r>
+      <w:r>
+        <w:br w:type="textWrapping"/>
+      </w:r>
+      <w:r>
+        <w:rPr>
+          <w:rStyle w:val="VerbatimChar"/>
+        </w:rPr>
+        <w:t xml:space="preserve">gpio/  i2c/  __init__.py  spi/  utilities/</w:t>
+      </w:r>
     </w:p>
     <w:p>
       <w:pPr>
         <w:pStyle w:val="FirstParagraph"/>
       </w:pPr>
       <w:r>
-        <w:t xml:space="preserve">Tenemos dos repos disponibles:</w:t>
+        <w:t xml:space="preserve">Nos interesa probar las bibliotecas en los directorios</w:t>
+      </w:r>
+      <w:r>
+        <w:t xml:space="preserve"> </w:t>
+      </w:r>
+      <w:r>
+        <w:rPr>
+          <w:i/>
+        </w:rPr>
+        <w:t xml:space="preserve">gpio</w:t>
+      </w:r>
+      <w:r>
+        <w:t xml:space="preserve"> </w:t>
+      </w:r>
+      <w:r>
+        <w:t xml:space="preserve">e</w:t>
+      </w:r>
+      <w:r>
+        <w:t xml:space="preserve"> </w:t>
+      </w:r>
+      <w:r>
+        <w:rPr>
+          <w:i/>
+        </w:rPr>
+        <w:t xml:space="preserve">i2c</w:t>
+      </w:r>
+      <w:r>
+        <w:t xml:space="preserve">,</w:t>
+      </w:r>
+      <w:r>
+        <w:t xml:space="preserve"> </w:t>
+      </w:r>
+      <w:r>
+        <w:t xml:space="preserve">al menos de momento. Serían</w:t>
+      </w:r>
+      <w:r>
+        <w:t xml:space="preserve"> </w:t>
+      </w:r>
+      <w:r>
+        <w:rPr>
+          <w:i/>
+        </w:rPr>
+        <w:t xml:space="preserve">gpio_lib</w:t>
+      </w:r>
+      <w:r>
+        <w:t xml:space="preserve"> </w:t>
+      </w:r>
+      <w:r>
+        <w:t xml:space="preserve">e</w:t>
+      </w:r>
+      <w:r>
+        <w:t xml:space="preserve"> </w:t>
+      </w:r>
+      <w:r>
+        <w:rPr>
+          <w:i/>
+        </w:rPr>
+        <w:t xml:space="preserve">i2c_lib</w:t>
+      </w:r>
+      <w:r>
+        <w:t xml:space="preserve"> </w:t>
+      </w:r>
+      <w:r>
+        <w:t xml:space="preserve">respectivamente.</w:t>
       </w:r>
     </w:p>
     <w:p>
@@ -2797,7 +3235,7 @@
         <w:pStyle w:val="BodyText"/>
       </w:pPr>
       <w:r>
-        <w:t xml:space="preserve">El repositorio original con las librerías</w:t>
+        <w:t xml:space="preserve">Probamos el acceso al</w:t>
       </w:r>
       <w:r>
         <w:t xml:space="preserve"> </w:t>
@@ -2812,7 +3250,13 @@
         <w:t xml:space="preserve"> </w:t>
       </w:r>
       <w:r>
-        <w:t xml:space="preserve">para H3:</w:t>
+        <w:t xml:space="preserve">desde C con un programa sencillo que nos</w:t>
+      </w:r>
+      <w:r>
+        <w:t xml:space="preserve"> </w:t>
+      </w:r>
+      <w:r>
+        <w:t xml:space="preserve">haga encender y apagar el led de la OPI.</w:t>
       </w:r>
     </w:p>
     <w:p>
@@ -2823,36 +3267,138 @@
         <w:rPr>
           <w:rStyle w:val="VerbatimChar"/>
         </w:rPr>
-        <w:t xml:space="preserve">git clone https://github.com/duxingkei33/orangepi_PC_gpio_pyH3</w:t>
-      </w:r>
+        <w:t xml:space="preserve">#include &lt;gpio_lib.h&gt;</w:t>
+      </w:r>
+      <w:r>
+        <w:br w:type="textWrapping"/>
+      </w:r>
+      <w:r>
+        <w:rPr>
+          <w:rStyle w:val="VerbatimChar"/>
+        </w:rPr>
+        <w:t xml:space="preserve">sunxi_gpio_init();</w:t>
+      </w:r>
+      <w:r>
+        <w:br w:type="textWrapping"/>
+      </w:r>
+      <w:r>
+        <w:rPr>
+          <w:rStyle w:val="VerbatimChar"/>
+        </w:rPr>
+        <w:t xml:space="preserve">sunxi_gpio_set_cfgpin(SUNXI_GPA(17), SUNXI_GPIO_OUTPUT);</w:t>
+      </w:r>
+      <w:r>
+        <w:br w:type="textWrapping"/>
+      </w:r>
+      <w:r>
+        <w:rPr>
+          <w:rStyle w:val="VerbatimChar"/>
+        </w:rPr>
+        <w:t xml:space="preserve">while(1) {</w:t>
+      </w:r>
+      <w:r>
+        <w:br w:type="textWrapping"/>
+      </w:r>
+      <w:r>
+        <w:rPr>
+          <w:rStyle w:val="VerbatimChar"/>
+        </w:rPr>
+        <w:t xml:space="preserve">    sunxi_gpio_output(SUNXI_GPA(17), 1);</w:t>
+      </w:r>
+      <w:r>
+        <w:br w:type="textWrapping"/>
+      </w:r>
+      <w:r>
+        <w:rPr>
+          <w:rStyle w:val="VerbatimChar"/>
+        </w:rPr>
+        <w:t xml:space="preserve">    sleep(1);</w:t>
+      </w:r>
+      <w:r>
+        <w:br w:type="textWrapping"/>
+      </w:r>
+      <w:r>
+        <w:rPr>
+          <w:rStyle w:val="VerbatimChar"/>
+        </w:rPr>
+        <w:t xml:space="preserve">    sunxi_gpio_output(SUNXI_GPA(17), 0);</w:t>
+      </w:r>
+      <w:r>
+        <w:br w:type="textWrapping"/>
+      </w:r>
+      <w:r>
+        <w:rPr>
+          <w:rStyle w:val="VerbatimChar"/>
+        </w:rPr>
+        <w:t xml:space="preserve">    sleep(1);</w:t>
+      </w:r>
+      <w:r>
+        <w:br w:type="textWrapping"/>
+      </w:r>
+      <w:r>
+        <w:rPr>
+          <w:rStyle w:val="VerbatimChar"/>
+        </w:rPr>
+        <w:t xml:space="preserve">}</w:t>
+      </w:r>
+    </w:p>
+    <w:p>
+      <w:pPr>
+        <w:pStyle w:val="Heading3"/>
+      </w:pPr>
+      <w:bookmarkStart w:id="46" w:name="wiringop-zero"/>
+      <w:r>
+        <w:t xml:space="preserve">WiringOP-Zero</w:t>
+      </w:r>
+      <w:bookmarkEnd w:id="46"/>
     </w:p>
     <w:p>
       <w:pPr>
         <w:pStyle w:val="FirstParagraph"/>
       </w:pPr>
       <w:r>
-        <w:t xml:space="preserve">Y un fork del repositorio original</w:t>
-      </w:r>
-      <w:r>
-        <w:t xml:space="preserve"> </w:t>
-      </w:r>
-      <w:r>
-        <w:rPr>
-          <w:b/>
-        </w:rPr>
-        <w:t xml:space="preserve">ya adaptado</w:t>
-      </w:r>
-      <w:r>
-        <w:t xml:space="preserve"> </w:t>
-      </w:r>
-      <w:r>
-        <w:t xml:space="preserve">a la Orange Pi Zero</w:t>
-      </w:r>
-      <w:r>
-        <w:t xml:space="preserve"> </w:t>
-      </w:r>
-      <w:r>
-        <w:t xml:space="preserve">(que es el que usaremos):</w:t>
+        <w:t xml:space="preserve">Esta biblioteca imita a la</w:t>
+      </w:r>
+      <w:r>
+        <w:t xml:space="preserve"> </w:t>
+      </w:r>
+      <w:r>
+        <w:rPr>
+          <w:i/>
+        </w:rPr>
+        <w:t xml:space="preserve">WiringPI</w:t>
+      </w:r>
+      <w:r>
+        <w:t xml:space="preserve"> </w:t>
+      </w:r>
+      <w:r>
+        <w:t xml:space="preserve">que se usa con</w:t>
+      </w:r>
+      <w:r>
+        <w:t xml:space="preserve"> </w:t>
+      </w:r>
+      <w:r>
+        <w:rPr>
+          <w:i/>
+        </w:rPr>
+        <w:t xml:space="preserve">Raspberry Pi</w:t>
+      </w:r>
+      <w:r>
+        <w:t xml:space="preserve">.</w:t>
+      </w:r>
+    </w:p>
+    <w:p>
+      <w:pPr>
+        <w:pStyle w:val="BodyText"/>
+      </w:pPr>
+      <w:r>
+        <w:t xml:space="preserve">Tenemos un fork que viene preparado para la Orange Pi Zero disponible</w:t>
+      </w:r>
+      <w:r>
+        <w:t xml:space="preserve"> </w:t>
+      </w:r>
+      <w:r>
+        <w:t xml:space="preserve">aquí:</w:t>
       </w:r>
     </w:p>
     <w:p>
@@ -2863,7 +3409,7 @@
         <w:rPr>
           <w:rStyle w:val="VerbatimChar"/>
         </w:rPr>
-        <w:t xml:space="preserve">git clone https://github.com/nvl1109/orangepi_PC_gpio_pyH3</w:t>
+        <w:t xml:space="preserve">https://github.com/xpertsavenue/WiringOP-Zero</w:t>
       </w:r>
     </w:p>
     <w:p>
@@ -2871,25 +3417,13 @@
         <w:pStyle w:val="FirstParagraph"/>
       </w:pPr>
       <w:r>
-        <w:rPr>
-          <w:b/>
-        </w:rPr>
-        <w:t xml:space="preserve">IMPORTANTE:</w:t>
-      </w:r>
-      <w:r>
-        <w:t xml:space="preserve"> </w:t>
-      </w:r>
-      <w:r>
-        <w:t xml:space="preserve">Si usamos el repositorio original tenemos que revisar el fichero</w:t>
-      </w:r>
-      <w:r>
-        <w:t xml:space="preserve"> </w:t>
-      </w:r>
-      <w:r>
-        <w:rPr>
-          <w:rStyle w:val="VerbatimChar"/>
-        </w:rPr>
-        <w:t xml:space="preserve">orangepi_PC_gpio_pyH3/pyA20/gpio/mapping.h</w:t>
+        <w:t xml:space="preserve">GPIO funciona completamente y al parecer aun no han testeado el i2c</w:t>
+      </w:r>
+      <w:r>
+        <w:t xml:space="preserve"> </w:t>
+      </w:r>
+      <w:r>
+        <w:t xml:space="preserve">(tiene mala pinta)</w:t>
       </w:r>
     </w:p>
     <w:p>
@@ -2897,49 +3431,7 @@
         <w:pStyle w:val="BodyText"/>
       </w:pPr>
       <w:r>
-        <w:t xml:space="preserve">Por ejemplo: la definicion de</w:t>
-      </w:r>
-      <w:r>
-        <w:t xml:space="preserve"> </w:t>
-      </w:r>
-      <w:r>
-        <w:rPr>
-          <w:i/>
-        </w:rPr>
-        <w:t xml:space="preserve">STATUS_LED</w:t>
-      </w:r>
-      <w:r>
-        <w:t xml:space="preserve"> </w:t>
-      </w:r>
-      <w:r>
-        <w:t xml:space="preserve">debe quedar en el</w:t>
-      </w:r>
-      <w:r>
-        <w:t xml:space="preserve"> </w:t>
-      </w:r>
-      <w:r>
-        <w:rPr>
-          <w:i/>
-        </w:rPr>
-        <w:t xml:space="preserve">GPA17</w:t>
-      </w:r>
-      <w:r>
-        <w:t xml:space="preserve"> </w:t>
-      </w:r>
-      <w:r>
-        <w:t xml:space="preserve">en lugar de</w:t>
-      </w:r>
-      <w:r>
-        <w:t xml:space="preserve"> </w:t>
-      </w:r>
-      <w:r>
-        <w:rPr>
-          <w:i/>
-        </w:rPr>
-        <w:t xml:space="preserve">GPA15</w:t>
-      </w:r>
-      <w:r>
-        <w:t xml:space="preserve">:</w:t>
+        <w:t xml:space="preserve">Para compilarla seguimos las instrucciones:</w:t>
       </w:r>
     </w:p>
     <w:p>
@@ -2950,7 +3442,34 @@
         <w:rPr>
           <w:rStyle w:val="VerbatimChar"/>
         </w:rPr>
-        <w:t xml:space="preserve">{   "STATUS_LED",  SUNXI_GPA(17),  2   },</w:t>
+        <w:t xml:space="preserve">git clone https://github.com/xpertsavenue/WiringOP-Zero</w:t>
+      </w:r>
+      <w:r>
+        <w:br w:type="textWrapping"/>
+      </w:r>
+      <w:r>
+        <w:rPr>
+          <w:rStyle w:val="VerbatimChar"/>
+        </w:rPr>
+        <w:t xml:space="preserve">cd WiringOP-Zero</w:t>
+      </w:r>
+      <w:r>
+        <w:br w:type="textWrapping"/>
+      </w:r>
+      <w:r>
+        <w:rPr>
+          <w:rStyle w:val="VerbatimChar"/>
+        </w:rPr>
+        <w:t xml:space="preserve">chmod +x ./build</w:t>
+      </w:r>
+      <w:r>
+        <w:br w:type="textWrapping"/>
+      </w:r>
+      <w:r>
+        <w:rPr>
+          <w:rStyle w:val="VerbatimChar"/>
+        </w:rPr>
+        <w:t xml:space="preserve">sudo ./build</w:t>
       </w:r>
     </w:p>
     <w:p>
@@ -2958,16 +3477,242 @@
         <w:pStyle w:val="FirstParagraph"/>
       </w:pPr>
       <w:r>
-        <w:t xml:space="preserve">Nos clonamos el repo. Vamos a hacer todas las pruebas desde la cuenta de</w:t>
-      </w:r>
-      <w:r>
-        <w:t xml:space="preserve"> </w:t>
-      </w:r>
-      <w:r>
-        <w:rPr>
-          <w:b/>
-        </w:rPr>
-        <w:t xml:space="preserve">root</w:t>
+        <w:t xml:space="preserve">Podemos comprobar que todo se ha instalado correctamente:</w:t>
+      </w:r>
+    </w:p>
+    <w:p>
+      <w:pPr>
+        <w:pStyle w:val="SourceCode"/>
+      </w:pPr>
+      <w:r>
+        <w:rPr>
+          <w:rStyle w:val="VerbatimChar"/>
+        </w:rPr>
+        <w:t xml:space="preserve">gpio readall</w:t>
+      </w:r>
+      <w:r>
+        <w:br w:type="textWrapping"/>
+      </w:r>
+      <w:r>
+        <w:rPr>
+          <w:rStyle w:val="VerbatimChar"/>
+        </w:rPr>
+        <w:t xml:space="preserve"> +-----+-----+----------+------+--Orange Pi Zero--+---+------+---------+-----+--+</w:t>
+      </w:r>
+      <w:r>
+        <w:br w:type="textWrapping"/>
+      </w:r>
+      <w:r>
+        <w:rPr>
+          <w:rStyle w:val="VerbatimChar"/>
+        </w:rPr>
+        <w:t xml:space="preserve"> | H2+ | wPi |   Name   | Mode | V | Physical | V | Mode | Name     | wPi | H2+ |</w:t>
+      </w:r>
+      <w:r>
+        <w:br w:type="textWrapping"/>
+      </w:r>
+      <w:r>
+        <w:rPr>
+          <w:rStyle w:val="VerbatimChar"/>
+        </w:rPr>
+        <w:t xml:space="preserve"> +-----+-----+----------+------+---+----++----+---+------+----------+-----+-----+</w:t>
+      </w:r>
+      <w:r>
+        <w:br w:type="textWrapping"/>
+      </w:r>
+      <w:r>
+        <w:rPr>
+          <w:rStyle w:val="VerbatimChar"/>
+        </w:rPr>
+        <w:t xml:space="preserve"> |     |     |     3.3v |      |   |  1 || 2  |   |      | 5v       |     |     |</w:t>
+      </w:r>
+      <w:r>
+        <w:br w:type="textWrapping"/>
+      </w:r>
+      <w:r>
+        <w:rPr>
+          <w:rStyle w:val="VerbatimChar"/>
+        </w:rPr>
+        <w:t xml:space="preserve"> |  12 |   8 |    SDA.0 | ALT5 | 0 |  3 || 4  |   |      | 5V       |     |     |</w:t>
+      </w:r>
+      <w:r>
+        <w:br w:type="textWrapping"/>
+      </w:r>
+      <w:r>
+        <w:rPr>
+          <w:rStyle w:val="VerbatimChar"/>
+        </w:rPr>
+        <w:t xml:space="preserve"> |  11 |   9 |    SCL.0 | ALT5 | 0 |  5 || 6  |   |      | 0v       |     |     |</w:t>
+      </w:r>
+      <w:r>
+        <w:br w:type="textWrapping"/>
+      </w:r>
+      <w:r>
+        <w:rPr>
+          <w:rStyle w:val="VerbatimChar"/>
+        </w:rPr>
+        <w:t xml:space="preserve"> |   6 |   7 |   GPIO.7 | ALT3 | 0 |  7 || 8  | 1 | OUT  | TxD3     | 15  | 198 |</w:t>
+      </w:r>
+      <w:r>
+        <w:br w:type="textWrapping"/>
+      </w:r>
+      <w:r>
+        <w:rPr>
+          <w:rStyle w:val="VerbatimChar"/>
+        </w:rPr>
+        <w:t xml:space="preserve"> |     |     |       0v |      |   |  9 || 10 | 0 | ALT5 | RxD3     | 16  | 199 |</w:t>
+      </w:r>
+      <w:r>
+        <w:br w:type="textWrapping"/>
+      </w:r>
+      <w:r>
+        <w:rPr>
+          <w:rStyle w:val="VerbatimChar"/>
+        </w:rPr>
+        <w:t xml:space="preserve"> |   1 |   0 |     RxD2 | ALT5 | 0 | 11 || 12 | 0 | ALT3 | GPIO.1   | 1   | 7   |</w:t>
+      </w:r>
+      <w:r>
+        <w:br w:type="textWrapping"/>
+      </w:r>
+      <w:r>
+        <w:rPr>
+          <w:rStyle w:val="VerbatimChar"/>
+        </w:rPr>
+        <w:t xml:space="preserve"> |   0 |   2 |     TxD2 | ALT5 | 0 | 13 || 14 |   |      | 0v       |     |     |</w:t>
+      </w:r>
+      <w:r>
+        <w:br w:type="textWrapping"/>
+      </w:r>
+      <w:r>
+        <w:rPr>
+          <w:rStyle w:val="VerbatimChar"/>
+        </w:rPr>
+        <w:t xml:space="preserve"> |   3 |   3 |     CTS2 | ALT3 | 0 | 15 || 16 | 0 | ALT4 | GPIO.4   | 4   | 19  |</w:t>
+      </w:r>
+      <w:r>
+        <w:br w:type="textWrapping"/>
+      </w:r>
+      <w:r>
+        <w:rPr>
+          <w:rStyle w:val="VerbatimChar"/>
+        </w:rPr>
+        <w:t xml:space="preserve"> |     |     |     3.3v |      |   | 17 || 18 | 0 | ALT4 | GPIO.5   | 5   | 18  |</w:t>
+      </w:r>
+      <w:r>
+        <w:br w:type="textWrapping"/>
+      </w:r>
+      <w:r>
+        <w:rPr>
+          <w:rStyle w:val="VerbatimChar"/>
+        </w:rPr>
+        <w:t xml:space="preserve"> |  15 |  12 |     MOSI | ALT5 | 0 | 19 || 20 |   |      | 0v       |     |     |</w:t>
+      </w:r>
+      <w:r>
+        <w:br w:type="textWrapping"/>
+      </w:r>
+      <w:r>
+        <w:rPr>
+          <w:rStyle w:val="VerbatimChar"/>
+        </w:rPr>
+        <w:t xml:space="preserve"> |  16 |  13 |     MISO | ALT5 | 0 | 21 || 22 | 0 | ALT3 | RTS2     | 6   | 2   |</w:t>
+      </w:r>
+      <w:r>
+        <w:br w:type="textWrapping"/>
+      </w:r>
+      <w:r>
+        <w:rPr>
+          <w:rStyle w:val="VerbatimChar"/>
+        </w:rPr>
+        <w:t xml:space="preserve"> |  14 |  14 |     SCLK | ALT5 | 0 | 23 || 24 | 0 | ALT5 | CE0      | 10  | 13  |</w:t>
+      </w:r>
+      <w:r>
+        <w:br w:type="textWrapping"/>
+      </w:r>
+      <w:r>
+        <w:rPr>
+          <w:rStyle w:val="VerbatimChar"/>
+        </w:rPr>
+        <w:t xml:space="preserve"> |     |     |       0v |      |   | 25 || 26 | 0 | ALT3 | GPIO.11  | 11  | 10  |</w:t>
+      </w:r>
+      <w:r>
+        <w:br w:type="textWrapping"/>
+      </w:r>
+      <w:r>
+        <w:rPr>
+          <w:rStyle w:val="VerbatimChar"/>
+        </w:rPr>
+        <w:t xml:space="preserve"> +-----+-----+----------+------+---+---LEDs---+---+------+----------+-----+-----+</w:t>
+      </w:r>
+      <w:r>
+        <w:br w:type="textWrapping"/>
+      </w:r>
+      <w:r>
+        <w:rPr>
+          <w:rStyle w:val="VerbatimChar"/>
+        </w:rPr>
+        <w:t xml:space="preserve"> |  17 |  30 | STAT-LED |  OUT | 1 | 27 || 28 |   |      | PWR-LED  |     |     |</w:t>
+      </w:r>
+      <w:r>
+        <w:br w:type="textWrapping"/>
+      </w:r>
+      <w:r>
+        <w:rPr>
+          <w:rStyle w:val="VerbatimChar"/>
+        </w:rPr>
+        <w:t xml:space="preserve"> +-----+-----+----------+------+---+-----+----+---+------+----------+-----+-----+</w:t>
+      </w:r>
+      <w:r>
+        <w:br w:type="textWrapping"/>
+      </w:r>
+      <w:r>
+        <w:rPr>
+          <w:rStyle w:val="VerbatimChar"/>
+        </w:rPr>
+        <w:t xml:space="preserve"> | H2+ | wPi |   Name   | Mode | V | Physical | V | Mode | Name     | wPi | H2+ |</w:t>
+      </w:r>
+      <w:r>
+        <w:br w:type="textWrapping"/>
+      </w:r>
+      <w:r>
+        <w:rPr>
+          <w:rStyle w:val="VerbatimChar"/>
+        </w:rPr>
+        <w:t xml:space="preserve"> +-----+-----+----------+------+--Orange Pi Zero--+---+------+---------+-----+--+</w:t>
+      </w:r>
+    </w:p>
+    <w:p>
+      <w:pPr>
+        <w:pStyle w:val="FirstParagraph"/>
+      </w:pPr>
+      <w:r>
+        <w:t xml:space="preserve">Instalamos las i2c-tools</w:t>
+      </w:r>
+      <w:r>
+        <w:t xml:space="preserve"> </w:t>
+      </w:r>
+      <w:r>
+        <w:rPr>
+          <w:rStyle w:val="VerbatimChar"/>
+        </w:rPr>
+        <w:t xml:space="preserve">aptitude install i2c-tools</w:t>
+      </w:r>
+      <w:r>
+        <w:t xml:space="preserve">, después de eso</w:t>
+      </w:r>
+      <w:r>
+        <w:t xml:space="preserve"> </w:t>
+      </w:r>
+      <w:r>
+        <w:t xml:space="preserve">ya funciona el comando</w:t>
+      </w:r>
+      <w:r>
+        <w:t xml:space="preserve"> </w:t>
+      </w:r>
+      <w:r>
+        <w:rPr>
+          <w:rStyle w:val="VerbatimChar"/>
+        </w:rPr>
+        <w:t xml:space="preserve">gpio i2cd</w:t>
       </w:r>
       <w:r>
         <w:t xml:space="preserve">.</w:t>
@@ -2975,725 +3720,13 @@
     </w:p>
     <w:p>
       <w:pPr>
-        <w:pStyle w:val="BodyText"/>
-      </w:pPr>
-      <w:r>
-        <w:t xml:space="preserve">Creamos un entorno para pruebas y lo activamos:</w:t>
-      </w:r>
-    </w:p>
-    <w:p>
-      <w:pPr>
-        <w:pStyle w:val="SourceCode"/>
-      </w:pPr>
-      <w:r>
-        <w:rPr>
-          <w:rStyle w:val="VerbatimChar"/>
-        </w:rPr>
-        <w:t xml:space="preserve">virtualenv test_pyH3_zero</w:t>
-      </w:r>
-      <w:r>
-        <w:br w:type="textWrapping"/>
-      </w:r>
-      <w:r>
-        <w:rPr>
-          <w:rStyle w:val="VerbatimChar"/>
-        </w:rPr>
-        <w:t xml:space="preserve">source test_pyH3_zero/bin/activate</w:t>
-      </w:r>
-    </w:p>
-    <w:p>
-      <w:pPr>
-        <w:pStyle w:val="FirstParagraph"/>
-      </w:pPr>
-      <w:r>
-        <w:t xml:space="preserve">Compilamos la biblioteca:</w:t>
-      </w:r>
-    </w:p>
-    <w:p>
-      <w:pPr>
-        <w:pStyle w:val="SourceCode"/>
-      </w:pPr>
-      <w:r>
-        <w:rPr>
-          <w:rStyle w:val="VerbatimChar"/>
-        </w:rPr>
-        <w:t xml:space="preserve">cd orangepi_PC_gpio_pyH3</w:t>
-      </w:r>
-      <w:r>
-        <w:br w:type="textWrapping"/>
-      </w:r>
-      <w:r>
-        <w:rPr>
-          <w:rStyle w:val="VerbatimChar"/>
-        </w:rPr>
-        <w:t xml:space="preserve">python setup.py install</w:t>
-      </w:r>
-    </w:p>
-    <w:p>
-      <w:pPr>
-        <w:pStyle w:val="FirstParagraph"/>
-      </w:pPr>
-      <w:r>
-        <w:t xml:space="preserve">Y ya podemos probar los ficheros de ejemplo:</w:t>
-      </w:r>
-    </w:p>
-    <w:p>
-      <w:pPr>
-        <w:pStyle w:val="SourceCode"/>
-      </w:pPr>
-      <w:r>
-        <w:rPr>
-          <w:rStyle w:val="VerbatimChar"/>
-        </w:rPr>
-        <w:t xml:space="preserve">examples/blink_led.py</w:t>
-      </w:r>
-      <w:r>
-        <w:br w:type="textWrapping"/>
-      </w:r>
-      <w:r>
-        <w:rPr>
-          <w:rStyle w:val="VerbatimChar"/>
-        </w:rPr>
-        <w:t xml:space="preserve">examples/blink_POWER_STATUS_PL10.py</w:t>
-      </w:r>
-    </w:p>
-    <w:p>
-      <w:pPr>
-        <w:pStyle w:val="FirstParagraph"/>
-      </w:pPr>
-      <w:r>
-        <w:t xml:space="preserve">El resto de ejemplos no van a funcionar, están escritos para la</w:t>
-      </w:r>
-      <w:r>
-        <w:t xml:space="preserve"> </w:t>
-      </w:r>
-      <w:r>
-        <w:rPr>
-          <w:i/>
-        </w:rPr>
-        <w:t xml:space="preserve">A20-OLinuXino-MICRO</w:t>
-      </w:r>
-    </w:p>
-    <w:p>
-      <w:pPr>
-        <w:pStyle w:val="Heading2"/>
-      </w:pPr>
-      <w:bookmarkStart w:id="44" w:name="acceso-desde-c"/>
-      <w:bookmarkEnd w:id="44"/>
-      <w:r>
-        <w:t xml:space="preserve">Acceso desde C</w:t>
-      </w:r>
-    </w:p>
-    <w:p>
-      <w:pPr>
         <w:pStyle w:val="Heading3"/>
       </w:pPr>
-      <w:bookmarkStart w:id="45" w:name="pya20"/>
-      <w:bookmarkEnd w:id="45"/>
-      <w:r>
-        <w:t xml:space="preserve">pyA20</w:t>
-      </w:r>
-    </w:p>
-    <w:p>
-      <w:pPr>
-        <w:pStyle w:val="FirstParagraph"/>
-      </w:pPr>
-      <w:r>
-        <w:t xml:space="preserve">La biblioteca de Python</w:t>
-      </w:r>
-      <w:r>
-        <w:t xml:space="preserve"> </w:t>
-      </w:r>
-      <w:r>
-        <w:rPr>
-          <w:i/>
-        </w:rPr>
-        <w:t xml:space="preserve">orangepi_PC_gpio_pyH3</w:t>
-      </w:r>
-      <w:r>
-        <w:t xml:space="preserve">, en realidad se basa</w:t>
-      </w:r>
-      <w:r>
-        <w:t xml:space="preserve"> </w:t>
-      </w:r>
-      <w:r>
-        <w:t xml:space="preserve">en bibliotecas escritas en C que tenemos disponibles dentro del repo</w:t>
-      </w:r>
-      <w:r>
-        <w:t xml:space="preserve"> </w:t>
-      </w:r>
-      <w:r>
-        <w:t xml:space="preserve">en el directorio</w:t>
-      </w:r>
-      <w:r>
-        <w:t xml:space="preserve"> </w:t>
-      </w:r>
-      <w:r>
-        <w:rPr>
-          <w:i/>
-        </w:rPr>
-        <w:t xml:space="preserve">pyA20</w:t>
-      </w:r>
-    </w:p>
-    <w:p>
-      <w:pPr>
-        <w:pStyle w:val="SourceCode"/>
-      </w:pPr>
-      <w:r>
-        <w:rPr>
-          <w:rStyle w:val="VerbatimChar"/>
-        </w:rPr>
-        <w:t xml:space="preserve">cd pyA20</w:t>
-      </w:r>
-      <w:r>
-        <w:br w:type="textWrapping"/>
-      </w:r>
-      <w:r>
-        <w:rPr>
-          <w:rStyle w:val="VerbatimChar"/>
-        </w:rPr>
-        <w:t xml:space="preserve">ls</w:t>
-      </w:r>
-      <w:r>
-        <w:br w:type="textWrapping"/>
-      </w:r>
-      <w:r>
-        <w:rPr>
-          <w:rStyle w:val="VerbatimChar"/>
-        </w:rPr>
-        <w:t xml:space="preserve">gpio/  i2c/  __init__.py  spi/  utilities/</w:t>
-      </w:r>
-    </w:p>
-    <w:p>
-      <w:pPr>
-        <w:pStyle w:val="FirstParagraph"/>
-      </w:pPr>
-      <w:r>
-        <w:t xml:space="preserve">Nos interesa probar las bibliotecas en los directorios</w:t>
-      </w:r>
-      <w:r>
-        <w:t xml:space="preserve"> </w:t>
-      </w:r>
-      <w:r>
-        <w:rPr>
-          <w:i/>
-        </w:rPr>
-        <w:t xml:space="preserve">gpio</w:t>
-      </w:r>
-      <w:r>
-        <w:t xml:space="preserve"> </w:t>
-      </w:r>
-      <w:r>
-        <w:t xml:space="preserve">e</w:t>
-      </w:r>
-      <w:r>
-        <w:t xml:space="preserve"> </w:t>
-      </w:r>
-      <w:r>
-        <w:rPr>
-          <w:i/>
-        </w:rPr>
-        <w:t xml:space="preserve">i2c</w:t>
-      </w:r>
-      <w:r>
-        <w:t xml:space="preserve">,</w:t>
-      </w:r>
-      <w:r>
-        <w:t xml:space="preserve"> </w:t>
-      </w:r>
-      <w:r>
-        <w:t xml:space="preserve">al menos de momento. Serían</w:t>
-      </w:r>
-      <w:r>
-        <w:t xml:space="preserve"> </w:t>
-      </w:r>
-      <w:r>
-        <w:rPr>
-          <w:i/>
-        </w:rPr>
-        <w:t xml:space="preserve">gpio_lib</w:t>
-      </w:r>
-      <w:r>
-        <w:t xml:space="preserve"> </w:t>
-      </w:r>
-      <w:r>
-        <w:t xml:space="preserve">e</w:t>
-      </w:r>
-      <w:r>
-        <w:t xml:space="preserve"> </w:t>
-      </w:r>
-      <w:r>
-        <w:rPr>
-          <w:i/>
-        </w:rPr>
-        <w:t xml:space="preserve">i2c_lib</w:t>
-      </w:r>
-      <w:r>
-        <w:t xml:space="preserve"> </w:t>
-      </w:r>
-      <w:r>
-        <w:t xml:space="preserve">respectivamente.</w:t>
-      </w:r>
-    </w:p>
-    <w:p>
-      <w:pPr>
-        <w:pStyle w:val="BodyText"/>
-      </w:pPr>
-      <w:r>
-        <w:t xml:space="preserve">Probamos el acceso al</w:t>
-      </w:r>
-      <w:r>
-        <w:t xml:space="preserve"> </w:t>
-      </w:r>
-      <w:r>
-        <w:rPr>
-          <w:i/>
-        </w:rPr>
-        <w:t xml:space="preserve">gpio</w:t>
-      </w:r>
-      <w:r>
-        <w:t xml:space="preserve"> </w:t>
-      </w:r>
-      <w:r>
-        <w:t xml:space="preserve">desde C con un programa sencillo que nos</w:t>
-      </w:r>
-      <w:r>
-        <w:t xml:space="preserve"> </w:t>
-      </w:r>
-      <w:r>
-        <w:t xml:space="preserve">haga encender y apagar el led de la OPI.</w:t>
-      </w:r>
-    </w:p>
-    <w:p>
-      <w:pPr>
-        <w:pStyle w:val="SourceCode"/>
-      </w:pPr>
-      <w:r>
-        <w:rPr>
-          <w:rStyle w:val="VerbatimChar"/>
-        </w:rPr>
-        <w:t xml:space="preserve">#include &lt;gpio_lib.h&gt;</w:t>
-      </w:r>
-      <w:r>
-        <w:br w:type="textWrapping"/>
-      </w:r>
-      <w:r>
-        <w:rPr>
-          <w:rStyle w:val="VerbatimChar"/>
-        </w:rPr>
-        <w:t xml:space="preserve">sunxi_gpio_init();</w:t>
-      </w:r>
-      <w:r>
-        <w:br w:type="textWrapping"/>
-      </w:r>
-      <w:r>
-        <w:rPr>
-          <w:rStyle w:val="VerbatimChar"/>
-        </w:rPr>
-        <w:t xml:space="preserve">sunxi_gpio_set_cfgpin(SUNXI_GPA(17), SUNXI_GPIO_OUTPUT);</w:t>
-      </w:r>
-      <w:r>
-        <w:br w:type="textWrapping"/>
-      </w:r>
-      <w:r>
-        <w:rPr>
-          <w:rStyle w:val="VerbatimChar"/>
-        </w:rPr>
-        <w:t xml:space="preserve">while(1) {</w:t>
-      </w:r>
-      <w:r>
-        <w:br w:type="textWrapping"/>
-      </w:r>
-      <w:r>
-        <w:rPr>
-          <w:rStyle w:val="VerbatimChar"/>
-        </w:rPr>
-        <w:t xml:space="preserve">    sunxi_gpio_output(SUNXI_GPA(17), 1);</w:t>
-      </w:r>
-      <w:r>
-        <w:br w:type="textWrapping"/>
-      </w:r>
-      <w:r>
-        <w:rPr>
-          <w:rStyle w:val="VerbatimChar"/>
-        </w:rPr>
-        <w:t xml:space="preserve">    sleep(1);</w:t>
-      </w:r>
-      <w:r>
-        <w:br w:type="textWrapping"/>
-      </w:r>
-      <w:r>
-        <w:rPr>
-          <w:rStyle w:val="VerbatimChar"/>
-        </w:rPr>
-        <w:t xml:space="preserve">    sunxi_gpio_output(SUNXI_GPA(17), 0);</w:t>
-      </w:r>
-      <w:r>
-        <w:br w:type="textWrapping"/>
-      </w:r>
-      <w:r>
-        <w:rPr>
-          <w:rStyle w:val="VerbatimChar"/>
-        </w:rPr>
-        <w:t xml:space="preserve">    sleep(1);</w:t>
-      </w:r>
-      <w:r>
-        <w:br w:type="textWrapping"/>
-      </w:r>
-      <w:r>
-        <w:rPr>
-          <w:rStyle w:val="VerbatimChar"/>
-        </w:rPr>
-        <w:t xml:space="preserve">}</w:t>
-      </w:r>
-    </w:p>
-    <w:p>
-      <w:pPr>
-        <w:pStyle w:val="Heading3"/>
-      </w:pPr>
-      <w:bookmarkStart w:id="46" w:name="wiringop-zero"/>
-      <w:bookmarkEnd w:id="46"/>
-      <w:r>
-        <w:t xml:space="preserve">WiringOP-Zero</w:t>
-      </w:r>
-    </w:p>
-    <w:p>
-      <w:pPr>
-        <w:pStyle w:val="FirstParagraph"/>
-      </w:pPr>
-      <w:r>
-        <w:t xml:space="preserve">Esta biblioteca imita a la</w:t>
-      </w:r>
-      <w:r>
-        <w:t xml:space="preserve"> </w:t>
-      </w:r>
-      <w:r>
-        <w:rPr>
-          <w:i/>
-        </w:rPr>
-        <w:t xml:space="preserve">WiringPI</w:t>
-      </w:r>
-      <w:r>
-        <w:t xml:space="preserve"> </w:t>
-      </w:r>
-      <w:r>
-        <w:t xml:space="preserve">que se usa con</w:t>
-      </w:r>
-      <w:r>
-        <w:t xml:space="preserve"> </w:t>
-      </w:r>
-      <w:r>
-        <w:rPr>
-          <w:i/>
-        </w:rPr>
-        <w:t xml:space="preserve">Raspberry Pi</w:t>
-      </w:r>
-      <w:r>
-        <w:t xml:space="preserve">.</w:t>
-      </w:r>
-    </w:p>
-    <w:p>
-      <w:pPr>
-        <w:pStyle w:val="BodyText"/>
-      </w:pPr>
-      <w:r>
-        <w:t xml:space="preserve">Tenemos un fork que viene preparado para la Orange Pi Zero disponible</w:t>
-      </w:r>
-      <w:r>
-        <w:t xml:space="preserve"> </w:t>
-      </w:r>
-      <w:r>
-        <w:t xml:space="preserve">aquí:</w:t>
-      </w:r>
-    </w:p>
-    <w:p>
-      <w:pPr>
-        <w:pStyle w:val="SourceCode"/>
-      </w:pPr>
-      <w:r>
-        <w:rPr>
-          <w:rStyle w:val="VerbatimChar"/>
-        </w:rPr>
-        <w:t xml:space="preserve">https://github.com/xpertsavenue/WiringOP-Zero</w:t>
-      </w:r>
-    </w:p>
-    <w:p>
-      <w:pPr>
-        <w:pStyle w:val="FirstParagraph"/>
-      </w:pPr>
-      <w:r>
-        <w:t xml:space="preserve">GPIO funciona completamente y al parecer aun no han testeado el i2c</w:t>
-      </w:r>
-      <w:r>
-        <w:t xml:space="preserve"> </w:t>
-      </w:r>
-      <w:r>
-        <w:t xml:space="preserve">(tiene mala pinta)</w:t>
-      </w:r>
-    </w:p>
-    <w:p>
-      <w:pPr>
-        <w:pStyle w:val="BodyText"/>
-      </w:pPr>
-      <w:r>
-        <w:t xml:space="preserve">Para compilarla seguimos las instrucciones:</w:t>
-      </w:r>
-    </w:p>
-    <w:p>
-      <w:pPr>
-        <w:pStyle w:val="SourceCode"/>
-      </w:pPr>
-      <w:r>
-        <w:rPr>
-          <w:rStyle w:val="VerbatimChar"/>
-        </w:rPr>
-        <w:t xml:space="preserve">git clone https://github.com/xpertsavenue/WiringOP-Zero</w:t>
-      </w:r>
-      <w:r>
-        <w:br w:type="textWrapping"/>
-      </w:r>
-      <w:r>
-        <w:rPr>
-          <w:rStyle w:val="VerbatimChar"/>
-        </w:rPr>
-        <w:t xml:space="preserve">cd WiringOP-Zero</w:t>
-      </w:r>
-      <w:r>
-        <w:br w:type="textWrapping"/>
-      </w:r>
-      <w:r>
-        <w:rPr>
-          <w:rStyle w:val="VerbatimChar"/>
-        </w:rPr>
-        <w:t xml:space="preserve">chmod +x ./build</w:t>
-      </w:r>
-      <w:r>
-        <w:br w:type="textWrapping"/>
-      </w:r>
-      <w:r>
-        <w:rPr>
-          <w:rStyle w:val="VerbatimChar"/>
-        </w:rPr>
-        <w:t xml:space="preserve">sudo ./build</w:t>
-      </w:r>
-    </w:p>
-    <w:p>
-      <w:pPr>
-        <w:pStyle w:val="FirstParagraph"/>
-      </w:pPr>
-      <w:r>
-        <w:t xml:space="preserve">Podemos comprobar que todo se ha instalado correctamente:</w:t>
-      </w:r>
-    </w:p>
-    <w:p>
-      <w:pPr>
-        <w:pStyle w:val="SourceCode"/>
-      </w:pPr>
-      <w:r>
-        <w:rPr>
-          <w:rStyle w:val="VerbatimChar"/>
-        </w:rPr>
-        <w:t xml:space="preserve">gpio readall</w:t>
-      </w:r>
-      <w:r>
-        <w:br w:type="textWrapping"/>
-      </w:r>
-      <w:r>
-        <w:rPr>
-          <w:rStyle w:val="VerbatimChar"/>
-        </w:rPr>
-        <w:t xml:space="preserve"> +-----+-----+----------+------+--Orange Pi Zero--+---+------+---------+-----+--+</w:t>
-      </w:r>
-      <w:r>
-        <w:br w:type="textWrapping"/>
-      </w:r>
-      <w:r>
-        <w:rPr>
-          <w:rStyle w:val="VerbatimChar"/>
-        </w:rPr>
-        <w:t xml:space="preserve"> | H2+ | wPi |   Name   | Mode | V | Physical | V | Mode | Name     | wPi | H2+ |</w:t>
-      </w:r>
-      <w:r>
-        <w:br w:type="textWrapping"/>
-      </w:r>
-      <w:r>
-        <w:rPr>
-          <w:rStyle w:val="VerbatimChar"/>
-        </w:rPr>
-        <w:t xml:space="preserve"> +-----+-----+----------+------+---+----++----+---+------+----------+-----+-----+</w:t>
-      </w:r>
-      <w:r>
-        <w:br w:type="textWrapping"/>
-      </w:r>
-      <w:r>
-        <w:rPr>
-          <w:rStyle w:val="VerbatimChar"/>
-        </w:rPr>
-        <w:t xml:space="preserve"> |     |     |     3.3v |      |   |  1 || 2  |   |      | 5v       |     |     |</w:t>
-      </w:r>
-      <w:r>
-        <w:br w:type="textWrapping"/>
-      </w:r>
-      <w:r>
-        <w:rPr>
-          <w:rStyle w:val="VerbatimChar"/>
-        </w:rPr>
-        <w:t xml:space="preserve"> |  12 |   8 |    SDA.0 | ALT5 | 0 |  3 || 4  |   |      | 5V       |     |     |</w:t>
-      </w:r>
-      <w:r>
-        <w:br w:type="textWrapping"/>
-      </w:r>
-      <w:r>
-        <w:rPr>
-          <w:rStyle w:val="VerbatimChar"/>
-        </w:rPr>
-        <w:t xml:space="preserve"> |  11 |   9 |    SCL.0 | ALT5 | 0 |  5 || 6  |   |      | 0v       |     |     |</w:t>
-      </w:r>
-      <w:r>
-        <w:br w:type="textWrapping"/>
-      </w:r>
-      <w:r>
-        <w:rPr>
-          <w:rStyle w:val="VerbatimChar"/>
-        </w:rPr>
-        <w:t xml:space="preserve"> |   6 |   7 |   GPIO.7 | ALT3 | 0 |  7 || 8  | 1 | OUT  | TxD3     | 15  | 198 |</w:t>
-      </w:r>
-      <w:r>
-        <w:br w:type="textWrapping"/>
-      </w:r>
-      <w:r>
-        <w:rPr>
-          <w:rStyle w:val="VerbatimChar"/>
-        </w:rPr>
-        <w:t xml:space="preserve"> |     |     |       0v |      |   |  9 || 10 | 0 | ALT5 | RxD3     | 16  | 199 |</w:t>
-      </w:r>
-      <w:r>
-        <w:br w:type="textWrapping"/>
-      </w:r>
-      <w:r>
-        <w:rPr>
-          <w:rStyle w:val="VerbatimChar"/>
-        </w:rPr>
-        <w:t xml:space="preserve"> |   1 |   0 |     RxD2 | ALT5 | 0 | 11 || 12 | 0 | ALT3 | GPIO.1   | 1   | 7   |</w:t>
-      </w:r>
-      <w:r>
-        <w:br w:type="textWrapping"/>
-      </w:r>
-      <w:r>
-        <w:rPr>
-          <w:rStyle w:val="VerbatimChar"/>
-        </w:rPr>
-        <w:t xml:space="preserve"> |   0 |   2 |     TxD2 | ALT5 | 0 | 13 || 14 |   |      | 0v       |     |     |</w:t>
-      </w:r>
-      <w:r>
-        <w:br w:type="textWrapping"/>
-      </w:r>
-      <w:r>
-        <w:rPr>
-          <w:rStyle w:val="VerbatimChar"/>
-        </w:rPr>
-        <w:t xml:space="preserve"> |   3 |   3 |     CTS2 | ALT3 | 0 | 15 || 16 | 0 | ALT4 | GPIO.4   | 4   | 19  |</w:t>
-      </w:r>
-      <w:r>
-        <w:br w:type="textWrapping"/>
-      </w:r>
-      <w:r>
-        <w:rPr>
-          <w:rStyle w:val="VerbatimChar"/>
-        </w:rPr>
-        <w:t xml:space="preserve"> |     |     |     3.3v |      |   | 17 || 18 | 0 | ALT4 | GPIO.5   | 5   | 18  |</w:t>
-      </w:r>
-      <w:r>
-        <w:br w:type="textWrapping"/>
-      </w:r>
-      <w:r>
-        <w:rPr>
-          <w:rStyle w:val="VerbatimChar"/>
-        </w:rPr>
-        <w:t xml:space="preserve"> |  15 |  12 |     MOSI | ALT5 | 0 | 19 || 20 |   |      | 0v       |     |     |</w:t>
-      </w:r>
-      <w:r>
-        <w:br w:type="textWrapping"/>
-      </w:r>
-      <w:r>
-        <w:rPr>
-          <w:rStyle w:val="VerbatimChar"/>
-        </w:rPr>
-        <w:t xml:space="preserve"> |  16 |  13 |     MISO | ALT5 | 0 | 21 || 22 | 0 | ALT3 | RTS2     | 6   | 2   |</w:t>
-      </w:r>
-      <w:r>
-        <w:br w:type="textWrapping"/>
-      </w:r>
-      <w:r>
-        <w:rPr>
-          <w:rStyle w:val="VerbatimChar"/>
-        </w:rPr>
-        <w:t xml:space="preserve"> |  14 |  14 |     SCLK | ALT5 | 0 | 23 || 24 | 0 | ALT5 | CE0      | 10  | 13  |</w:t>
-      </w:r>
-      <w:r>
-        <w:br w:type="textWrapping"/>
-      </w:r>
-      <w:r>
-        <w:rPr>
-          <w:rStyle w:val="VerbatimChar"/>
-        </w:rPr>
-        <w:t xml:space="preserve"> |     |     |       0v |      |   | 25 || 26 | 0 | ALT3 | GPIO.11  | 11  | 10  |</w:t>
-      </w:r>
-      <w:r>
-        <w:br w:type="textWrapping"/>
-      </w:r>
-      <w:r>
-        <w:rPr>
-          <w:rStyle w:val="VerbatimChar"/>
-        </w:rPr>
-        <w:t xml:space="preserve"> +-----+-----+----------+------+---+---LEDs---+---+------+----------+-----+-----+</w:t>
-      </w:r>
-      <w:r>
-        <w:br w:type="textWrapping"/>
-      </w:r>
-      <w:r>
-        <w:rPr>
-          <w:rStyle w:val="VerbatimChar"/>
-        </w:rPr>
-        <w:t xml:space="preserve"> |  17 |  30 | STAT-LED |  OUT | 1 | 27 || 28 |   |      | PWR-LED  |     |     |</w:t>
-      </w:r>
-      <w:r>
-        <w:br w:type="textWrapping"/>
-      </w:r>
-      <w:r>
-        <w:rPr>
-          <w:rStyle w:val="VerbatimChar"/>
-        </w:rPr>
-        <w:t xml:space="preserve"> +-----+-----+----------+------+---+-----+----+---+------+----------+-----+-----+</w:t>
-      </w:r>
-      <w:r>
-        <w:br w:type="textWrapping"/>
-      </w:r>
-      <w:r>
-        <w:rPr>
-          <w:rStyle w:val="VerbatimChar"/>
-        </w:rPr>
-        <w:t xml:space="preserve"> | H2+ | wPi |   Name   | Mode | V | Physical | V | Mode | Name     | wPi | H2+ |</w:t>
-      </w:r>
-      <w:r>
-        <w:br w:type="textWrapping"/>
-      </w:r>
-      <w:r>
-        <w:rPr>
-          <w:rStyle w:val="VerbatimChar"/>
-        </w:rPr>
-        <w:t xml:space="preserve"> +-----+-----+----------+------+--Orange Pi Zero--+---+------+---------+-----+--+</w:t>
-      </w:r>
-    </w:p>
-    <w:p>
-      <w:pPr>
-        <w:pStyle w:val="Heading3"/>
-      </w:pPr>
       <w:bookmarkStart w:id="47" w:name="wiringpi-python-op"/>
+      <w:r>
+        <w:t xml:space="preserve">WiringPI-Python-OP</w:t>
+      </w:r>
       <w:bookmarkEnd w:id="47"/>
-      <w:r>
-        <w:t xml:space="preserve">WiringPI-Python-OP</w:t>
-      </w:r>
     </w:p>
     <w:p>
       <w:pPr>
@@ -4039,10 +4072,10 @@
         <w:pStyle w:val="Heading2"/>
       </w:pPr>
       <w:bookmarkStart w:id="48" w:name="referencias"/>
+      <w:r>
+        <w:t xml:space="preserve">Referencias</w:t>
+      </w:r>
       <w:bookmarkEnd w:id="48"/>
-      <w:r>
-        <w:t xml:space="preserve">Referencias</w:t>
-      </w:r>
     </w:p>
     <w:p>
       <w:pPr>
@@ -4235,11 +4268,189 @@
       <w:pPr>
         <w:pStyle w:val="Heading1"/>
       </w:pPr>
-      <w:bookmarkStart w:id="58" w:name="monitorizar-temperatura"/>
+      <w:bookmarkStart w:id="58" w:name="distribuciones-disponibles-para-orange-pi-zero"/>
+      <w:r>
+        <w:t xml:space="preserve">Distribuciones disponibles para Orange Pi Zero</w:t>
+      </w:r>
       <w:bookmarkEnd w:id="58"/>
+    </w:p>
+    <w:p>
+      <w:pPr>
+        <w:pStyle w:val="Heading2"/>
+      </w:pPr>
+      <w:bookmarkStart w:id="59" w:name="armbian-oficial"/>
+      <w:r>
+        <w:t xml:space="preserve">Armbian oficial</w:t>
+      </w:r>
+      <w:bookmarkEnd w:id="59"/>
+    </w:p>
+    <w:p>
+      <w:pPr>
+        <w:pStyle w:val="FirstParagraph"/>
+      </w:pPr>
+      <w:r>
+        <w:t xml:space="preserve">En la página oficial</w:t>
+      </w:r>
+      <w:r>
+        <w:t xml:space="preserve"> </w:t>
+      </w:r>
+      <w:r>
+        <w:t xml:space="preserve">de</w:t>
+      </w:r>
+      <w:r>
+        <w:t xml:space="preserve"> </w:t>
+      </w:r>
+      <w:hyperlink r:id="rId60">
+        <w:r>
+          <w:rPr>
+            <w:rStyle w:val="Hyperlink"/>
+          </w:rPr>
+          <w:t xml:space="preserve">Armbian</w:t>
+        </w:r>
+      </w:hyperlink>
+      <w:r>
+        <w:t xml:space="preserve"> </w:t>
+      </w:r>
+      <w:r>
+        <w:t xml:space="preserve">tenemos dos</w:t>
+      </w:r>
+      <w:r>
+        <w:t xml:space="preserve"> </w:t>
+      </w:r>
+      <w:r>
+        <w:t xml:space="preserve">opciones:</w:t>
+      </w:r>
+    </w:p>
+    <w:p>
+      <w:pPr>
+        <w:pStyle w:val="Heading3"/>
+      </w:pPr>
+      <w:bookmarkStart w:id="61" w:name="ubuntu-server-legacy-kernel"/>
+      <w:r>
+        <w:t xml:space="preserve">Ubuntu Server (legacy kernel)</w:t>
+      </w:r>
+      <w:bookmarkEnd w:id="61"/>
+    </w:p>
+    <w:p>
+      <w:pPr>
+        <w:pStyle w:val="FirstParagraph"/>
+      </w:pPr>
+      <w:r>
+        <w:t xml:space="preserve">Es la versión estable</w:t>
+      </w:r>
+    </w:p>
+    <w:p>
+      <w:pPr>
+        <w:pStyle w:val="Heading3"/>
+      </w:pPr>
+      <w:bookmarkStart w:id="62" w:name="ubuntu-server-mainline-kernel"/>
+      <w:r>
+        <w:t xml:space="preserve">Ubuntu Server (mainline kernel)</w:t>
+      </w:r>
+      <w:bookmarkEnd w:id="62"/>
+    </w:p>
+    <w:p>
+      <w:pPr>
+        <w:pStyle w:val="FirstParagraph"/>
+      </w:pPr>
+      <w:r>
+        <w:t xml:space="preserve">Es la versión de desarrollo.</w:t>
+      </w:r>
+    </w:p>
+    <w:p>
+      <w:pPr>
+        <w:pStyle w:val="Heading2"/>
+      </w:pPr>
+      <w:bookmarkStart w:id="63" w:name="orange-pi-oficial"/>
+      <w:r>
+        <w:t xml:space="preserve">Orange Pi oficial</w:t>
+      </w:r>
+      <w:bookmarkEnd w:id="63"/>
+    </w:p>
+    <w:p>
+      <w:pPr>
+        <w:pStyle w:val="FirstParagraph"/>
+      </w:pPr>
+      <w:r>
+        <w:t xml:space="preserve">Tiene</w:t>
+      </w:r>
+      <w:r>
+        <w:t xml:space="preserve"> </w:t>
+      </w:r>
+      <w:hyperlink r:id="rId64">
+        <w:r>
+          <w:rPr>
+            <w:rStyle w:val="Hyperlink"/>
+          </w:rPr>
+          <w:t xml:space="preserve">varias distribuciones</w:t>
+        </w:r>
+      </w:hyperlink>
+      <w:r>
+        <w:t xml:space="preserve">,</w:t>
+      </w:r>
+      <w:r>
+        <w:t xml:space="preserve"> </w:t>
+      </w:r>
+      <w:r>
+        <w:t xml:space="preserve">parece que no esta puesta al dia o bien las fechas no son</w:t>
+      </w:r>
+      <w:r>
+        <w:t xml:space="preserve"> </w:t>
+      </w:r>
+      <w:r>
+        <w:t xml:space="preserve">consistentes.</w:t>
+      </w:r>
+    </w:p>
+    <w:p>
+      <w:pPr>
+        <w:pStyle w:val="Heading2"/>
+      </w:pPr>
+      <w:bookmarkStart w:id="65" w:name="diet-pi"/>
+      <w:r>
+        <w:t xml:space="preserve">Diet Pi</w:t>
+      </w:r>
+      <w:bookmarkEnd w:id="65"/>
+    </w:p>
+    <w:p>
+      <w:pPr>
+        <w:pStyle w:val="FirstParagraph"/>
+      </w:pPr>
+      <w:r>
+        <w:t xml:space="preserve">En</w:t>
+      </w:r>
+      <w:r>
+        <w:t xml:space="preserve"> </w:t>
+      </w:r>
+      <w:hyperlink r:id="rId66">
+        <w:r>
+          <w:rPr>
+            <w:rStyle w:val="Hyperlink"/>
+          </w:rPr>
+          <w:t xml:space="preserve">esta página</w:t>
+        </w:r>
+      </w:hyperlink>
+      <w:r>
+        <w:t xml:space="preserve"> </w:t>
+      </w:r>
+      <w:r>
+        <w:t xml:space="preserve">parece que hay una versión</w:t>
+      </w:r>
+      <w:r>
+        <w:t xml:space="preserve"> </w:t>
+      </w:r>
+      <w:r>
+        <w:t xml:space="preserve">ultraligera.</w:t>
+      </w:r>
+    </w:p>
+    <w:p>
+      <w:pPr>
+        <w:pStyle w:val="Heading1"/>
+      </w:pPr>
+      <w:bookmarkStart w:id="67" w:name="monitorizar-temperatura"/>
       <w:r>
         <w:t xml:space="preserve">Monitorizar temperatura</w:t>
       </w:r>
+      <w:bookmarkEnd w:id="67"/>
     </w:p>
     <w:p>
       <w:pPr>
@@ -4263,12 +4474,6 @@
         <w:br w:type="textWrapping"/>
       </w:r>
       <w:r>
-        <w:rPr>
-          <w:rStyle w:val="VerbatimChar"/>
-        </w:rPr>
-        <w:t xml:space="preserve"/>
-      </w:r>
-      <w:r>
         <w:br w:type="textWrapping"/>
       </w:r>
       <w:r>
@@ -4478,14 +4683,14 @@
     </w:p>
     <w:p>
       <w:pPr>
-        <w:pStyle w:val="FigureWithCaption"/>
+        <w:pStyle w:val="CaptionedFigure"/>
       </w:pPr>
       <w:r>
         <w:drawing>
           <wp:inline>
             <wp:extent cx="5334000" cy="2998792"/>
             <wp:effectExtent b="0" l="0" r="0" t="0"/>
-            <wp:docPr descr="Estadísticas en RPi-Monitor" id="1" name="Picture"/>
+            <wp:docPr descr="Estadísticas en RPi-Monitor" title="" id="1" name="Picture"/>
             <a:graphic>
               <a:graphicData uri="http://schemas.openxmlformats.org/drawingml/2006/picture">
                 <pic:pic>
@@ -4496,7 +4701,7 @@
                     </pic:cNvPicPr>
                   </pic:nvPicPr>
                   <pic:blipFill>
-                    <a:blip r:embed="rId59"/>
+                    <a:blip r:embed="rId68"/>
                     <a:stretch>
                       <a:fillRect/>
                     </a:stretch>
@@ -4562,11 +4767,11 @@
       <w:pPr>
         <w:pStyle w:val="Heading1"/>
       </w:pPr>
-      <w:bookmarkStart w:id="60" w:name="referencias-1"/>
-      <w:bookmarkEnd w:id="60"/>
+      <w:bookmarkStart w:id="69" w:name="referencias-1"/>
       <w:r>
         <w:t xml:space="preserve">Referencias</w:t>
       </w:r>
+      <w:bookmarkEnd w:id="69"/>
     </w:p>
     <w:p>
       <w:pPr>
@@ -4576,7 +4781,7 @@
           <w:ilvl w:val="0"/>
         </w:numPr>
       </w:pPr>
-      <w:hyperlink r:id="rId61">
+      <w:hyperlink r:id="rId70">
         <w:r>
           <w:rPr>
             <w:rStyle w:val="Hyperlink"/>
@@ -4593,7 +4798,7 @@
           <w:ilvl w:val="0"/>
         </w:numPr>
       </w:pPr>
-      <w:hyperlink r:id="rId62">
+      <w:hyperlink r:id="rId64">
         <w:r>
           <w:rPr>
             <w:rStyle w:val="Hyperlink"/>
@@ -4616,7 +4821,7 @@
           <w:ilvl w:val="0"/>
         </w:numPr>
       </w:pPr>
-      <w:hyperlink r:id="rId63">
+      <w:hyperlink r:id="rId71">
         <w:r>
           <w:rPr>
             <w:rStyle w:val="Hyperlink"/>
@@ -4633,7 +4838,7 @@
           <w:ilvl w:val="0"/>
         </w:numPr>
       </w:pPr>
-      <w:hyperlink r:id="rId64">
+      <w:hyperlink r:id="rId72">
         <w:r>
           <w:rPr>
             <w:rStyle w:val="Hyperlink"/>
@@ -4650,7 +4855,7 @@
           <w:ilvl w:val="0"/>
         </w:numPr>
       </w:pPr>
-      <w:hyperlink r:id="rId65">
+      <w:hyperlink r:id="rId60">
         <w:r>
           <w:rPr>
             <w:rStyle w:val="Hyperlink"/>
@@ -4667,7 +4872,7 @@
           <w:ilvl w:val="0"/>
         </w:numPr>
       </w:pPr>
-      <w:hyperlink r:id="rId66">
+      <w:hyperlink r:id="rId73">
         <w:r>
           <w:rPr>
             <w:rStyle w:val="Hyperlink"/>
@@ -4684,7 +4889,7 @@
           <w:ilvl w:val="0"/>
         </w:numPr>
       </w:pPr>
-      <w:hyperlink r:id="rId67">
+      <w:hyperlink r:id="rId74">
         <w:r>
           <w:rPr>
             <w:rStyle w:val="Hyperlink"/>
@@ -4701,7 +4906,7 @@
           <w:ilvl w:val="0"/>
         </w:numPr>
       </w:pPr>
-      <w:hyperlink r:id="rId68">
+      <w:hyperlink r:id="rId75">
         <w:r>
           <w:rPr>
             <w:rStyle w:val="Hyperlink"/>
@@ -4730,7 +4935,7 @@
           <w:ilvl w:val="0"/>
         </w:numPr>
       </w:pPr>
-      <w:hyperlink r:id="rId69">
+      <w:hyperlink r:id="rId76">
         <w:r>
           <w:rPr>
             <w:rStyle w:val="Hyperlink"/>
@@ -4759,7 +4964,7 @@
           <w:ilvl w:val="0"/>
         </w:numPr>
       </w:pPr>
-      <w:hyperlink r:id="rId70">
+      <w:hyperlink r:id="rId77">
         <w:r>
           <w:rPr>
             <w:rStyle w:val="Hyperlink"/>
@@ -4776,7 +4981,7 @@
           <w:ilvl w:val="0"/>
         </w:numPr>
       </w:pPr>
-      <w:hyperlink r:id="rId71">
+      <w:hyperlink r:id="rId78">
         <w:r>
           <w:rPr>
             <w:rStyle w:val="Hyperlink"/>
@@ -4793,7 +4998,7 @@
           <w:ilvl w:val="0"/>
         </w:numPr>
       </w:pPr>
-      <w:hyperlink r:id="rId72">
+      <w:hyperlink r:id="rId79">
         <w:r>
           <w:rPr>
             <w:rStyle w:val="Hyperlink"/>
@@ -4810,7 +5015,7 @@
           <w:ilvl w:val="0"/>
         </w:numPr>
       </w:pPr>
-      <w:hyperlink r:id="rId73">
+      <w:hyperlink r:id="rId80">
         <w:r>
           <w:rPr>
             <w:rStyle w:val="Hyperlink"/>
@@ -4827,7 +5032,7 @@
           <w:ilvl w:val="0"/>
         </w:numPr>
       </w:pPr>
-      <w:hyperlink r:id="rId74">
+      <w:hyperlink r:id="rId81">
         <w:r>
           <w:rPr>
             <w:rStyle w:val="Hyperlink"/>
@@ -4876,11 +5081,11 @@
       <w:pPr>
         <w:pStyle w:val="Heading1"/>
       </w:pPr>
-      <w:bookmarkStart w:id="75" w:name="meta"/>
-      <w:bookmarkEnd w:id="75"/>
+      <w:bookmarkStart w:id="82" w:name="meta"/>
       <w:r>
         <w:t xml:space="preserve">META</w:t>
       </w:r>
+      <w:bookmarkEnd w:id="82"/>
     </w:p>
     <w:p>
       <w:pPr>
@@ -4898,7 +5103,7 @@
       <w:r>
         <w:t xml:space="preserve"> </w:t>
       </w:r>
-      <w:hyperlink r:id="rId76">
+      <w:hyperlink r:id="rId83">
         <w:r>
           <w:rPr>
             <w:rStyle w:val="Hyperlink"/>
@@ -5165,11 +5370,11 @@
       <w:pPr>
         <w:pStyle w:val="Heading2"/>
       </w:pPr>
-      <w:bookmarkStart w:id="77" w:name="requisitos"/>
-      <w:bookmarkEnd w:id="77"/>
+      <w:bookmarkStart w:id="84" w:name="requisitos"/>
       <w:r>
         <w:t xml:space="preserve">Requisitos</w:t>
       </w:r>
+      <w:bookmarkEnd w:id="84"/>
     </w:p>
     <w:p>
       <w:pPr>
@@ -5199,7 +5404,7 @@
       <w:r>
         <w:t xml:space="preserve"> </w:t>
       </w:r>
-      <w:hyperlink r:id="rId78">
+      <w:hyperlink r:id="rId85">
         <w:r>
           <w:rPr>
             <w:rStyle w:val="Hyperlink"/>
@@ -5224,23 +5429,17 @@
       <w:pPr>
         <w:pStyle w:val="Heading1"/>
       </w:pPr>
-      <w:bookmarkStart w:id="79" w:name="licencia"/>
-      <w:bookmarkEnd w:id="79"/>
+      <w:bookmarkStart w:id="86" w:name="licencia"/>
       <w:r>
         <w:t xml:space="preserve">Licencia</w:t>
       </w:r>
+      <w:bookmarkEnd w:id="86"/>
     </w:p>
     <w:p>
       <w:pPr>
         <w:pStyle w:val="SourceCode"/>
       </w:pPr>
       <w:r>
-        <w:rPr>
-          <w:rStyle w:val="VerbatimChar"/>
-        </w:rPr>
-        <w:t xml:space="preserve"/>
-      </w:r>
-      <w:r>
         <w:br w:type="textWrapping"/>
       </w:r>
       <w:r>
@@ -5253,12 +5452,6 @@
         <w:br w:type="textWrapping"/>
       </w:r>
       <w:r>
-        <w:rPr>
-          <w:rStyle w:val="VerbatimChar"/>
-        </w:rPr>
-        <w:t xml:space="preserve"/>
-      </w:r>
-      <w:r>
         <w:br w:type="textWrapping"/>
       </w:r>
       <w:r>
@@ -5271,12 +5464,6 @@
         <w:br w:type="textWrapping"/>
       </w:r>
       <w:r>
-        <w:rPr>
-          <w:rStyle w:val="VerbatimChar"/>
-        </w:rPr>
-        <w:t xml:space="preserve"/>
-      </w:r>
-      <w:r>
         <w:br w:type="textWrapping"/>
       </w:r>
       <w:r>
@@ -5361,12 +5548,6 @@
         <w:br w:type="textWrapping"/>
       </w:r>
       <w:r>
-        <w:rPr>
-          <w:rStyle w:val="VerbatimChar"/>
-        </w:rPr>
-        <w:t xml:space="preserve"/>
-      </w:r>
-      <w:r>
         <w:br w:type="textWrapping"/>
       </w:r>
       <w:r>
@@ -5379,12 +5560,6 @@
         <w:br w:type="textWrapping"/>
       </w:r>
       <w:r>
-        <w:rPr>
-          <w:rStyle w:val="VerbatimChar"/>
-        </w:rPr>
-        <w:t xml:space="preserve"/>
-      </w:r>
-      <w:r>
         <w:br w:type="textWrapping"/>
       </w:r>
       <w:r>
@@ -5442,12 +5617,6 @@
         <w:br w:type="textWrapping"/>
       </w:r>
       <w:r>
-        <w:rPr>
-          <w:rStyle w:val="VerbatimChar"/>
-        </w:rPr>
-        <w:t xml:space="preserve"/>
-      </w:r>
-      <w:r>
         <w:br w:type="textWrapping"/>
       </w:r>
       <w:r>
@@ -5568,12 +5737,6 @@
         <w:br w:type="textWrapping"/>
       </w:r>
       <w:r>
-        <w:rPr>
-          <w:rStyle w:val="VerbatimChar"/>
-        </w:rPr>
-        <w:t xml:space="preserve"/>
-      </w:r>
-      <w:r>
         <w:br w:type="textWrapping"/>
       </w:r>
       <w:r>
@@ -5721,12 +5884,6 @@
         <w:br w:type="textWrapping"/>
       </w:r>
       <w:r>
-        <w:rPr>
-          <w:rStyle w:val="VerbatimChar"/>
-        </w:rPr>
-        <w:t xml:space="preserve"/>
-      </w:r>
-      <w:r>
         <w:br w:type="textWrapping"/>
       </w:r>
       <w:r>
@@ -5739,12 +5896,6 @@
         <w:br w:type="textWrapping"/>
       </w:r>
       <w:r>
-        <w:rPr>
-          <w:rStyle w:val="VerbatimChar"/>
-        </w:rPr>
-        <w:t xml:space="preserve"/>
-      </w:r>
-      <w:r>
         <w:br w:type="textWrapping"/>
       </w:r>
       <w:r>
@@ -5766,12 +5917,6 @@
         <w:br w:type="textWrapping"/>
       </w:r>
       <w:r>
-        <w:rPr>
-          <w:rStyle w:val="VerbatimChar"/>
-        </w:rPr>
-        <w:t xml:space="preserve"/>
-      </w:r>
-      <w:r>
         <w:br w:type="textWrapping"/>
       </w:r>
       <w:r>
@@ -5856,19 +6001,7 @@
         <w:br w:type="textWrapping"/>
       </w:r>
       <w:r>
-        <w:rPr>
-          <w:rStyle w:val="VerbatimChar"/>
-        </w:rPr>
-        <w:t xml:space="preserve"/>
-      </w:r>
-      <w:r>
-        <w:br w:type="textWrapping"/>
-      </w:r>
-      <w:r>
-        <w:rPr>
-          <w:rStyle w:val="VerbatimChar"/>
-        </w:rPr>
-        <w:t xml:space="preserve"/>
+        <w:br w:type="textWrapping"/>
       </w:r>
       <w:r>
         <w:br w:type="textWrapping"/>
@@ -5883,12 +6016,6 @@
         <w:br w:type="textWrapping"/>
       </w:r>
       <w:r>
-        <w:rPr>
-          <w:rStyle w:val="VerbatimChar"/>
-        </w:rPr>
-        <w:t xml:space="preserve"/>
-      </w:r>
-      <w:r>
         <w:br w:type="textWrapping"/>
       </w:r>
       <w:r>
@@ -5973,12 +6100,6 @@
         <w:br w:type="textWrapping"/>
       </w:r>
       <w:r>
-        <w:rPr>
-          <w:rStyle w:val="VerbatimChar"/>
-        </w:rPr>
-        <w:t xml:space="preserve"/>
-      </w:r>
-      <w:r>
         <w:br w:type="textWrapping"/>
       </w:r>
       <w:r>
@@ -6009,12 +6130,6 @@
         <w:br w:type="textWrapping"/>
       </w:r>
       <w:r>
-        <w:rPr>
-          <w:rStyle w:val="VerbatimChar"/>
-        </w:rPr>
-        <w:t xml:space="preserve"/>
-      </w:r>
-      <w:r>
         <w:br w:type="textWrapping"/>
       </w:r>
       <w:r>
@@ -6045,12 +6160,6 @@
         <w:br w:type="textWrapping"/>
       </w:r>
       <w:r>
-        <w:rPr>
-          <w:rStyle w:val="VerbatimChar"/>
-        </w:rPr>
-        <w:t xml:space="preserve"/>
-      </w:r>
-      <w:r>
         <w:br w:type="textWrapping"/>
       </w:r>
       <w:r>
@@ -6117,12 +6226,6 @@
         <w:br w:type="textWrapping"/>
       </w:r>
       <w:r>
-        <w:rPr>
-          <w:rStyle w:val="VerbatimChar"/>
-        </w:rPr>
-        <w:t xml:space="preserve"/>
-      </w:r>
-      <w:r>
         <w:br w:type="textWrapping"/>
       </w:r>
       <w:r>
@@ -6171,12 +6274,6 @@
         <w:br w:type="textWrapping"/>
       </w:r>
       <w:r>
-        <w:rPr>
-          <w:rStyle w:val="VerbatimChar"/>
-        </w:rPr>
-        <w:t xml:space="preserve"/>
-      </w:r>
-      <w:r>
         <w:br w:type="textWrapping"/>
       </w:r>
       <w:r>
@@ -6207,12 +6304,6 @@
         <w:br w:type="textWrapping"/>
       </w:r>
       <w:r>
-        <w:rPr>
-          <w:rStyle w:val="VerbatimChar"/>
-        </w:rPr>
-        <w:t xml:space="preserve"/>
-      </w:r>
-      <w:r>
         <w:br w:type="textWrapping"/>
       </w:r>
       <w:r>
@@ -6243,12 +6334,6 @@
         <w:br w:type="textWrapping"/>
       </w:r>
       <w:r>
-        <w:rPr>
-          <w:rStyle w:val="VerbatimChar"/>
-        </w:rPr>
-        <w:t xml:space="preserve"/>
-      </w:r>
-      <w:r>
         <w:br w:type="textWrapping"/>
       </w:r>
       <w:r>
@@ -6279,12 +6364,6 @@
         <w:br w:type="textWrapping"/>
       </w:r>
       <w:r>
-        <w:rPr>
-          <w:rStyle w:val="VerbatimChar"/>
-        </w:rPr>
-        <w:t xml:space="preserve"/>
-      </w:r>
-      <w:r>
         <w:br w:type="textWrapping"/>
       </w:r>
       <w:r>
@@ -6324,12 +6403,6 @@
         <w:br w:type="textWrapping"/>
       </w:r>
       <w:r>
-        <w:rPr>
-          <w:rStyle w:val="VerbatimChar"/>
-        </w:rPr>
-        <w:t xml:space="preserve"/>
-      </w:r>
-      <w:r>
         <w:br w:type="textWrapping"/>
       </w:r>
       <w:r>
@@ -6351,12 +6424,6 @@
         <w:br w:type="textWrapping"/>
       </w:r>
       <w:r>
-        <w:rPr>
-          <w:rStyle w:val="VerbatimChar"/>
-        </w:rPr>
-        <w:t xml:space="preserve"/>
-      </w:r>
-      <w:r>
         <w:br w:type="textWrapping"/>
       </w:r>
       <w:r>
@@ -6423,12 +6490,6 @@
         <w:br w:type="textWrapping"/>
       </w:r>
       <w:r>
-        <w:rPr>
-          <w:rStyle w:val="VerbatimChar"/>
-        </w:rPr>
-        <w:t xml:space="preserve"/>
-      </w:r>
-      <w:r>
         <w:br w:type="textWrapping"/>
       </w:r>
       <w:r>
@@ -6477,12 +6538,6 @@
         <w:br w:type="textWrapping"/>
       </w:r>
       <w:r>
-        <w:rPr>
-          <w:rStyle w:val="VerbatimChar"/>
-        </w:rPr>
-        <w:t xml:space="preserve"/>
-      </w:r>
-      <w:r>
         <w:br w:type="textWrapping"/>
       </w:r>
       <w:r>
@@ -6504,19 +6559,7 @@
         <w:br w:type="textWrapping"/>
       </w:r>
       <w:r>
-        <w:rPr>
-          <w:rStyle w:val="VerbatimChar"/>
-        </w:rPr>
-        <w:t xml:space="preserve"/>
-      </w:r>
-      <w:r>
-        <w:br w:type="textWrapping"/>
-      </w:r>
-      <w:r>
-        <w:rPr>
-          <w:rStyle w:val="VerbatimChar"/>
-        </w:rPr>
-        <w:t xml:space="preserve"/>
+        <w:br w:type="textWrapping"/>
       </w:r>
       <w:r>
         <w:br w:type="textWrapping"/>
@@ -6531,12 +6574,6 @@
         <w:br w:type="textWrapping"/>
       </w:r>
       <w:r>
-        <w:rPr>
-          <w:rStyle w:val="VerbatimChar"/>
-        </w:rPr>
-        <w:t xml:space="preserve"/>
-      </w:r>
-      <w:r>
         <w:br w:type="textWrapping"/>
       </w:r>
       <w:r>
@@ -6549,12 +6586,6 @@
         <w:br w:type="textWrapping"/>
       </w:r>
       <w:r>
-        <w:rPr>
-          <w:rStyle w:val="VerbatimChar"/>
-        </w:rPr>
-        <w:t xml:space="preserve"/>
-      </w:r>
-      <w:r>
         <w:br w:type="textWrapping"/>
       </w:r>
       <w:r>
@@ -6594,12 +6625,6 @@
         <w:br w:type="textWrapping"/>
       </w:r>
       <w:r>
-        <w:rPr>
-          <w:rStyle w:val="VerbatimChar"/>
-        </w:rPr>
-        <w:t xml:space="preserve"/>
-      </w:r>
-      <w:r>
         <w:br w:type="textWrapping"/>
       </w:r>
       <w:r>
@@ -6621,12 +6646,6 @@
         <w:br w:type="textWrapping"/>
       </w:r>
       <w:r>
-        <w:rPr>
-          <w:rStyle w:val="VerbatimChar"/>
-        </w:rPr>
-        <w:t xml:space="preserve"/>
-      </w:r>
-      <w:r>
         <w:br w:type="textWrapping"/>
       </w:r>
       <w:r>
@@ -6639,12 +6658,6 @@
         <w:br w:type="textWrapping"/>
       </w:r>
       <w:r>
-        <w:rPr>
-          <w:rStyle w:val="VerbatimChar"/>
-        </w:rPr>
-        <w:t xml:space="preserve"/>
-      </w:r>
-      <w:r>
         <w:br w:type="textWrapping"/>
       </w:r>
       <w:r>
@@ -6684,12 +6697,6 @@
         <w:br w:type="textWrapping"/>
       </w:r>
       <w:r>
-        <w:rPr>
-          <w:rStyle w:val="VerbatimChar"/>
-        </w:rPr>
-        <w:t xml:space="preserve"/>
-      </w:r>
-      <w:r>
         <w:br w:type="textWrapping"/>
       </w:r>
       <w:r>
@@ -6711,12 +6718,6 @@
         <w:br w:type="textWrapping"/>
       </w:r>
       <w:r>
-        <w:rPr>
-          <w:rStyle w:val="VerbatimChar"/>
-        </w:rPr>
-        <w:t xml:space="preserve"/>
-      </w:r>
-      <w:r>
         <w:br w:type="textWrapping"/>
       </w:r>
       <w:r>
@@ -6819,12 +6820,6 @@
         <w:br w:type="textWrapping"/>
       </w:r>
       <w:r>
-        <w:rPr>
-          <w:rStyle w:val="VerbatimChar"/>
-        </w:rPr>
-        <w:t xml:space="preserve"/>
-      </w:r>
-      <w:r>
         <w:br w:type="textWrapping"/>
       </w:r>
       <w:r>
@@ -6837,12 +6832,6 @@
         <w:br w:type="textWrapping"/>
       </w:r>
       <w:r>
-        <w:rPr>
-          <w:rStyle w:val="VerbatimChar"/>
-        </w:rPr>
-        <w:t xml:space="preserve"/>
-      </w:r>
-      <w:r>
         <w:br w:type="textWrapping"/>
       </w:r>
       <w:r>
@@ -6891,12 +6880,6 @@
         <w:br w:type="textWrapping"/>
       </w:r>
       <w:r>
-        <w:rPr>
-          <w:rStyle w:val="VerbatimChar"/>
-        </w:rPr>
-        <w:t xml:space="preserve"/>
-      </w:r>
-      <w:r>
         <w:br w:type="textWrapping"/>
       </w:r>
       <w:r>
@@ -6945,12 +6928,6 @@
         <w:br w:type="textWrapping"/>
       </w:r>
       <w:r>
-        <w:rPr>
-          <w:rStyle w:val="VerbatimChar"/>
-        </w:rPr>
-        <w:t xml:space="preserve"/>
-      </w:r>
-      <w:r>
         <w:br w:type="textWrapping"/>
       </w:r>
       <w:r>
@@ -7008,12 +6985,6 @@
         <w:br w:type="textWrapping"/>
       </w:r>
       <w:r>
-        <w:rPr>
-          <w:rStyle w:val="VerbatimChar"/>
-        </w:rPr>
-        <w:t xml:space="preserve"/>
-      </w:r>
-      <w:r>
         <w:br w:type="textWrapping"/>
       </w:r>
       <w:r>
@@ -7071,12 +7042,6 @@
         <w:br w:type="textWrapping"/>
       </w:r>
       <w:r>
-        <w:rPr>
-          <w:rStyle w:val="VerbatimChar"/>
-        </w:rPr>
-        <w:t xml:space="preserve"/>
-      </w:r>
-      <w:r>
         <w:br w:type="textWrapping"/>
       </w:r>
       <w:r>
@@ -7089,12 +7054,6 @@
         <w:br w:type="textWrapping"/>
       </w:r>
       <w:r>
-        <w:rPr>
-          <w:rStyle w:val="VerbatimChar"/>
-        </w:rPr>
-        <w:t xml:space="preserve"/>
-      </w:r>
-      <w:r>
         <w:br w:type="textWrapping"/>
       </w:r>
       <w:r>
@@ -7161,12 +7120,6 @@
         <w:br w:type="textWrapping"/>
       </w:r>
       <w:r>
-        <w:rPr>
-          <w:rStyle w:val="VerbatimChar"/>
-        </w:rPr>
-        <w:t xml:space="preserve"/>
-      </w:r>
-      <w:r>
         <w:br w:type="textWrapping"/>
       </w:r>
       <w:r>
@@ -7188,12 +7141,6 @@
         <w:br w:type="textWrapping"/>
       </w:r>
       <w:r>
-        <w:rPr>
-          <w:rStyle w:val="VerbatimChar"/>
-        </w:rPr>
-        <w:t xml:space="preserve"/>
-      </w:r>
-      <w:r>
         <w:br w:type="textWrapping"/>
       </w:r>
       <w:r>
@@ -7251,19 +7198,7 @@
         <w:br w:type="textWrapping"/>
       </w:r>
       <w:r>
-        <w:rPr>
-          <w:rStyle w:val="VerbatimChar"/>
-        </w:rPr>
-        <w:t xml:space="preserve"/>
-      </w:r>
-      <w:r>
-        <w:br w:type="textWrapping"/>
-      </w:r>
-      <w:r>
-        <w:rPr>
-          <w:rStyle w:val="VerbatimChar"/>
-        </w:rPr>
-        <w:t xml:space="preserve"/>
+        <w:br w:type="textWrapping"/>
       </w:r>
       <w:r>
         <w:br w:type="textWrapping"/>
@@ -7278,12 +7213,6 @@
         <w:br w:type="textWrapping"/>
       </w:r>
       <w:r>
-        <w:rPr>
-          <w:rStyle w:val="VerbatimChar"/>
-        </w:rPr>
-        <w:t xml:space="preserve"/>
-      </w:r>
-      <w:r>
         <w:br w:type="textWrapping"/>
       </w:r>
       <w:r>
@@ -7305,12 +7234,6 @@
         <w:br w:type="textWrapping"/>
       </w:r>
       <w:r>
-        <w:rPr>
-          <w:rStyle w:val="VerbatimChar"/>
-        </w:rPr>
-        <w:t xml:space="preserve"/>
-      </w:r>
-      <w:r>
         <w:br w:type="textWrapping"/>
       </w:r>
       <w:r>
@@ -7323,12 +7246,6 @@
         <w:br w:type="textWrapping"/>
       </w:r>
       <w:r>
-        <w:rPr>
-          <w:rStyle w:val="VerbatimChar"/>
-        </w:rPr>
-        <w:t xml:space="preserve"/>
-      </w:r>
-      <w:r>
         <w:br w:type="textWrapping"/>
       </w:r>
       <w:r>
@@ -7350,12 +7267,6 @@
         <w:br w:type="textWrapping"/>
       </w:r>
       <w:r>
-        <w:rPr>
-          <w:rStyle w:val="VerbatimChar"/>
-        </w:rPr>
-        <w:t xml:space="preserve"/>
-      </w:r>
-      <w:r>
         <w:br w:type="textWrapping"/>
       </w:r>
       <w:r>
@@ -7377,12 +7288,6 @@
         <w:br w:type="textWrapping"/>
       </w:r>
       <w:r>
-        <w:rPr>
-          <w:rStyle w:val="VerbatimChar"/>
-        </w:rPr>
-        <w:t xml:space="preserve"/>
-      </w:r>
-      <w:r>
         <w:br w:type="textWrapping"/>
       </w:r>
       <w:r>
@@ -7431,12 +7336,6 @@
         <w:br w:type="textWrapping"/>
       </w:r>
       <w:r>
-        <w:rPr>
-          <w:rStyle w:val="VerbatimChar"/>
-        </w:rPr>
-        <w:t xml:space="preserve"/>
-      </w:r>
-      <w:r>
         <w:br w:type="textWrapping"/>
       </w:r>
       <w:r>
@@ -7449,12 +7348,6 @@
         <w:br w:type="textWrapping"/>
       </w:r>
       <w:r>
-        <w:rPr>
-          <w:rStyle w:val="VerbatimChar"/>
-        </w:rPr>
-        <w:t xml:space="preserve"/>
-      </w:r>
-      <w:r>
         <w:br w:type="textWrapping"/>
       </w:r>
       <w:r>
@@ -7467,12 +7360,6 @@
         <w:br w:type="textWrapping"/>
       </w:r>
       <w:r>
-        <w:rPr>
-          <w:rStyle w:val="VerbatimChar"/>
-        </w:rPr>
-        <w:t xml:space="preserve"/>
-      </w:r>
-      <w:r>
         <w:br w:type="textWrapping"/>
       </w:r>
       <w:r>
@@ -7494,12 +7381,6 @@
         <w:br w:type="textWrapping"/>
       </w:r>
       <w:r>
-        <w:rPr>
-          <w:rStyle w:val="VerbatimChar"/>
-        </w:rPr>
-        <w:t xml:space="preserve"/>
-      </w:r>
-      <w:r>
         <w:br w:type="textWrapping"/>
       </w:r>
       <w:r>
@@ -7521,12 +7402,6 @@
         <w:br w:type="textWrapping"/>
       </w:r>
       <w:r>
-        <w:rPr>
-          <w:rStyle w:val="VerbatimChar"/>
-        </w:rPr>
-        <w:t xml:space="preserve"/>
-      </w:r>
-      <w:r>
         <w:br w:type="textWrapping"/>
       </w:r>
       <w:r>
@@ -7548,12 +7423,6 @@
         <w:br w:type="textWrapping"/>
       </w:r>
       <w:r>
-        <w:rPr>
-          <w:rStyle w:val="VerbatimChar"/>
-        </w:rPr>
-        <w:t xml:space="preserve"/>
-      </w:r>
-      <w:r>
         <w:br w:type="textWrapping"/>
       </w:r>
       <w:r>
@@ -7584,12 +7453,6 @@
         <w:br w:type="textWrapping"/>
       </w:r>
       <w:r>
-        <w:rPr>
-          <w:rStyle w:val="VerbatimChar"/>
-        </w:rPr>
-        <w:t xml:space="preserve"/>
-      </w:r>
-      <w:r>
         <w:br w:type="textWrapping"/>
       </w:r>
       <w:r>
@@ -7647,12 +7510,6 @@
         <w:br w:type="textWrapping"/>
       </w:r>
       <w:r>
-        <w:rPr>
-          <w:rStyle w:val="VerbatimChar"/>
-        </w:rPr>
-        <w:t xml:space="preserve"/>
-      </w:r>
-      <w:r>
         <w:br w:type="textWrapping"/>
       </w:r>
       <w:r>
@@ -7683,12 +7540,6 @@
         <w:br w:type="textWrapping"/>
       </w:r>
       <w:r>
-        <w:rPr>
-          <w:rStyle w:val="VerbatimChar"/>
-        </w:rPr>
-        <w:t xml:space="preserve"/>
-      </w:r>
-      <w:r>
         <w:br w:type="textWrapping"/>
       </w:r>
       <w:r>
@@ -7701,12 +7552,6 @@
         <w:br w:type="textWrapping"/>
       </w:r>
       <w:r>
-        <w:rPr>
-          <w:rStyle w:val="VerbatimChar"/>
-        </w:rPr>
-        <w:t xml:space="preserve"/>
-      </w:r>
-      <w:r>
         <w:br w:type="textWrapping"/>
       </w:r>
       <w:r>
@@ -7728,12 +7573,6 @@
         <w:br w:type="textWrapping"/>
       </w:r>
       <w:r>
-        <w:rPr>
-          <w:rStyle w:val="VerbatimChar"/>
-        </w:rPr>
-        <w:t xml:space="preserve"/>
-      </w:r>
-      <w:r>
         <w:br w:type="textWrapping"/>
       </w:r>
       <w:r>
@@ -7764,12 +7603,6 @@
         <w:br w:type="textWrapping"/>
       </w:r>
       <w:r>
-        <w:rPr>
-          <w:rStyle w:val="VerbatimChar"/>
-        </w:rPr>
-        <w:t xml:space="preserve"/>
-      </w:r>
-      <w:r>
         <w:br w:type="textWrapping"/>
       </w:r>
       <w:r>
@@ -7809,12 +7642,6 @@
         <w:br w:type="textWrapping"/>
       </w:r>
       <w:r>
-        <w:rPr>
-          <w:rStyle w:val="VerbatimChar"/>
-        </w:rPr>
-        <w:t xml:space="preserve"/>
-      </w:r>
-      <w:r>
         <w:br w:type="textWrapping"/>
       </w:r>
       <w:r>
@@ -7854,19 +7681,7 @@
         <w:br w:type="textWrapping"/>
       </w:r>
       <w:r>
-        <w:rPr>
-          <w:rStyle w:val="VerbatimChar"/>
-        </w:rPr>
-        <w:t xml:space="preserve"/>
-      </w:r>
-      <w:r>
-        <w:br w:type="textWrapping"/>
-      </w:r>
-      <w:r>
-        <w:rPr>
-          <w:rStyle w:val="VerbatimChar"/>
-        </w:rPr>
-        <w:t xml:space="preserve"/>
+        <w:br w:type="textWrapping"/>
       </w:r>
       <w:r>
         <w:br w:type="textWrapping"/>
@@ -7881,12 +7696,6 @@
         <w:br w:type="textWrapping"/>
       </w:r>
       <w:r>
-        <w:rPr>
-          <w:rStyle w:val="VerbatimChar"/>
-        </w:rPr>
-        <w:t xml:space="preserve"/>
-      </w:r>
-      <w:r>
         <w:br w:type="textWrapping"/>
       </w:r>
       <w:r>
@@ -7908,12 +7717,6 @@
         <w:br w:type="textWrapping"/>
       </w:r>
       <w:r>
-        <w:rPr>
-          <w:rStyle w:val="VerbatimChar"/>
-        </w:rPr>
-        <w:t xml:space="preserve"/>
-      </w:r>
-      <w:r>
         <w:br w:type="textWrapping"/>
       </w:r>
       <w:r>
@@ -7944,12 +7747,6 @@
         <w:br w:type="textWrapping"/>
       </w:r>
       <w:r>
-        <w:rPr>
-          <w:rStyle w:val="VerbatimChar"/>
-        </w:rPr>
-        <w:t xml:space="preserve"/>
-      </w:r>
-      <w:r>
         <w:br w:type="textWrapping"/>
       </w:r>
       <w:r>
@@ -7989,12 +7786,6 @@
         <w:br w:type="textWrapping"/>
       </w:r>
       <w:r>
-        <w:rPr>
-          <w:rStyle w:val="VerbatimChar"/>
-        </w:rPr>
-        <w:t xml:space="preserve"/>
-      </w:r>
-      <w:r>
         <w:br w:type="textWrapping"/>
       </w:r>
       <w:r>
@@ -8025,12 +7816,6 @@
         <w:br w:type="textWrapping"/>
       </w:r>
       <w:r>
-        <w:rPr>
-          <w:rStyle w:val="VerbatimChar"/>
-        </w:rPr>
-        <w:t xml:space="preserve"/>
-      </w:r>
-      <w:r>
         <w:br w:type="textWrapping"/>
       </w:r>
       <w:r>
@@ -8061,19 +7846,7 @@
         <w:br w:type="textWrapping"/>
       </w:r>
       <w:r>
-        <w:rPr>
-          <w:rStyle w:val="VerbatimChar"/>
-        </w:rPr>
-        <w:t xml:space="preserve"/>
-      </w:r>
-      <w:r>
-        <w:br w:type="textWrapping"/>
-      </w:r>
-      <w:r>
-        <w:rPr>
-          <w:rStyle w:val="VerbatimChar"/>
-        </w:rPr>
-        <w:t xml:space="preserve"/>
+        <w:br w:type="textWrapping"/>
       </w:r>
       <w:r>
         <w:br w:type="textWrapping"/>
@@ -8088,12 +7861,6 @@
         <w:br w:type="textWrapping"/>
       </w:r>
       <w:r>
-        <w:rPr>
-          <w:rStyle w:val="VerbatimChar"/>
-        </w:rPr>
-        <w:t xml:space="preserve"/>
-      </w:r>
-      <w:r>
         <w:br w:type="textWrapping"/>
       </w:r>
       <w:r>
@@ -8187,12 +7954,6 @@
         <w:br w:type="textWrapping"/>
       </w:r>
       <w:r>
-        <w:rPr>
-          <w:rStyle w:val="VerbatimChar"/>
-        </w:rPr>
-        <w:t xml:space="preserve"/>
-      </w:r>
-      <w:r>
         <w:br w:type="textWrapping"/>
       </w:r>
       <w:r>
@@ -8277,12 +8038,6 @@
         <w:br w:type="textWrapping"/>
       </w:r>
       <w:r>
-        <w:rPr>
-          <w:rStyle w:val="VerbatimChar"/>
-        </w:rPr>
-        <w:t xml:space="preserve"/>
-      </w:r>
-      <w:r>
         <w:br w:type="textWrapping"/>
       </w:r>
       <w:r>
@@ -8322,19 +8077,7 @@
         <w:br w:type="textWrapping"/>
       </w:r>
       <w:r>
-        <w:rPr>
-          <w:rStyle w:val="VerbatimChar"/>
-        </w:rPr>
-        <w:t xml:space="preserve"/>
-      </w:r>
-      <w:r>
-        <w:br w:type="textWrapping"/>
-      </w:r>
-      <w:r>
-        <w:rPr>
-          <w:rStyle w:val="VerbatimChar"/>
-        </w:rPr>
-        <w:t xml:space="preserve"/>
+        <w:br w:type="textWrapping"/>
       </w:r>
       <w:r>
         <w:br w:type="textWrapping"/>
@@ -8349,12 +8092,6 @@
         <w:br w:type="textWrapping"/>
       </w:r>
       <w:r>
-        <w:rPr>
-          <w:rStyle w:val="VerbatimChar"/>
-        </w:rPr>
-        <w:t xml:space="preserve"/>
-      </w:r>
-      <w:r>
         <w:br w:type="textWrapping"/>
       </w:r>
       <w:r>
@@ -8394,12 +8131,6 @@
         <w:br w:type="textWrapping"/>
       </w:r>
       <w:r>
-        <w:rPr>
-          <w:rStyle w:val="VerbatimChar"/>
-        </w:rPr>
-        <w:t xml:space="preserve"/>
-      </w:r>
-      <w:r>
         <w:br w:type="textWrapping"/>
       </w:r>
       <w:r>
@@ -8421,12 +8152,6 @@
         <w:br w:type="textWrapping"/>
       </w:r>
       <w:r>
-        <w:rPr>
-          <w:rStyle w:val="VerbatimChar"/>
-        </w:rPr>
-        <w:t xml:space="preserve"/>
-      </w:r>
-      <w:r>
         <w:br w:type="textWrapping"/>
       </w:r>
       <w:r>
@@ -8457,12 +8182,6 @@
         <w:br w:type="textWrapping"/>
       </w:r>
       <w:r>
-        <w:rPr>
-          <w:rStyle w:val="VerbatimChar"/>
-        </w:rPr>
-        <w:t xml:space="preserve"/>
-      </w:r>
-      <w:r>
         <w:br w:type="textWrapping"/>
       </w:r>
       <w:r>
@@ -8475,12 +8194,6 @@
         <w:br w:type="textWrapping"/>
       </w:r>
       <w:r>
-        <w:rPr>
-          <w:rStyle w:val="VerbatimChar"/>
-        </w:rPr>
-        <w:t xml:space="preserve"/>
-      </w:r>
-      <w:r>
         <w:br w:type="textWrapping"/>
       </w:r>
       <w:r>
@@ -8511,12 +8224,6 @@
         <w:br w:type="textWrapping"/>
       </w:r>
       <w:r>
-        <w:rPr>
-          <w:rStyle w:val="VerbatimChar"/>
-        </w:rPr>
-        <w:t xml:space="preserve"/>
-      </w:r>
-      <w:r>
         <w:br w:type="textWrapping"/>
       </w:r>
       <w:r>
@@ -8556,12 +8263,6 @@
         <w:br w:type="textWrapping"/>
       </w:r>
       <w:r>
-        <w:rPr>
-          <w:rStyle w:val="VerbatimChar"/>
-        </w:rPr>
-        <w:t xml:space="preserve"/>
-      </w:r>
-      <w:r>
         <w:br w:type="textWrapping"/>
       </w:r>
       <w:r>
@@ -8583,19 +8284,7 @@
         <w:br w:type="textWrapping"/>
       </w:r>
       <w:r>
-        <w:rPr>
-          <w:rStyle w:val="VerbatimChar"/>
-        </w:rPr>
-        <w:t xml:space="preserve"/>
-      </w:r>
-      <w:r>
-        <w:br w:type="textWrapping"/>
-      </w:r>
-      <w:r>
-        <w:rPr>
-          <w:rStyle w:val="VerbatimChar"/>
-        </w:rPr>
-        <w:t xml:space="preserve"/>
+        <w:br w:type="textWrapping"/>
       </w:r>
       <w:r>
         <w:br w:type="textWrapping"/>
@@ -8610,12 +8299,6 @@
         <w:br w:type="textWrapping"/>
       </w:r>
       <w:r>
-        <w:rPr>
-          <w:rStyle w:val="VerbatimChar"/>
-        </w:rPr>
-        <w:t xml:space="preserve"/>
-      </w:r>
-      <w:r>
         <w:br w:type="textWrapping"/>
       </w:r>
       <w:r>
@@ -8637,12 +8320,6 @@
         <w:br w:type="textWrapping"/>
       </w:r>
       <w:r>
-        <w:rPr>
-          <w:rStyle w:val="VerbatimChar"/>
-        </w:rPr>
-        <w:t xml:space="preserve"/>
-      </w:r>
-      <w:r>
         <w:br w:type="textWrapping"/>
       </w:r>
       <w:r>
@@ -8673,19 +8350,7 @@
         <w:br w:type="textWrapping"/>
       </w:r>
       <w:r>
-        <w:rPr>
-          <w:rStyle w:val="VerbatimChar"/>
-        </w:rPr>
-        <w:t xml:space="preserve"/>
-      </w:r>
-      <w:r>
-        <w:br w:type="textWrapping"/>
-      </w:r>
-      <w:r>
-        <w:rPr>
-          <w:rStyle w:val="VerbatimChar"/>
-        </w:rPr>
-        <w:t xml:space="preserve"/>
+        <w:br w:type="textWrapping"/>
       </w:r>
       <w:r>
         <w:br w:type="textWrapping"/>
@@ -8700,12 +8365,6 @@
         <w:br w:type="textWrapping"/>
       </w:r>
       <w:r>
-        <w:rPr>
-          <w:rStyle w:val="VerbatimChar"/>
-        </w:rPr>
-        <w:t xml:space="preserve"/>
-      </w:r>
-      <w:r>
         <w:br w:type="textWrapping"/>
       </w:r>
       <w:r>
@@ -8745,12 +8404,6 @@
         <w:br w:type="textWrapping"/>
       </w:r>
       <w:r>
-        <w:rPr>
-          <w:rStyle w:val="VerbatimChar"/>
-        </w:rPr>
-        <w:t xml:space="preserve"/>
-      </w:r>
-      <w:r>
         <w:br w:type="textWrapping"/>
       </w:r>
       <w:r>
@@ -8808,12 +8461,6 @@
         <w:br w:type="textWrapping"/>
       </w:r>
       <w:r>
-        <w:rPr>
-          <w:rStyle w:val="VerbatimChar"/>
-        </w:rPr>
-        <w:t xml:space="preserve"/>
-      </w:r>
-      <w:r>
         <w:br w:type="textWrapping"/>
       </w:r>
       <w:r>
@@ -8844,12 +8491,6 @@
         <w:br w:type="textWrapping"/>
       </w:r>
       <w:r>
-        <w:rPr>
-          <w:rStyle w:val="VerbatimChar"/>
-        </w:rPr>
-        <w:t xml:space="preserve"/>
-      </w:r>
-      <w:r>
         <w:br w:type="textWrapping"/>
       </w:r>
       <w:r>
@@ -8889,19 +8530,7 @@
         <w:br w:type="textWrapping"/>
       </w:r>
       <w:r>
-        <w:rPr>
-          <w:rStyle w:val="VerbatimChar"/>
-        </w:rPr>
-        <w:t xml:space="preserve"/>
-      </w:r>
-      <w:r>
-        <w:br w:type="textWrapping"/>
-      </w:r>
-      <w:r>
-        <w:rPr>
-          <w:rStyle w:val="VerbatimChar"/>
-        </w:rPr>
-        <w:t xml:space="preserve"/>
+        <w:br w:type="textWrapping"/>
       </w:r>
       <w:r>
         <w:br w:type="textWrapping"/>
@@ -8916,12 +8545,6 @@
         <w:br w:type="textWrapping"/>
       </w:r>
       <w:r>
-        <w:rPr>
-          <w:rStyle w:val="VerbatimChar"/>
-        </w:rPr>
-        <w:t xml:space="preserve"/>
-      </w:r>
-      <w:r>
         <w:br w:type="textWrapping"/>
       </w:r>
       <w:r>
@@ -9067,12 +8690,6 @@
       </w:r>
       <w:r>
         <w:br w:type="textWrapping"/>
-      </w:r>
-      <w:r>
-        <w:rPr>
-          <w:rStyle w:val="VerbatimChar"/>
-        </w:rPr>
-        <w:t xml:space="preserve"/>
       </w:r>
       <w:r>
         <w:br w:type="textWrapping"/>
@@ -9087,6 +8704,10 @@
     <w:sectPr/>
   </w:body>
 </w:document>
+</file>
+
+<file path=word/comments.xml><?xml version="1.0" encoding="utf-8"?>
+<w:comments xmlns:w="http://schemas.openxmlformats.org/wordprocessingml/2006/main" xmlns:m="http://schemas.openxmlformats.org/officeDocument/2006/math" xmlns:r="http://schemas.openxmlformats.org/officeDocument/2006/relationships" xmlns:o="urn:schemas-microsoft-com:office:office" xmlns:v="urn:schemas-microsoft-com:vml" xmlns:w10="urn:schemas-microsoft-com:office:word" xmlns:a="http://schemas.openxmlformats.org/drawingml/2006/main" xmlns:pic="http://schemas.openxmlformats.org/drawingml/2006/picture" xmlns:wp="http://schemas.openxmlformats.org/drawingml/2006/wordprocessingDrawing"/>
 </file>
 
 <file path=word/footnotes.xml><?xml version="1.0" encoding="utf-8"?>
@@ -9147,8 +8768,8 @@
 
 <file path=word/numbering.xml><?xml version="1.0" encoding="utf-8"?>
 <w:numbering xmlns:w="http://schemas.openxmlformats.org/wordprocessingml/2006/main">
-  <w:abstractNum w:abstractNumId="0">
-    <w:nsid w:val="e17f69ba"/>
+  <w:abstractNum w:abstractNumId="990">
+    <w:nsid w:val="55492554"/>
     <w:multiLevelType w:val="multilevel"/>
     <w:lvl w:ilvl="0">
       <w:numFmt w:val="bullet"/>
@@ -9227,90 +8848,31 @@
         <w:ind w:left="4800" w:hanging="480"/>
       </w:pPr>
     </w:lvl>
-  </w:abstractNum>
-  <w:abstractNum w:abstractNumId="990">
-    <w:nsid w:val="ed163827"/>
-    <w:multiLevelType w:val="multilevel"/>
-    <w:lvl w:ilvl="0">
+    <w:lvl w:ilvl="7">
       <w:numFmt w:val="bullet"/>
       <w:lvlText w:val=" "/>
       <w:lvlJc w:val="left"/>
       <w:pPr>
         <w:tabs>
-          <w:tab w:val="num" w:pos="0"/>
+          <w:tab w:val="num" w:pos="5040"/>
         </w:tabs>
-        <w:ind w:left="480" w:hanging="480"/>
+        <w:ind w:left="5520" w:hanging="480"/>
       </w:pPr>
     </w:lvl>
-    <w:lvl w:ilvl="1">
+    <w:lvl w:ilvl="8">
       <w:numFmt w:val="bullet"/>
       <w:lvlText w:val=" "/>
       <w:lvlJc w:val="left"/>
       <w:pPr>
         <w:tabs>
-          <w:tab w:val="num" w:pos="720"/>
+          <w:tab w:val="num" w:pos="5760"/>
         </w:tabs>
-        <w:ind w:left="1200" w:hanging="480"/>
-      </w:pPr>
-    </w:lvl>
-    <w:lvl w:ilvl="2">
-      <w:numFmt w:val="bullet"/>
-      <w:lvlText w:val=" "/>
-      <w:lvlJc w:val="left"/>
-      <w:pPr>
-        <w:tabs>
-          <w:tab w:val="num" w:pos="1440"/>
-        </w:tabs>
-        <w:ind w:left="1920" w:hanging="480"/>
-      </w:pPr>
-    </w:lvl>
-    <w:lvl w:ilvl="3">
-      <w:numFmt w:val="bullet"/>
-      <w:lvlText w:val=" "/>
-      <w:lvlJc w:val="left"/>
-      <w:pPr>
-        <w:tabs>
-          <w:tab w:val="num" w:pos="2160"/>
-        </w:tabs>
-        <w:ind w:left="2640" w:hanging="480"/>
-      </w:pPr>
-    </w:lvl>
-    <w:lvl w:ilvl="4">
-      <w:numFmt w:val="bullet"/>
-      <w:lvlText w:val=" "/>
-      <w:lvlJc w:val="left"/>
-      <w:pPr>
-        <w:tabs>
-          <w:tab w:val="num" w:pos="2880"/>
-        </w:tabs>
-        <w:ind w:left="3360" w:hanging="480"/>
-      </w:pPr>
-    </w:lvl>
-    <w:lvl w:ilvl="5">
-      <w:numFmt w:val="bullet"/>
-      <w:lvlText w:val=" "/>
-      <w:lvlJc w:val="left"/>
-      <w:pPr>
-        <w:tabs>
-          <w:tab w:val="num" w:pos="3600"/>
-        </w:tabs>
-        <w:ind w:left="4080" w:hanging="480"/>
-      </w:pPr>
-    </w:lvl>
-    <w:lvl w:ilvl="6">
-      <w:numFmt w:val="bullet"/>
-      <w:lvlText w:val=" "/>
-      <w:lvlJc w:val="left"/>
-      <w:pPr>
-        <w:tabs>
-          <w:tab w:val="num" w:pos="4320"/>
-        </w:tabs>
-        <w:ind w:left="4800" w:hanging="480"/>
+        <w:ind w:left="6240" w:hanging="480"/>
       </w:pPr>
     </w:lvl>
   </w:abstractNum>
   <w:abstractNum w:abstractNumId="991">
-    <w:nsid w:val="c28818eb"/>
+    <w:nsid w:val="40a7012f"/>
     <w:multiLevelType w:val="multilevel"/>
     <w:lvl w:ilvl="0">
       <w:numFmt w:val="bullet"/>
@@ -9389,10 +8951,29 @@
         <w:ind w:left="4800" w:hanging="480"/>
       </w:pPr>
     </w:lvl>
+    <w:lvl w:ilvl="7">
+      <w:numFmt w:val="bullet"/>
+      <w:lvlText w:val="–"/>
+      <w:lvlJc w:val="left"/>
+      <w:pPr>
+        <w:tabs>
+          <w:tab w:val="num" w:pos="5040"/>
+        </w:tabs>
+        <w:ind w:left="5520" w:hanging="480"/>
+      </w:pPr>
+    </w:lvl>
+    <w:lvl w:ilvl="8">
+      <w:numFmt w:val="bullet"/>
+      <w:lvlText w:val="•"/>
+      <w:lvlJc w:val="left"/>
+      <w:pPr>
+        <w:tabs>
+          <w:tab w:val="num" w:pos="5760"/>
+        </w:tabs>
+        <w:ind w:left="6240" w:hanging="480"/>
+      </w:pPr>
+    </w:lvl>
   </w:abstractNum>
-  <w:num w:numId="1">
-    <w:abstractNumId w:val="0"/>
-  </w:num>
   <w:num w:numId="1000">
     <w:abstractNumId w:val="990"/>
   </w:num>
@@ -9419,7 +9000,7 @@
         <w:rFonts w:asciiTheme="minorHAnsi" w:eastAsiaTheme="minorHAnsi" w:hAnsiTheme="minorHAnsi" w:cstheme="minorBidi"/>
         <w:sz w:val="24"/>
         <w:szCs w:val="24"/>
-        <w:lang w:val="en-US" w:eastAsia="en-US" w:bidi="ar-SA"/>
+        <w:lang w:val="es-ES" w:eastAsia="en-US" w:bidi="ar-SA"/>
       </w:rPr>
     </w:rPrDefault>
     <w:pPrDefault>
@@ -9664,6 +9245,66 @@
       <w:szCs w:val="24"/>
     </w:rPr>
   </w:style>
+  <w:style w:type="paragraph" w:styleId="Heading7">
+    <w:name w:val="Heading 7"/>
+    <w:basedOn w:val="Normal"/>
+    <w:next w:val="BodyText"/>
+    <w:uiPriority w:val="9"/>
+    <w:unhideWhenUsed/>
+    <w:qFormat/>
+    <w:pPr>
+      <w:keepNext/>
+      <w:keepLines/>
+      <w:spacing w:before="200" w:after="0"/>
+      <w:outlineLvl w:val="6"/>
+    </w:pPr>
+    <w:rPr>
+      <w:rFonts w:asciiTheme="majorHAnsi" w:eastAsiaTheme="majorEastAsia" w:hAnsiTheme="majorHAnsi" w:cstheme="majorBidi"/>
+      <w:color w:val="4F81BD" w:themeColor="accent1"/>
+      <w:sz w:val="24"/>
+      <w:szCs w:val="24"/>
+    </w:rPr>
+  </w:style>
+  <w:style w:type="paragraph" w:styleId="Heading8">
+    <w:name w:val="Heading 8"/>
+    <w:basedOn w:val="Normal"/>
+    <w:next w:val="BodyText"/>
+    <w:uiPriority w:val="9"/>
+    <w:unhideWhenUsed/>
+    <w:qFormat/>
+    <w:pPr>
+      <w:keepNext/>
+      <w:keepLines/>
+      <w:spacing w:before="200" w:after="0"/>
+      <w:outlineLvl w:val="7"/>
+    </w:pPr>
+    <w:rPr>
+      <w:rFonts w:asciiTheme="majorHAnsi" w:eastAsiaTheme="majorEastAsia" w:hAnsiTheme="majorHAnsi" w:cstheme="majorBidi"/>
+      <w:color w:val="4F81BD" w:themeColor="accent1"/>
+      <w:sz w:val="24"/>
+      <w:szCs w:val="24"/>
+    </w:rPr>
+  </w:style>
+  <w:style w:type="paragraph" w:styleId="Heading9">
+    <w:name w:val="Heading 9"/>
+    <w:basedOn w:val="Normal"/>
+    <w:next w:val="BodyText"/>
+    <w:uiPriority w:val="9"/>
+    <w:unhideWhenUsed/>
+    <w:qFormat/>
+    <w:pPr>
+      <w:keepNext/>
+      <w:keepLines/>
+      <w:spacing w:before="200" w:after="0"/>
+      <w:outlineLvl w:val="8"/>
+    </w:pPr>
+    <w:rPr>
+      <w:rFonts w:asciiTheme="majorHAnsi" w:eastAsiaTheme="majorEastAsia" w:hAnsiTheme="majorHAnsi" w:cstheme="majorBidi"/>
+      <w:color w:val="4F81BD" w:themeColor="accent1"/>
+      <w:sz w:val="24"/>
+      <w:szCs w:val="24"/>
+    </w:rPr>
+  </w:style>
   <w:style w:type="paragraph" w:styleId="BlockText">
     <w:name w:val="Block Text"/>
     <w:basedOn w:val="BodyText"/>
@@ -9695,8 +9336,9 @@
     <w:semiHidden/>
     <w:unhideWhenUsed/>
   </w:style>
-  <w:style w:type="table" w:default="1" w:styleId="TableNormal">
-    <w:name w:val="Normal Table"/>
+  <w:style w:type="table" w:default="1" w:styleId="Table">
+    <w:name w:val="Table"/>
+    <w:basedOn w:val="TableNormal"/>
     <w:semiHidden/>
     <w:unhideWhenUsed/>
     <w:qFormat/>
@@ -9753,8 +9395,8 @@
     <w:name w:val="Figure"/>
     <w:basedOn w:val="Normal"/>
   </w:style>
-  <w:style w:type="paragraph" w:customStyle="1" w:styleId="FigureWithCaption">
-    <w:name w:val="Figure with Caption"/>
+  <w:style w:type="paragraph" w:customStyle="1" w:styleId="CaptionedFigure">
+    <w:name w:val="Captioned Figure"/>
     <w:basedOn w:val="Figure"/>
     <w:pPr>
       <w:keepNext/>

</xml_diff>